<commit_message>
nova versao do arquivo
</commit_message>
<xml_diff>
--- a/Monografia/Monografia_Pos_GPPP.docx
+++ b/Monografia/Monografia_Pos_GPPP.docx
@@ -1057,7 +1057,25 @@
           <w:sz w:val="24"/>
           <w:szCs w:val="24"/>
         </w:rPr>
-        <w:t>Nome do Prof. 1 , Titulação</w:t>
+        <w:t xml:space="preserve">Nome do Prof. </w:t>
+      </w:r>
+      <w:proofErr w:type="gramStart"/>
+      <w:r>
+        <w:rPr>
+          <w:rFonts w:ascii="Arial" w:hAnsi="Arial" w:cs="Arial"/>
+          <w:sz w:val="24"/>
+          <w:szCs w:val="24"/>
+        </w:rPr>
+        <w:t>1 ,</w:t>
+      </w:r>
+      <w:proofErr w:type="gramEnd"/>
+      <w:r>
+        <w:rPr>
+          <w:rFonts w:ascii="Arial" w:hAnsi="Arial" w:cs="Arial"/>
+          <w:sz w:val="24"/>
+          <w:szCs w:val="24"/>
+        </w:rPr>
+        <w:t xml:space="preserve"> Titulação</w:t>
       </w:r>
     </w:p>
     <w:p>
@@ -1109,7 +1127,25 @@
           <w:sz w:val="24"/>
           <w:szCs w:val="24"/>
         </w:rPr>
-        <w:t>Nome do Prof. 2 , Titulação</w:t>
+        <w:t xml:space="preserve">Nome do Prof. </w:t>
+      </w:r>
+      <w:proofErr w:type="gramStart"/>
+      <w:r>
+        <w:rPr>
+          <w:rFonts w:ascii="Arial" w:hAnsi="Arial" w:cs="Arial"/>
+          <w:sz w:val="24"/>
+          <w:szCs w:val="24"/>
+        </w:rPr>
+        <w:t>2 ,</w:t>
+      </w:r>
+      <w:proofErr w:type="gramEnd"/>
+      <w:r>
+        <w:rPr>
+          <w:rFonts w:ascii="Arial" w:hAnsi="Arial" w:cs="Arial"/>
+          <w:sz w:val="24"/>
+          <w:szCs w:val="24"/>
+        </w:rPr>
+        <w:t xml:space="preserve"> Titulação</w:t>
       </w:r>
     </w:p>
     <w:p>
@@ -1161,7 +1197,25 @@
           <w:sz w:val="24"/>
           <w:szCs w:val="24"/>
         </w:rPr>
-        <w:t>Nome do Prof. 3 , Titulação</w:t>
+        <w:t xml:space="preserve">Nome do Prof. </w:t>
+      </w:r>
+      <w:proofErr w:type="gramStart"/>
+      <w:r>
+        <w:rPr>
+          <w:rFonts w:ascii="Arial" w:hAnsi="Arial" w:cs="Arial"/>
+          <w:sz w:val="24"/>
+          <w:szCs w:val="24"/>
+        </w:rPr>
+        <w:t>3 ,</w:t>
+      </w:r>
+      <w:proofErr w:type="gramEnd"/>
+      <w:r>
+        <w:rPr>
+          <w:rFonts w:ascii="Arial" w:hAnsi="Arial" w:cs="Arial"/>
+          <w:sz w:val="24"/>
+          <w:szCs w:val="24"/>
+        </w:rPr>
+        <w:t xml:space="preserve"> Titulação</w:t>
       </w:r>
     </w:p>
     <w:p>
@@ -1619,7 +1673,15 @@
       </w:r>
       <w:proofErr w:type="spellEnd"/>
       <w:r>
-        <w:t xml:space="preserve"> XXXXXXXXXX XXXXX XXXXXXX  XXXX XXXXXXXXX XXXXX.</w:t>
+        <w:t xml:space="preserve"> XXXXXXXXXX XXXXX </w:t>
+      </w:r>
+      <w:proofErr w:type="gramStart"/>
+      <w:r>
+        <w:t>XXXXXXX  XXXX</w:t>
+      </w:r>
+      <w:proofErr w:type="gramEnd"/>
+      <w:r>
+        <w:t xml:space="preserve"> XXXXXXXXX XXXXX.</w:t>
       </w:r>
       <w:r>
         <w:t xml:space="preserve"> (até 250 palavras)</w:t>
@@ -1700,7 +1762,14 @@
         <w:rPr>
           <w:rFonts w:ascii="Arial" w:hAnsi="Arial" w:cs="Arial"/>
         </w:rPr>
-        <w:t>Termos Chaves:</w:t>
+        <w:t xml:space="preserve">Termos </w:t>
+      </w:r>
+      <w:proofErr w:type="gramStart"/>
+      <w:r>
+        <w:rPr>
+          <w:rFonts w:ascii="Arial" w:hAnsi="Arial" w:cs="Arial"/>
+        </w:rPr>
+        <w:t>Chaves:</w:t>
       </w:r>
       <w:r>
         <w:rPr>
@@ -1708,6 +1777,7 @@
         </w:rPr>
         <w:tab/>
       </w:r>
+      <w:proofErr w:type="gramEnd"/>
       <w:r>
         <w:rPr>
           <w:rFonts w:ascii="Arial" w:hAnsi="Arial" w:cs="Arial"/>
@@ -2169,6 +2239,8 @@
             </w:rPr>
             <w:fldChar w:fldCharType="separate"/>
           </w:r>
+          <w:bookmarkStart w:id="0" w:name="_GoBack"/>
+          <w:bookmarkEnd w:id="0"/>
           <w:r>
             <w:rPr>
               <w:noProof/>
@@ -2191,7 +2263,7 @@
             <w:rPr>
               <w:noProof/>
             </w:rPr>
-            <w:instrText xml:space="preserve"> PAGEREF _Toc429141010 \h </w:instrText>
+            <w:instrText xml:space="preserve"> PAGEREF _Toc429665267 \h </w:instrText>
           </w:r>
           <w:r>
             <w:rPr>
@@ -2226,7 +2298,7 @@
             </w:rPr>
           </w:pPr>
           <w:r>
-            <w:t>1.1. Apresentação do tema</w:t>
+            <w:t>1.1. Contextualização</w:t>
           </w:r>
           <w:r>
             <w:tab/>
@@ -2235,7 +2307,7 @@
             <w:fldChar w:fldCharType="begin"/>
           </w:r>
           <w:r>
-            <w:instrText xml:space="preserve"> PAGEREF _Toc429141011 \h </w:instrText>
+            <w:instrText xml:space="preserve"> PAGEREF _Toc429665268 \h </w:instrText>
           </w:r>
           <w:r>
             <w:fldChar w:fldCharType="separate"/>
@@ -2265,7 +2337,7 @@
             <w:fldChar w:fldCharType="begin"/>
           </w:r>
           <w:r>
-            <w:instrText xml:space="preserve"> PAGEREF _Toc429141012 \h </w:instrText>
+            <w:instrText xml:space="preserve"> PAGEREF _Toc429665269 \h </w:instrText>
           </w:r>
           <w:r>
             <w:fldChar w:fldCharType="separate"/>
@@ -2295,7 +2367,7 @@
             <w:fldChar w:fldCharType="begin"/>
           </w:r>
           <w:r>
-            <w:instrText xml:space="preserve"> PAGEREF _Toc429141013 \h </w:instrText>
+            <w:instrText xml:space="preserve"> PAGEREF _Toc429665270 \h </w:instrText>
           </w:r>
           <w:r>
             <w:fldChar w:fldCharType="separate"/>
@@ -2325,13 +2397,13 @@
             <w:fldChar w:fldCharType="begin"/>
           </w:r>
           <w:r>
-            <w:instrText xml:space="preserve"> PAGEREF _Toc429141014 \h </w:instrText>
+            <w:instrText xml:space="preserve"> PAGEREF _Toc429665271 \h </w:instrText>
           </w:r>
           <w:r>
             <w:fldChar w:fldCharType="separate"/>
           </w:r>
           <w:r>
-            <w:t>1</w:t>
+            <w:t>3</w:t>
           </w:r>
           <w:r>
             <w:fldChar w:fldCharType="end"/>
@@ -2355,13 +2427,13 @@
             <w:fldChar w:fldCharType="begin"/>
           </w:r>
           <w:r>
-            <w:instrText xml:space="preserve"> PAGEREF _Toc429141015 \h </w:instrText>
+            <w:instrText xml:space="preserve"> PAGEREF _Toc429665272 \h </w:instrText>
           </w:r>
           <w:r>
             <w:fldChar w:fldCharType="separate"/>
           </w:r>
           <w:r>
-            <w:t>1</w:t>
+            <w:t>3</w:t>
           </w:r>
           <w:r>
             <w:fldChar w:fldCharType="end"/>
@@ -2403,7 +2475,7 @@
             <w:rPr>
               <w:noProof/>
             </w:rPr>
-            <w:instrText xml:space="preserve"> PAGEREF _Toc429141016 \h </w:instrText>
+            <w:instrText xml:space="preserve"> PAGEREF _Toc429665273 \h </w:instrText>
           </w:r>
           <w:r>
             <w:rPr>
@@ -2420,7 +2492,7 @@
             <w:rPr>
               <w:noProof/>
             </w:rPr>
-            <w:t>2</w:t>
+            <w:t>4</w:t>
           </w:r>
           <w:r>
             <w:rPr>
@@ -2447,13 +2519,13 @@
             <w:fldChar w:fldCharType="begin"/>
           </w:r>
           <w:r>
-            <w:instrText xml:space="preserve"> PAGEREF _Toc429141017 \h </w:instrText>
+            <w:instrText xml:space="preserve"> PAGEREF _Toc429665274 \h </w:instrText>
           </w:r>
           <w:r>
             <w:fldChar w:fldCharType="separate"/>
           </w:r>
           <w:r>
-            <w:t>2</w:t>
+            <w:t>4</w:t>
           </w:r>
           <w:r>
             <w:fldChar w:fldCharType="end"/>
@@ -2510,7 +2582,7 @@
             <w:rPr>
               <w:noProof/>
             </w:rPr>
-            <w:instrText xml:space="preserve"> PAGEREF _Toc429141018 \h </w:instrText>
+            <w:instrText xml:space="preserve"> PAGEREF _Toc429665275 \h </w:instrText>
           </w:r>
           <w:r>
             <w:rPr>
@@ -2527,7 +2599,7 @@
             <w:rPr>
               <w:noProof/>
             </w:rPr>
-            <w:t>2</w:t>
+            <w:t>4</w:t>
           </w:r>
           <w:r>
             <w:rPr>
@@ -2587,7 +2659,7 @@
             <w:rPr>
               <w:noProof/>
             </w:rPr>
-            <w:instrText xml:space="preserve"> PAGEREF _Toc429141019 \h </w:instrText>
+            <w:instrText xml:space="preserve"> PAGEREF _Toc429665276 \h </w:instrText>
           </w:r>
           <w:r>
             <w:rPr>
@@ -2604,7 +2676,7 @@
             <w:rPr>
               <w:noProof/>
             </w:rPr>
-            <w:t>2</w:t>
+            <w:t>4</w:t>
           </w:r>
           <w:r>
             <w:rPr>
@@ -2664,7 +2736,7 @@
             <w:rPr>
               <w:noProof/>
             </w:rPr>
-            <w:instrText xml:space="preserve"> PAGEREF _Toc429141020 \h </w:instrText>
+            <w:instrText xml:space="preserve"> PAGEREF _Toc429665277 \h </w:instrText>
           </w:r>
           <w:r>
             <w:rPr>
@@ -2681,7 +2753,7 @@
             <w:rPr>
               <w:noProof/>
             </w:rPr>
-            <w:t>2</w:t>
+            <w:t>4</w:t>
           </w:r>
           <w:r>
             <w:rPr>
@@ -2741,7 +2813,7 @@
             <w:rPr>
               <w:noProof/>
             </w:rPr>
-            <w:instrText xml:space="preserve"> PAGEREF _Toc429141021 \h </w:instrText>
+            <w:instrText xml:space="preserve"> PAGEREF _Toc429665278 \h </w:instrText>
           </w:r>
           <w:r>
             <w:rPr>
@@ -2758,7 +2830,7 @@
             <w:rPr>
               <w:noProof/>
             </w:rPr>
-            <w:t>2</w:t>
+            <w:t>4</w:t>
           </w:r>
           <w:r>
             <w:rPr>
@@ -2785,13 +2857,13 @@
             <w:fldChar w:fldCharType="begin"/>
           </w:r>
           <w:r>
-            <w:instrText xml:space="preserve"> PAGEREF _Toc429141022 \h </w:instrText>
+            <w:instrText xml:space="preserve"> PAGEREF _Toc429665279 \h </w:instrText>
           </w:r>
           <w:r>
             <w:fldChar w:fldCharType="separate"/>
           </w:r>
           <w:r>
-            <w:t>2</w:t>
+            <w:t>4</w:t>
           </w:r>
           <w:r>
             <w:fldChar w:fldCharType="end"/>
@@ -2848,7 +2920,7 @@
             <w:rPr>
               <w:noProof/>
             </w:rPr>
-            <w:instrText xml:space="preserve"> PAGEREF _Toc429141023 \h </w:instrText>
+            <w:instrText xml:space="preserve"> PAGEREF _Toc429665280 \h </w:instrText>
           </w:r>
           <w:r>
             <w:rPr>
@@ -2865,7 +2937,7 @@
             <w:rPr>
               <w:noProof/>
             </w:rPr>
-            <w:t>2</w:t>
+            <w:t>4</w:t>
           </w:r>
           <w:r>
             <w:rPr>
@@ -2925,7 +2997,7 @@
             <w:rPr>
               <w:noProof/>
             </w:rPr>
-            <w:instrText xml:space="preserve"> PAGEREF _Toc429141024 \h </w:instrText>
+            <w:instrText xml:space="preserve"> PAGEREF _Toc429665281 \h </w:instrText>
           </w:r>
           <w:r>
             <w:rPr>
@@ -2942,7 +3014,7 @@
             <w:rPr>
               <w:noProof/>
             </w:rPr>
-            <w:t>2</w:t>
+            <w:t>4</w:t>
           </w:r>
           <w:r>
             <w:rPr>
@@ -3002,7 +3074,7 @@
             <w:rPr>
               <w:noProof/>
             </w:rPr>
-            <w:instrText xml:space="preserve"> PAGEREF _Toc429141025 \h </w:instrText>
+            <w:instrText xml:space="preserve"> PAGEREF _Toc429665282 \h </w:instrText>
           </w:r>
           <w:r>
             <w:rPr>
@@ -3019,7 +3091,7 @@
             <w:rPr>
               <w:noProof/>
             </w:rPr>
-            <w:t>2</w:t>
+            <w:t>4</w:t>
           </w:r>
           <w:r>
             <w:rPr>
@@ -3079,7 +3151,7 @@
             <w:rPr>
               <w:noProof/>
             </w:rPr>
-            <w:instrText xml:space="preserve"> PAGEREF _Toc429141026 \h </w:instrText>
+            <w:instrText xml:space="preserve"> PAGEREF _Toc429665283 \h </w:instrText>
           </w:r>
           <w:r>
             <w:rPr>
@@ -3096,7 +3168,7 @@
             <w:rPr>
               <w:noProof/>
             </w:rPr>
-            <w:t>2</w:t>
+            <w:t>4</w:t>
           </w:r>
           <w:r>
             <w:rPr>
@@ -3123,13 +3195,13 @@
             <w:fldChar w:fldCharType="begin"/>
           </w:r>
           <w:r>
-            <w:instrText xml:space="preserve"> PAGEREF _Toc429141027 \h </w:instrText>
+            <w:instrText xml:space="preserve"> PAGEREF _Toc429665284 \h </w:instrText>
           </w:r>
           <w:r>
             <w:fldChar w:fldCharType="separate"/>
           </w:r>
           <w:r>
-            <w:t>3</w:t>
+            <w:t>5</w:t>
           </w:r>
           <w:r>
             <w:fldChar w:fldCharType="end"/>
@@ -3186,7 +3258,7 @@
             <w:rPr>
               <w:noProof/>
             </w:rPr>
-            <w:instrText xml:space="preserve"> PAGEREF _Toc429141028 \h </w:instrText>
+            <w:instrText xml:space="preserve"> PAGEREF _Toc429665285 \h </w:instrText>
           </w:r>
           <w:r>
             <w:rPr>
@@ -3203,7 +3275,7 @@
             <w:rPr>
               <w:noProof/>
             </w:rPr>
-            <w:t>3</w:t>
+            <w:t>5</w:t>
           </w:r>
           <w:r>
             <w:rPr>
@@ -3263,7 +3335,7 @@
             <w:rPr>
               <w:noProof/>
             </w:rPr>
-            <w:instrText xml:space="preserve"> PAGEREF _Toc429141029 \h </w:instrText>
+            <w:instrText xml:space="preserve"> PAGEREF _Toc429665286 \h </w:instrText>
           </w:r>
           <w:r>
             <w:rPr>
@@ -3280,7 +3352,7 @@
             <w:rPr>
               <w:noProof/>
             </w:rPr>
-            <w:t>3</w:t>
+            <w:t>5</w:t>
           </w:r>
           <w:r>
             <w:rPr>
@@ -3340,7 +3412,7 @@
             <w:rPr>
               <w:noProof/>
             </w:rPr>
-            <w:instrText xml:space="preserve"> PAGEREF _Toc429141030 \h </w:instrText>
+            <w:instrText xml:space="preserve"> PAGEREF _Toc429665287 \h </w:instrText>
           </w:r>
           <w:r>
             <w:rPr>
@@ -3357,7 +3429,7 @@
             <w:rPr>
               <w:noProof/>
             </w:rPr>
-            <w:t>3</w:t>
+            <w:t>5</w:t>
           </w:r>
           <w:r>
             <w:rPr>
@@ -3384,13 +3456,13 @@
             <w:fldChar w:fldCharType="begin"/>
           </w:r>
           <w:r>
-            <w:instrText xml:space="preserve"> PAGEREF _Toc429141031 \h </w:instrText>
+            <w:instrText xml:space="preserve"> PAGEREF _Toc429665288 \h </w:instrText>
           </w:r>
           <w:r>
             <w:fldChar w:fldCharType="separate"/>
           </w:r>
           <w:r>
-            <w:t>3</w:t>
+            <w:t>5</w:t>
           </w:r>
           <w:r>
             <w:fldChar w:fldCharType="end"/>
@@ -3429,7 +3501,7 @@
             <w:rPr>
               <w:noProof/>
             </w:rPr>
-            <w:t>Métodos de contratação</w:t>
+            <w:t>Métodos de contratação segundo PMI</w:t>
           </w:r>
           <w:r>
             <w:rPr>
@@ -3447,7 +3519,7 @@
             <w:rPr>
               <w:noProof/>
             </w:rPr>
-            <w:instrText xml:space="preserve"> PAGEREF _Toc429141032 \h </w:instrText>
+            <w:instrText xml:space="preserve"> PAGEREF _Toc429665289 \h </w:instrText>
           </w:r>
           <w:r>
             <w:rPr>
@@ -3464,7 +3536,7 @@
             <w:rPr>
               <w:noProof/>
             </w:rPr>
-            <w:t>3</w:t>
+            <w:t>5</w:t>
           </w:r>
           <w:r>
             <w:rPr>
@@ -3506,7 +3578,7 @@
             <w:rPr>
               <w:noProof/>
             </w:rPr>
-            <w:t>Contratação de serviços com fixo e escopo fechado</w:t>
+            <w:t>Métodos de contratação segundo a legislação brasileira</w:t>
           </w:r>
           <w:r>
             <w:rPr>
@@ -3524,7 +3596,7 @@
             <w:rPr>
               <w:noProof/>
             </w:rPr>
-            <w:instrText xml:space="preserve"> PAGEREF _Toc429141033 \h </w:instrText>
+            <w:instrText xml:space="preserve"> PAGEREF _Toc429665290 \h </w:instrText>
           </w:r>
           <w:r>
             <w:rPr>
@@ -3541,42 +3613,12 @@
             <w:rPr>
               <w:noProof/>
             </w:rPr>
-            <w:t>3</w:t>
-          </w:r>
-          <w:r>
-            <w:rPr>
-              <w:noProof/>
-            </w:rPr>
-            <w:fldChar w:fldCharType="end"/>
-          </w:r>
-        </w:p>
-        <w:p>
-          <w:pPr>
-            <w:pStyle w:val="Sumrio2"/>
-            <w:rPr>
-              <w:rFonts w:asciiTheme="minorHAnsi" w:eastAsiaTheme="minorEastAsia" w:hAnsiTheme="minorHAnsi"/>
-              <w:lang w:eastAsia="ja-JP"/>
-            </w:rPr>
-          </w:pPr>
-          <w:r>
-            <w:t>Padrões Petrobras</w:t>
-          </w:r>
-          <w:r>
-            <w:tab/>
-          </w:r>
-          <w:r>
-            <w:fldChar w:fldCharType="begin"/>
-          </w:r>
-          <w:r>
-            <w:instrText xml:space="preserve"> PAGEREF _Toc429141034 \h </w:instrText>
-          </w:r>
-          <w:r>
-            <w:fldChar w:fldCharType="separate"/>
-          </w:r>
-          <w:r>
-            <w:t>3</w:t>
-          </w:r>
-          <w:r>
+            <w:t>5</w:t>
+          </w:r>
+          <w:r>
+            <w:rPr>
+              <w:noProof/>
+            </w:rPr>
             <w:fldChar w:fldCharType="end"/>
           </w:r>
         </w:p>
@@ -3613,7 +3655,7 @@
             <w:rPr>
               <w:noProof/>
             </w:rPr>
-            <w:t>Métodos Ágeis</w:t>
+            <w:t>Contratação de serviços com fixo e escopo fechado</w:t>
           </w:r>
           <w:r>
             <w:rPr>
@@ -3631,7 +3673,7 @@
             <w:rPr>
               <w:noProof/>
             </w:rPr>
-            <w:instrText xml:space="preserve"> PAGEREF _Toc429141035 \h </w:instrText>
+            <w:instrText xml:space="preserve"> PAGEREF _Toc429665291 \h </w:instrText>
           </w:r>
           <w:r>
             <w:rPr>
@@ -3648,12 +3690,42 @@
             <w:rPr>
               <w:noProof/>
             </w:rPr>
-            <w:t>3</w:t>
-          </w:r>
-          <w:r>
-            <w:rPr>
-              <w:noProof/>
-            </w:rPr>
+            <w:t>5</w:t>
+          </w:r>
+          <w:r>
+            <w:rPr>
+              <w:noProof/>
+            </w:rPr>
+            <w:fldChar w:fldCharType="end"/>
+          </w:r>
+        </w:p>
+        <w:p>
+          <w:pPr>
+            <w:pStyle w:val="Sumrio2"/>
+            <w:rPr>
+              <w:rFonts w:asciiTheme="minorHAnsi" w:eastAsiaTheme="minorEastAsia" w:hAnsiTheme="minorHAnsi"/>
+              <w:lang w:eastAsia="ja-JP"/>
+            </w:rPr>
+          </w:pPr>
+          <w:r>
+            <w:t>Padrões Petrobras</w:t>
+          </w:r>
+          <w:r>
+            <w:tab/>
+          </w:r>
+          <w:r>
+            <w:fldChar w:fldCharType="begin"/>
+          </w:r>
+          <w:r>
+            <w:instrText xml:space="preserve"> PAGEREF _Toc429665292 \h </w:instrText>
+          </w:r>
+          <w:r>
+            <w:fldChar w:fldCharType="separate"/>
+          </w:r>
+          <w:r>
+            <w:t>5</w:t>
+          </w:r>
+          <w:r>
             <w:fldChar w:fldCharType="end"/>
           </w:r>
         </w:p>
@@ -3690,7 +3762,7 @@
             <w:rPr>
               <w:noProof/>
             </w:rPr>
-            <w:t>Métodos Ágeis aplicados a desenvolvimento científico</w:t>
+            <w:t>Métodos Ágeis</w:t>
           </w:r>
           <w:r>
             <w:rPr>
@@ -3708,7 +3780,7 @@
             <w:rPr>
               <w:noProof/>
             </w:rPr>
-            <w:instrText xml:space="preserve"> PAGEREF _Toc429141036 \h </w:instrText>
+            <w:instrText xml:space="preserve"> PAGEREF _Toc429665293 \h </w:instrText>
           </w:r>
           <w:r>
             <w:rPr>
@@ -3725,7 +3797,7 @@
             <w:rPr>
               <w:noProof/>
             </w:rPr>
-            <w:t>3</w:t>
+            <w:t>5</w:t>
           </w:r>
           <w:r>
             <w:rPr>
@@ -3767,6 +3839,83 @@
             <w:rPr>
               <w:noProof/>
             </w:rPr>
+            <w:t>Métodos Ágeis aplicados a desenvolvimento científico</w:t>
+          </w:r>
+          <w:r>
+            <w:rPr>
+              <w:noProof/>
+            </w:rPr>
+            <w:tab/>
+          </w:r>
+          <w:r>
+            <w:rPr>
+              <w:noProof/>
+            </w:rPr>
+            <w:fldChar w:fldCharType="begin"/>
+          </w:r>
+          <w:r>
+            <w:rPr>
+              <w:noProof/>
+            </w:rPr>
+            <w:instrText xml:space="preserve"> PAGEREF _Toc429665294 \h </w:instrText>
+          </w:r>
+          <w:r>
+            <w:rPr>
+              <w:noProof/>
+            </w:rPr>
+          </w:r>
+          <w:r>
+            <w:rPr>
+              <w:noProof/>
+            </w:rPr>
+            <w:fldChar w:fldCharType="separate"/>
+          </w:r>
+          <w:r>
+            <w:rPr>
+              <w:noProof/>
+            </w:rPr>
+            <w:t>5</w:t>
+          </w:r>
+          <w:r>
+            <w:rPr>
+              <w:noProof/>
+            </w:rPr>
+            <w:fldChar w:fldCharType="end"/>
+          </w:r>
+        </w:p>
+        <w:p>
+          <w:pPr>
+            <w:pStyle w:val="Sumrio3"/>
+            <w:tabs>
+              <w:tab w:val="left" w:pos="1805"/>
+              <w:tab w:val="right" w:leader="dot" w:pos="9061"/>
+            </w:tabs>
+            <w:rPr>
+              <w:rFonts w:asciiTheme="minorHAnsi" w:eastAsiaTheme="minorEastAsia" w:hAnsiTheme="minorHAnsi"/>
+              <w:noProof/>
+              <w:sz w:val="22"/>
+              <w:lang w:eastAsia="ja-JP"/>
+            </w:rPr>
+          </w:pPr>
+          <w:r>
+            <w:rPr>
+              <w:noProof/>
+            </w:rPr>
+            <w:t>1.1.17.</w:t>
+          </w:r>
+          <w:r>
+            <w:rPr>
+              <w:rFonts w:asciiTheme="minorHAnsi" w:eastAsiaTheme="minorEastAsia" w:hAnsiTheme="minorHAnsi"/>
+              <w:noProof/>
+              <w:sz w:val="22"/>
+              <w:lang w:eastAsia="ja-JP"/>
+            </w:rPr>
+            <w:tab/>
+          </w:r>
+          <w:r>
+            <w:rPr>
+              <w:noProof/>
+            </w:rPr>
             <w:t>Modelo de Contratação de Serviços</w:t>
           </w:r>
           <w:r>
@@ -3785,7 +3934,7 @@
             <w:rPr>
               <w:noProof/>
             </w:rPr>
-            <w:instrText xml:space="preserve"> PAGEREF _Toc429141037 \h </w:instrText>
+            <w:instrText xml:space="preserve"> PAGEREF _Toc429665295 \h </w:instrText>
           </w:r>
           <w:r>
             <w:rPr>
@@ -3802,7 +3951,7 @@
             <w:rPr>
               <w:noProof/>
             </w:rPr>
-            <w:t>3</w:t>
+            <w:t>5</w:t>
           </w:r>
           <w:r>
             <w:rPr>
@@ -3865,7 +4014,7 @@
             <w:rPr>
               <w:noProof/>
             </w:rPr>
-            <w:instrText xml:space="preserve"> PAGEREF _Toc429141038 \h </w:instrText>
+            <w:instrText xml:space="preserve"> PAGEREF _Toc429665296 \h </w:instrText>
           </w:r>
           <w:r>
             <w:rPr>
@@ -3882,7 +4031,7 @@
             <w:rPr>
               <w:noProof/>
             </w:rPr>
-            <w:t>4</w:t>
+            <w:t>6</w:t>
           </w:r>
           <w:r>
             <w:rPr>
@@ -3919,13 +4068,13 @@
             <w:fldChar w:fldCharType="begin"/>
           </w:r>
           <w:r>
-            <w:instrText xml:space="preserve"> PAGEREF _Toc429141039 \h </w:instrText>
+            <w:instrText xml:space="preserve"> PAGEREF _Toc429665297 \h </w:instrText>
           </w:r>
           <w:r>
             <w:fldChar w:fldCharType="separate"/>
           </w:r>
           <w:r>
-            <w:t>4</w:t>
+            <w:t>6</w:t>
           </w:r>
           <w:r>
             <w:fldChar w:fldCharType="end"/>
@@ -3959,13 +4108,13 @@
             <w:fldChar w:fldCharType="begin"/>
           </w:r>
           <w:r>
-            <w:instrText xml:space="preserve"> PAGEREF _Toc429141040 \h </w:instrText>
+            <w:instrText xml:space="preserve"> PAGEREF _Toc429665298 \h </w:instrText>
           </w:r>
           <w:r>
             <w:fldChar w:fldCharType="separate"/>
           </w:r>
           <w:r>
-            <w:t>4</w:t>
+            <w:t>6</w:t>
           </w:r>
           <w:r>
             <w:fldChar w:fldCharType="end"/>
@@ -3999,13 +4148,13 @@
             <w:fldChar w:fldCharType="begin"/>
           </w:r>
           <w:r>
-            <w:instrText xml:space="preserve"> PAGEREF _Toc429141041 \h </w:instrText>
+            <w:instrText xml:space="preserve"> PAGEREF _Toc429665299 \h </w:instrText>
           </w:r>
           <w:r>
             <w:fldChar w:fldCharType="separate"/>
           </w:r>
           <w:r>
-            <w:t>4</w:t>
+            <w:t>6</w:t>
           </w:r>
           <w:r>
             <w:fldChar w:fldCharType="end"/>
@@ -4039,13 +4188,13 @@
             <w:fldChar w:fldCharType="begin"/>
           </w:r>
           <w:r>
-            <w:instrText xml:space="preserve"> PAGEREF _Toc429141042 \h </w:instrText>
+            <w:instrText xml:space="preserve"> PAGEREF _Toc429665300 \h </w:instrText>
           </w:r>
           <w:r>
             <w:fldChar w:fldCharType="separate"/>
           </w:r>
           <w:r>
-            <w:t>4</w:t>
+            <w:t>6</w:t>
           </w:r>
           <w:r>
             <w:fldChar w:fldCharType="end"/>
@@ -4105,7 +4254,7 @@
             <w:rPr>
               <w:noProof/>
             </w:rPr>
-            <w:instrText xml:space="preserve"> PAGEREF _Toc429141043 \h </w:instrText>
+            <w:instrText xml:space="preserve"> PAGEREF _Toc429665301 \h </w:instrText>
           </w:r>
           <w:r>
             <w:rPr>
@@ -4122,7 +4271,7 @@
             <w:rPr>
               <w:noProof/>
             </w:rPr>
-            <w:t>5</w:t>
+            <w:t>7</w:t>
           </w:r>
           <w:r>
             <w:rPr>
@@ -4159,13 +4308,13 @@
             <w:fldChar w:fldCharType="begin"/>
           </w:r>
           <w:r>
-            <w:instrText xml:space="preserve"> PAGEREF _Toc429141044 \h </w:instrText>
+            <w:instrText xml:space="preserve"> PAGEREF _Toc429665302 \h </w:instrText>
           </w:r>
           <w:r>
             <w:fldChar w:fldCharType="separate"/>
           </w:r>
           <w:r>
-            <w:t>5</w:t>
+            <w:t>7</w:t>
           </w:r>
           <w:r>
             <w:fldChar w:fldCharType="end"/>
@@ -4199,13 +4348,13 @@
             <w:fldChar w:fldCharType="begin"/>
           </w:r>
           <w:r>
-            <w:instrText xml:space="preserve"> PAGEREF _Toc429141045 \h </w:instrText>
+            <w:instrText xml:space="preserve"> PAGEREF _Toc429665303 \h </w:instrText>
           </w:r>
           <w:r>
             <w:fldChar w:fldCharType="separate"/>
           </w:r>
           <w:r>
-            <w:t>5</w:t>
+            <w:t>7</w:t>
           </w:r>
           <w:r>
             <w:fldChar w:fldCharType="end"/>
@@ -4239,13 +4388,13 @@
             <w:fldChar w:fldCharType="begin"/>
           </w:r>
           <w:r>
-            <w:instrText xml:space="preserve"> PAGEREF _Toc429141046 \h </w:instrText>
+            <w:instrText xml:space="preserve"> PAGEREF _Toc429665304 \h </w:instrText>
           </w:r>
           <w:r>
             <w:fldChar w:fldCharType="separate"/>
           </w:r>
           <w:r>
-            <w:t>5</w:t>
+            <w:t>7</w:t>
           </w:r>
           <w:r>
             <w:fldChar w:fldCharType="end"/>
@@ -4280,13 +4429,13 @@
             <w:fldChar w:fldCharType="begin"/>
           </w:r>
           <w:r>
-            <w:instrText xml:space="preserve"> PAGEREF _Toc429141047 \h </w:instrText>
+            <w:instrText xml:space="preserve"> PAGEREF _Toc429665305 \h </w:instrText>
           </w:r>
           <w:r>
             <w:fldChar w:fldCharType="separate"/>
           </w:r>
           <w:r>
-            <w:t>5</w:t>
+            <w:t>7</w:t>
           </w:r>
           <w:r>
             <w:fldChar w:fldCharType="end"/>
@@ -4346,7 +4495,7 @@
             <w:rPr>
               <w:noProof/>
             </w:rPr>
-            <w:instrText xml:space="preserve"> PAGEREF _Toc429141048 \h </w:instrText>
+            <w:instrText xml:space="preserve"> PAGEREF _Toc429665306 \h </w:instrText>
           </w:r>
           <w:r>
             <w:rPr>
@@ -4363,7 +4512,7 @@
             <w:rPr>
               <w:noProof/>
             </w:rPr>
-            <w:t>6</w:t>
+            <w:t>8</w:t>
           </w:r>
           <w:r>
             <w:rPr>
@@ -4400,13 +4549,13 @@
             <w:fldChar w:fldCharType="begin"/>
           </w:r>
           <w:r>
-            <w:instrText xml:space="preserve"> PAGEREF _Toc429141049 \h </w:instrText>
+            <w:instrText xml:space="preserve"> PAGEREF _Toc429665307 \h </w:instrText>
           </w:r>
           <w:r>
             <w:fldChar w:fldCharType="separate"/>
           </w:r>
           <w:r>
-            <w:t>6</w:t>
+            <w:t>8</w:t>
           </w:r>
           <w:r>
             <w:fldChar w:fldCharType="end"/>
@@ -4440,13 +4589,13 @@
             <w:fldChar w:fldCharType="begin"/>
           </w:r>
           <w:r>
-            <w:instrText xml:space="preserve"> PAGEREF _Toc429141050 \h </w:instrText>
+            <w:instrText xml:space="preserve"> PAGEREF _Toc429665308 \h </w:instrText>
           </w:r>
           <w:r>
             <w:fldChar w:fldCharType="separate"/>
           </w:r>
           <w:r>
-            <w:t>6</w:t>
+            <w:t>8</w:t>
           </w:r>
           <w:r>
             <w:fldChar w:fldCharType="end"/>
@@ -4480,13 +4629,13 @@
             <w:fldChar w:fldCharType="begin"/>
           </w:r>
           <w:r>
-            <w:instrText xml:space="preserve"> PAGEREF _Toc429141051 \h </w:instrText>
+            <w:instrText xml:space="preserve"> PAGEREF _Toc429665309 \h </w:instrText>
           </w:r>
           <w:r>
             <w:fldChar w:fldCharType="separate"/>
           </w:r>
           <w:r>
-            <w:t>6</w:t>
+            <w:t>8</w:t>
           </w:r>
           <w:r>
             <w:fldChar w:fldCharType="end"/>
@@ -4520,13 +4669,13 @@
             <w:fldChar w:fldCharType="begin"/>
           </w:r>
           <w:r>
-            <w:instrText xml:space="preserve"> PAGEREF _Toc429141052 \h </w:instrText>
+            <w:instrText xml:space="preserve"> PAGEREF _Toc429665310 \h </w:instrText>
           </w:r>
           <w:r>
             <w:fldChar w:fldCharType="separate"/>
           </w:r>
           <w:r>
-            <w:t>6</w:t>
+            <w:t>8</w:t>
           </w:r>
           <w:r>
             <w:fldChar w:fldCharType="end"/>
@@ -4586,7 +4735,7 @@
             <w:rPr>
               <w:noProof/>
             </w:rPr>
-            <w:instrText xml:space="preserve"> PAGEREF _Toc429141053 \h </w:instrText>
+            <w:instrText xml:space="preserve"> PAGEREF _Toc429665311 \h </w:instrText>
           </w:r>
           <w:r>
             <w:rPr>
@@ -4603,7 +4752,7 @@
             <w:rPr>
               <w:noProof/>
             </w:rPr>
-            <w:t>7</w:t>
+            <w:t>9</w:t>
           </w:r>
           <w:r>
             <w:rPr>
@@ -4640,13 +4789,13 @@
             <w:fldChar w:fldCharType="begin"/>
           </w:r>
           <w:r>
-            <w:instrText xml:space="preserve"> PAGEREF _Toc429141054 \h </w:instrText>
+            <w:instrText xml:space="preserve"> PAGEREF _Toc429665312 \h </w:instrText>
           </w:r>
           <w:r>
             <w:fldChar w:fldCharType="separate"/>
           </w:r>
           <w:r>
-            <w:t>7</w:t>
+            <w:t>9</w:t>
           </w:r>
           <w:r>
             <w:fldChar w:fldCharType="end"/>
@@ -4680,13 +4829,13 @@
             <w:fldChar w:fldCharType="begin"/>
           </w:r>
           <w:r>
-            <w:instrText xml:space="preserve"> PAGEREF _Toc429141055 \h </w:instrText>
+            <w:instrText xml:space="preserve"> PAGEREF _Toc429665313 \h </w:instrText>
           </w:r>
           <w:r>
             <w:fldChar w:fldCharType="separate"/>
           </w:r>
           <w:r>
-            <w:t>7</w:t>
+            <w:t>9</w:t>
           </w:r>
           <w:r>
             <w:fldChar w:fldCharType="end"/>
@@ -4720,13 +4869,13 @@
             <w:fldChar w:fldCharType="begin"/>
           </w:r>
           <w:r>
-            <w:instrText xml:space="preserve"> PAGEREF _Toc429141056 \h </w:instrText>
+            <w:instrText xml:space="preserve"> PAGEREF _Toc429665314 \h </w:instrText>
           </w:r>
           <w:r>
             <w:fldChar w:fldCharType="separate"/>
           </w:r>
           <w:r>
-            <w:t>7</w:t>
+            <w:t>9</w:t>
           </w:r>
           <w:r>
             <w:fldChar w:fldCharType="end"/>
@@ -4760,13 +4909,13 @@
             <w:fldChar w:fldCharType="begin"/>
           </w:r>
           <w:r>
-            <w:instrText xml:space="preserve"> PAGEREF _Toc429141057 \h </w:instrText>
+            <w:instrText xml:space="preserve"> PAGEREF _Toc429665315 \h </w:instrText>
           </w:r>
           <w:r>
             <w:fldChar w:fldCharType="separate"/>
           </w:r>
           <w:r>
-            <w:t>7</w:t>
+            <w:t>9</w:t>
           </w:r>
           <w:r>
             <w:fldChar w:fldCharType="end"/>
@@ -4800,13 +4949,13 @@
             <w:fldChar w:fldCharType="begin"/>
           </w:r>
           <w:r>
-            <w:instrText xml:space="preserve"> PAGEREF _Toc429141058 \h </w:instrText>
+            <w:instrText xml:space="preserve"> PAGEREF _Toc429665316 \h </w:instrText>
           </w:r>
           <w:r>
             <w:fldChar w:fldCharType="separate"/>
           </w:r>
           <w:r>
-            <w:t>7</w:t>
+            <w:t>9</w:t>
           </w:r>
           <w:r>
             <w:fldChar w:fldCharType="end"/>
@@ -4840,13 +4989,13 @@
             <w:fldChar w:fldCharType="begin"/>
           </w:r>
           <w:r>
-            <w:instrText xml:space="preserve"> PAGEREF _Toc429141059 \h </w:instrText>
+            <w:instrText xml:space="preserve"> PAGEREF _Toc429665317 \h </w:instrText>
           </w:r>
           <w:r>
             <w:fldChar w:fldCharType="separate"/>
           </w:r>
           <w:r>
-            <w:t>7</w:t>
+            <w:t>9</w:t>
           </w:r>
           <w:r>
             <w:fldChar w:fldCharType="end"/>
@@ -4906,7 +5055,7 @@
             <w:rPr>
               <w:noProof/>
             </w:rPr>
-            <w:instrText xml:space="preserve"> PAGEREF _Toc429141060 \h </w:instrText>
+            <w:instrText xml:space="preserve"> PAGEREF _Toc429665318 \h </w:instrText>
           </w:r>
           <w:r>
             <w:rPr>
@@ -4923,7 +5072,7 @@
             <w:rPr>
               <w:noProof/>
             </w:rPr>
-            <w:t>8</w:t>
+            <w:t>10</w:t>
           </w:r>
           <w:r>
             <w:rPr>
@@ -4950,13 +5099,13 @@
             <w:fldChar w:fldCharType="begin"/>
           </w:r>
           <w:r>
-            <w:instrText xml:space="preserve"> PAGEREF _Toc429141061 \h </w:instrText>
+            <w:instrText xml:space="preserve"> PAGEREF _Toc429665319 \h </w:instrText>
           </w:r>
           <w:r>
             <w:fldChar w:fldCharType="separate"/>
           </w:r>
           <w:r>
-            <w:t>8</w:t>
+            <w:t>10</w:t>
           </w:r>
           <w:r>
             <w:fldChar w:fldCharType="end"/>
@@ -4980,13 +5129,13 @@
             <w:fldChar w:fldCharType="begin"/>
           </w:r>
           <w:r>
-            <w:instrText xml:space="preserve"> PAGEREF _Toc429141062 \h </w:instrText>
+            <w:instrText xml:space="preserve"> PAGEREF _Toc429665320 \h </w:instrText>
           </w:r>
           <w:r>
             <w:fldChar w:fldCharType="separate"/>
           </w:r>
           <w:r>
-            <w:t>8</w:t>
+            <w:t>10</w:t>
           </w:r>
           <w:r>
             <w:fldChar w:fldCharType="end"/>
@@ -5028,7 +5177,7 @@
             <w:rPr>
               <w:noProof/>
             </w:rPr>
-            <w:instrText xml:space="preserve"> PAGEREF _Toc429141063 \h </w:instrText>
+            <w:instrText xml:space="preserve"> PAGEREF _Toc429665321 \h </w:instrText>
           </w:r>
           <w:r>
             <w:rPr>
@@ -5045,7 +5194,7 @@
             <w:rPr>
               <w:noProof/>
             </w:rPr>
-            <w:t>9</w:t>
+            <w:t>11</w:t>
           </w:r>
           <w:r>
             <w:rPr>
@@ -5072,13 +5221,13 @@
             <w:fldChar w:fldCharType="begin"/>
           </w:r>
           <w:r>
-            <w:instrText xml:space="preserve"> PAGEREF _Toc429141064 \h </w:instrText>
+            <w:instrText xml:space="preserve"> PAGEREF _Toc429665322 \h </w:instrText>
           </w:r>
           <w:r>
             <w:fldChar w:fldCharType="separate"/>
           </w:r>
           <w:r>
-            <w:t>9</w:t>
+            <w:t>11</w:t>
           </w:r>
           <w:r>
             <w:fldChar w:fldCharType="end"/>
@@ -5102,13 +5251,13 @@
             <w:fldChar w:fldCharType="begin"/>
           </w:r>
           <w:r>
-            <w:instrText xml:space="preserve"> PAGEREF _Toc429141065 \h </w:instrText>
+            <w:instrText xml:space="preserve"> PAGEREF _Toc429665323 \h </w:instrText>
           </w:r>
           <w:r>
             <w:fldChar w:fldCharType="separate"/>
           </w:r>
           <w:r>
-            <w:t>9</w:t>
+            <w:t>11</w:t>
           </w:r>
           <w:r>
             <w:fldChar w:fldCharType="end"/>
@@ -5132,13 +5281,13 @@
             <w:fldChar w:fldCharType="begin"/>
           </w:r>
           <w:r>
-            <w:instrText xml:space="preserve"> PAGEREF _Toc429141066 \h </w:instrText>
+            <w:instrText xml:space="preserve"> PAGEREF _Toc429665324 \h </w:instrText>
           </w:r>
           <w:r>
             <w:fldChar w:fldCharType="separate"/>
           </w:r>
           <w:r>
-            <w:t>9</w:t>
+            <w:t>11</w:t>
           </w:r>
           <w:r>
             <w:fldChar w:fldCharType="end"/>
@@ -6172,6 +6321,23 @@
           <w:szCs w:val="24"/>
         </w:rPr>
       </w:pPr>
+      <w:r>
+        <w:rPr>
+          <w:rFonts w:ascii="Arial" w:hAnsi="Arial" w:cs="Arial"/>
+          <w:b/>
+          <w:sz w:val="24"/>
+          <w:szCs w:val="24"/>
+        </w:rPr>
+        <w:t>CENPES</w:t>
+      </w:r>
+      <w:r>
+        <w:rPr>
+          <w:rFonts w:ascii="Arial" w:hAnsi="Arial" w:cs="Arial"/>
+          <w:sz w:val="24"/>
+          <w:szCs w:val="24"/>
+        </w:rPr>
+        <w:t xml:space="preserve"> – Centro de pesquisas da Petrobras</w:t>
+      </w:r>
     </w:p>
     <w:p>
       <w:pPr>
@@ -6402,8 +6568,8 @@
           <w:szCs w:val="22"/>
         </w:rPr>
       </w:pPr>
-      <w:bookmarkStart w:id="0" w:name="_Toc416125014"/>
-      <w:bookmarkStart w:id="1" w:name="_Toc429141010"/>
+      <w:bookmarkStart w:id="1" w:name="_Toc416125014"/>
+      <w:bookmarkStart w:id="2" w:name="_Toc429665267"/>
       <w:r>
         <w:rPr>
           <w:sz w:val="22"/>
@@ -6419,8 +6585,8 @@
         </w:rPr>
         <w:t>INTRODUÇÃO</w:t>
       </w:r>
-      <w:bookmarkEnd w:id="0"/>
       <w:bookmarkEnd w:id="1"/>
+      <w:bookmarkEnd w:id="2"/>
     </w:p>
     <w:p>
       <w:pPr>
@@ -6430,20 +6596,20 @@
           <w:szCs w:val="22"/>
         </w:rPr>
       </w:pPr>
-      <w:bookmarkStart w:id="2" w:name="_Toc429141011"/>
+      <w:bookmarkStart w:id="3" w:name="_Toc429665268"/>
       <w:r>
         <w:rPr>
           <w:szCs w:val="22"/>
         </w:rPr>
         <w:t xml:space="preserve">1.1. </w:t>
       </w:r>
-      <w:bookmarkEnd w:id="2"/>
       <w:r>
         <w:rPr>
           <w:szCs w:val="22"/>
         </w:rPr>
         <w:t>Contextualização</w:t>
       </w:r>
+      <w:bookmarkEnd w:id="3"/>
     </w:p>
     <w:p>
       <w:pPr>
@@ -6577,7 +6743,7 @@
           <w:szCs w:val="22"/>
         </w:rPr>
       </w:pPr>
-      <w:bookmarkStart w:id="3" w:name="_Toc429141012"/>
+      <w:bookmarkStart w:id="4" w:name="_Toc429665269"/>
       <w:r>
         <w:rPr>
           <w:szCs w:val="22"/>
@@ -6590,7 +6756,7 @@
         </w:rPr>
         <w:t>Objetivo do trabalho</w:t>
       </w:r>
-      <w:bookmarkEnd w:id="3"/>
+      <w:bookmarkEnd w:id="4"/>
     </w:p>
     <w:p>
       <w:pPr>
@@ -6603,52 +6769,571 @@
         <w:t xml:space="preserve"> possíveis impactos causados</w:t>
       </w:r>
       <w:r>
+        <w:t xml:space="preserve"> pela mudança no formato de contratação para construção de softwares científicos nas áreas de gestão de escopo, custo, prazo e qualidade de um projeto</w:t>
+      </w:r>
+      <w:r>
+        <w:t xml:space="preserve">. </w:t>
+      </w:r>
+      <w:r>
+        <w:t>Para isso serão abordadas as características diferenciadas de um software científico, o uso</w:t>
+      </w:r>
+      <w:r>
         <w:t xml:space="preserve"> </w:t>
       </w:r>
       <w:r>
-        <w:t>pela mudança no formato de contratação para construção de softwares científicos</w:t>
-      </w:r>
-      <w:r>
-        <w:t xml:space="preserve"> nas áreas de gestão de escopo, custo, prazo e qualidade de um projeto</w:t>
-      </w:r>
-      <w:r>
-        <w:t xml:space="preserve">. </w:t>
-      </w:r>
-      <w:r>
-        <w:t>Para isso serão abordadas as características diferenciadas de um software científico, o uso</w:t>
+        <w:t>da metodologia ágil SCRUM dentro de grandes corporações, o sucesso do uso dessa metodologia na construção desse tipo de software e finalmente uma abordagem que contrapõe o tipo de contratação proposto e a utilização dos métodos ágeis.</w:t>
+      </w:r>
+    </w:p>
+    <w:p>
+      <w:pPr>
+        <w:pStyle w:val="Monografia"/>
+      </w:pPr>
+      <w:r>
+        <w:t>A</w:t>
+      </w:r>
+      <w:r>
+        <w:t xml:space="preserve">presentar um estudo de caso de um projeto de </w:t>
+      </w:r>
+      <w:r>
+        <w:t xml:space="preserve">construção de um software cientifico desenvolvido na metodologia ágil SCRUM onde serão evidenciadas as constantes mudanças de escopo ao longo do projeto e a partir disso </w:t>
+      </w:r>
+      <w:r>
+        <w:t xml:space="preserve">buscar na literatura </w:t>
+      </w:r>
+      <w:r>
+        <w:t xml:space="preserve">problemas </w:t>
+      </w:r>
+      <w:r>
+        <w:t>que podem ser gerados</w:t>
+      </w:r>
+      <w:r>
+        <w:t xml:space="preserve"> no modelo de contratação proposto.</w:t>
+      </w:r>
+    </w:p>
+    <w:p>
+      <w:pPr>
+        <w:rPr>
+          <w:rFonts w:ascii="Arial" w:hAnsi="Arial" w:cs="Arial"/>
+        </w:rPr>
+      </w:pPr>
+    </w:p>
+    <w:p>
+      <w:pPr>
+        <w:pStyle w:val="Ttulo2"/>
+        <w:rPr>
+          <w:szCs w:val="22"/>
+        </w:rPr>
+      </w:pPr>
+      <w:bookmarkStart w:id="5" w:name="_Toc429665270"/>
+      <w:r>
+        <w:rPr>
+          <w:szCs w:val="22"/>
+        </w:rPr>
+        <w:t xml:space="preserve">1.3. </w:t>
+      </w:r>
+      <w:r>
+        <w:rPr>
+          <w:szCs w:val="22"/>
+        </w:rPr>
+        <w:t>Justificativa ao trabalho</w:t>
+      </w:r>
+      <w:bookmarkEnd w:id="5"/>
+    </w:p>
+    <w:p>
+      <w:pPr>
+        <w:pStyle w:val="Monografia"/>
+      </w:pPr>
+      <w:r>
+        <w:tab/>
+        <w:t>Os valores de missão e visão de uma empresa são traduzidos ao longo de sua existência nos diversos planejamentos estratégicos que ela define. Estratégia essa que se desdobra</w:t>
+      </w:r>
+      <w:r>
+        <w:t xml:space="preserve"> em</w:t>
+      </w:r>
+      <w:r>
+        <w:t xml:space="preserve"> portfóli</w:t>
+      </w:r>
+      <w:r>
+        <w:t xml:space="preserve">os, programas e projetos cujo sucesso está associado à sua correta </w:t>
+      </w:r>
+      <w:r>
+        <w:t>c</w:t>
+      </w:r>
+      <w:r>
+        <w:t xml:space="preserve">ondução e entrega </w:t>
+      </w:r>
+      <w:r>
+        <w:t xml:space="preserve">dentro da expectativa de custo, tempo, qualidade e principalmente na aderência do escopo definido pelos maiores interessados </w:t>
+      </w:r>
+      <w:r>
+        <w:t>n</w:t>
+      </w:r>
+      <w:r>
+        <w:t>o sucesso do projeto.</w:t>
+      </w:r>
+      <w:r>
+        <w:tab/>
       </w:r>
       <w:r>
         <w:t xml:space="preserve"> </w:t>
       </w:r>
-      <w:r>
-        <w:t>da metodologia ágil SCRUM dentro de grandes corporações, o sucesso do uso dessa metodologia na construção desse tipo de software e finalmente uma abordagem que contrapõe o tipo de contratação proposto e a utilização dos métodos ágeis.</w:t>
-      </w:r>
     </w:p>
     <w:p>
       <w:pPr>
         <w:pStyle w:val="Monografia"/>
       </w:pPr>
-      <w:r>
-        <w:t>A</w:t>
-      </w:r>
-      <w:r>
-        <w:t xml:space="preserve">presentar um estudo de caso de um projeto de </w:t>
-      </w:r>
-      <w:r>
-        <w:t xml:space="preserve">construção de um software cientifico desenvolvido na metodologia ágil SCRUM onde serão evidenciadas as constantes mudanças de escopo ao longo do projeto e a partir disso </w:t>
-      </w:r>
-      <w:r>
-        <w:t xml:space="preserve">buscar na literatura </w:t>
-      </w:r>
-      <w:r>
-        <w:t xml:space="preserve">problemas </w:t>
-      </w:r>
-      <w:r>
-        <w:t>que podem ser gerados</w:t>
-      </w:r>
-      <w:r>
-        <w:t xml:space="preserve"> no modelo de contratação proposto.</w:t>
-      </w:r>
+      <w:proofErr w:type="gramStart"/>
+      <w:r>
+        <w:lastRenderedPageBreak/>
+        <w:t>KERZNER(</w:t>
+      </w:r>
+      <w:proofErr w:type="gramEnd"/>
+      <w:r>
+        <w:t>2009)</w:t>
+      </w:r>
+      <w:r>
+        <w:t xml:space="preserve"> </w:t>
+      </w:r>
+      <w:r>
+        <w:t>define</w:t>
+      </w:r>
+      <w:r>
+        <w:t xml:space="preserve"> </w:t>
+      </w:r>
+      <w:r>
+        <w:t>o</w:t>
+      </w:r>
+      <w:r>
+        <w:t xml:space="preserve"> sucesso de um </w:t>
+      </w:r>
+      <w:r>
+        <w:t>projeto de maneira mais ampla a utilizada no passado, quando se considerava apenas uma atividade concluída dentro de restriçõe</w:t>
+      </w:r>
+      <w:r>
+        <w:t>s de tempo, custo e desempenho; p</w:t>
+      </w:r>
+      <w:r>
+        <w:t xml:space="preserve">assando a </w:t>
+      </w:r>
+      <w:r>
+        <w:t xml:space="preserve">definir o sucesso </w:t>
+      </w:r>
+      <w:r>
+        <w:t xml:space="preserve">de um projeto </w:t>
+      </w:r>
+      <w:r>
+        <w:t>como</w:t>
+      </w:r>
+      <w:r>
+        <w:t>:</w:t>
+      </w:r>
+    </w:p>
+    <w:p>
+      <w:pPr>
+        <w:pStyle w:val="Monografia"/>
+        <w:numPr>
+          <w:ilvl w:val="0"/>
+          <w:numId w:val="22"/>
+        </w:numPr>
+      </w:pPr>
+      <w:r>
+        <w:t>Dentro do período de tempo alocado</w:t>
+      </w:r>
+    </w:p>
+    <w:p>
+      <w:pPr>
+        <w:pStyle w:val="Monografia"/>
+        <w:numPr>
+          <w:ilvl w:val="0"/>
+          <w:numId w:val="22"/>
+        </w:numPr>
+      </w:pPr>
+      <w:r>
+        <w:t>Dentro do custo orçado</w:t>
+      </w:r>
+    </w:p>
+    <w:p>
+      <w:pPr>
+        <w:pStyle w:val="Monografia"/>
+        <w:numPr>
+          <w:ilvl w:val="0"/>
+          <w:numId w:val="22"/>
+        </w:numPr>
+      </w:pPr>
+      <w:r>
+        <w:t>No desempenho ou especificação nível adequado</w:t>
+      </w:r>
+    </w:p>
+    <w:p>
+      <w:pPr>
+        <w:pStyle w:val="Monografia"/>
+        <w:numPr>
+          <w:ilvl w:val="0"/>
+          <w:numId w:val="22"/>
+        </w:numPr>
+      </w:pPr>
+      <w:r>
+        <w:t>Com a aceitação pelo cliente / usuário</w:t>
+      </w:r>
+    </w:p>
+    <w:p>
+      <w:pPr>
+        <w:pStyle w:val="Monografia"/>
+        <w:numPr>
+          <w:ilvl w:val="0"/>
+          <w:numId w:val="22"/>
+        </w:numPr>
+      </w:pPr>
+      <w:r>
+        <w:t>Com mínimo ou mutuamente acordados mudanças de escopo</w:t>
+      </w:r>
+    </w:p>
+    <w:p>
+      <w:pPr>
+        <w:pStyle w:val="Monografia"/>
+        <w:numPr>
+          <w:ilvl w:val="0"/>
+          <w:numId w:val="22"/>
+        </w:numPr>
+      </w:pPr>
+      <w:r>
+        <w:t>Sem perturbar o fluxo principal trabalho da organização</w:t>
+      </w:r>
+    </w:p>
+    <w:p>
+      <w:pPr>
+        <w:pStyle w:val="Monografia"/>
+        <w:numPr>
+          <w:ilvl w:val="0"/>
+          <w:numId w:val="22"/>
+        </w:numPr>
+      </w:pPr>
+      <w:r>
+        <w:t>Sem mudar a cultura corporativa</w:t>
+      </w:r>
+    </w:p>
+    <w:p>
+      <w:pPr>
+        <w:pStyle w:val="Monografia"/>
+      </w:pPr>
+      <w:r>
+        <w:tab/>
+      </w:r>
+      <w:r>
+        <w:t xml:space="preserve">Dentro desse contexto, as instituições lidam com </w:t>
+      </w:r>
+      <w:r>
+        <w:t>projetos diferenciados cujo escopo</w:t>
+      </w:r>
+      <w:r>
+        <w:t xml:space="preserve"> </w:t>
+      </w:r>
+      <w:r>
+        <w:t xml:space="preserve">não é de tácito conhecimento pelos </w:t>
+      </w:r>
+      <w:r>
+        <w:t xml:space="preserve">seus </w:t>
+      </w:r>
+      <w:r>
+        <w:t xml:space="preserve">próprios idealizadores, algo que vem a ocorrer depois de alguns meses depois do </w:t>
+      </w:r>
+      <w:r>
+        <w:t xml:space="preserve">seu </w:t>
+      </w:r>
+      <w:r>
+        <w:t>início</w:t>
+      </w:r>
+      <w:r>
+        <w:t xml:space="preserve"> e muitas das vezes até momentos que antecedem o seu fim</w:t>
+      </w:r>
+      <w:r>
+        <w:t>.</w:t>
+      </w:r>
+      <w:r>
+        <w:t xml:space="preserve"> Dentro dessa categoria encontram-se os projetos </w:t>
+      </w:r>
+      <w:r>
+        <w:t xml:space="preserve">cujo o produto </w:t>
+      </w:r>
+      <w:r>
+        <w:t>são</w:t>
+      </w:r>
+      <w:r>
+        <w:t xml:space="preserve"> softwares científico.</w:t>
+      </w:r>
+    </w:p>
+    <w:p>
+      <w:pPr>
+        <w:pStyle w:val="Monografia"/>
+      </w:pPr>
+      <w:r>
+        <w:t xml:space="preserve">KELLY (2015) define software científico como uma aplicação de software que inclui um grande componente de conhecimento do domínio de aplicação científico e é usado para aumentar o </w:t>
+      </w:r>
+      <w:r>
+        <w:t>conhecimento da</w:t>
+      </w:r>
+      <w:r>
+        <w:t xml:space="preserve"> ciência com o propósito de sol</w:t>
+      </w:r>
+      <w:r>
+        <w:t>ucionar problemas do mundo real,</w:t>
+      </w:r>
+      <w:r>
+        <w:t xml:space="preserve"> utilizando a palavra “cientifica”</w:t>
+      </w:r>
+      <w:r>
+        <w:t xml:space="preserve"> para se referir</w:t>
+      </w:r>
+      <w:r>
+        <w:t xml:space="preserve"> a aplicações de engenharia</w:t>
+      </w:r>
+      <w:r>
+        <w:t>.</w:t>
+      </w:r>
+      <w:r>
+        <w:t xml:space="preserve"> Ressalta</w:t>
+      </w:r>
+      <w:r>
+        <w:t xml:space="preserve"> também que o termo “software científico” tem sido usado por uma variedade de tipos de software que não compartilham os mesmo</w:t>
+      </w:r>
+      <w:r>
+        <w:t>s</w:t>
+      </w:r>
+      <w:r>
+        <w:t xml:space="preserve"> requerimentos de qualidade ou mesmas prioridades de </w:t>
+      </w:r>
+      <w:r>
+        <w:t>gerenciamento dos softwares de commodities que são gerenciados para atender prazos de entrega e restrições orçamentárias.</w:t>
+      </w:r>
+    </w:p>
+    <w:p>
+      <w:pPr>
+        <w:pStyle w:val="Monografia"/>
+      </w:pPr>
+      <w:r>
+        <w:t xml:space="preserve">De forma </w:t>
+      </w:r>
+      <w:r>
+        <w:t xml:space="preserve">quase que </w:t>
+      </w:r>
+      <w:r>
+        <w:t xml:space="preserve">empírica, </w:t>
+      </w:r>
+      <w:r>
+        <w:t xml:space="preserve">foram necessários anos para verificar que </w:t>
+      </w:r>
+      <w:r>
+        <w:t>o trabalho realizado na construção de softwares científicos dentro do CENPES</w:t>
+      </w:r>
+      <w:r>
+        <w:t>, utilizando o tradicional</w:t>
+      </w:r>
+      <w:r>
+        <w:t xml:space="preserve"> </w:t>
+      </w:r>
+      <w:r>
+        <w:t xml:space="preserve">modelo </w:t>
+      </w:r>
+      <w:proofErr w:type="spellStart"/>
+      <w:r>
+        <w:rPr>
+          <w:i/>
+        </w:rPr>
+        <w:t>waterfall</w:t>
+      </w:r>
+      <w:proofErr w:type="spellEnd"/>
+      <w:r>
+        <w:t xml:space="preserve"> </w:t>
+      </w:r>
+      <w:r>
+        <w:t>de desenvolvimento de software</w:t>
+      </w:r>
+      <w:r>
+        <w:t xml:space="preserve"> e </w:t>
+      </w:r>
+      <w:r>
+        <w:t>os padrões</w:t>
+      </w:r>
+      <w:r>
+        <w:t xml:space="preserve"> de gerenciamento de projeto</w:t>
+      </w:r>
+      <w:r>
+        <w:t xml:space="preserve"> definidos pela companhia</w:t>
+      </w:r>
+      <w:r>
+        <w:t xml:space="preserve">, </w:t>
+      </w:r>
+      <w:r>
+        <w:t xml:space="preserve">não se aplicavam adequadamente </w:t>
+      </w:r>
+      <w:r>
+        <w:t xml:space="preserve">aos </w:t>
+      </w:r>
+      <w:r>
+        <w:t xml:space="preserve">tipos de </w:t>
+      </w:r>
+      <w:r>
+        <w:t xml:space="preserve">projetos </w:t>
+      </w:r>
+      <w:r>
+        <w:t>desenvolvidos no</w:t>
+      </w:r>
+      <w:r>
+        <w:t xml:space="preserve"> centro de pesquisa.</w:t>
+      </w:r>
+    </w:p>
+    <w:p>
+      <w:pPr>
+        <w:pStyle w:val="Monografia"/>
+      </w:pPr>
+      <w:r>
+        <w:t xml:space="preserve">Com o </w:t>
+      </w:r>
+      <w:r>
+        <w:t xml:space="preserve">surgimento, </w:t>
+      </w:r>
+      <w:r>
+        <w:t>amadurecimento</w:t>
+      </w:r>
+      <w:r>
+        <w:t xml:space="preserve"> e adoção</w:t>
+      </w:r>
+      <w:r>
+        <w:t xml:space="preserve"> das metodologias de desenvolvimento ágil</w:t>
+      </w:r>
+      <w:r>
+        <w:t xml:space="preserve"> nos </w:t>
+      </w:r>
+      <w:r>
+        <w:t>p</w:t>
+      </w:r>
+      <w:r>
+        <w:t>rojetos</w:t>
+      </w:r>
+      <w:r>
+        <w:t xml:space="preserve"> </w:t>
+      </w:r>
+      <w:r>
+        <w:t>de software científicos</w:t>
+      </w:r>
+      <w:r>
+        <w:t xml:space="preserve">, ficou </w:t>
+      </w:r>
+      <w:r>
+        <w:t>evidente para o cliente</w:t>
+      </w:r>
+      <w:r>
+        <w:t xml:space="preserve"> </w:t>
+      </w:r>
+      <w:r>
+        <w:t xml:space="preserve">o ganho em termos de velocidade e qualidade do produto entregue. Produtos que levavam anos apenas para sua concepção, passaram a ser construídos e até </w:t>
+      </w:r>
+      <w:r>
+        <w:t>entregues parcialmente para utilização</w:t>
+      </w:r>
+      <w:r>
+        <w:t xml:space="preserve"> pelo cliente final em apenas alguns meses. </w:t>
+      </w:r>
+    </w:p>
+    <w:p>
+      <w:pPr>
+        <w:pStyle w:val="Monografia"/>
+      </w:pPr>
+      <w:r>
+        <w:lastRenderedPageBreak/>
+        <w:t>É importante ressaltar também que e</w:t>
+      </w:r>
+      <w:r>
+        <w:t xml:space="preserve">sse ganho de produtividade no desenvolvimento do software cientifico vem não somente da adoção da metodologia </w:t>
+      </w:r>
+      <w:r>
+        <w:t>ágil no trabalho realizado</w:t>
+      </w:r>
+      <w:r>
+        <w:t>;</w:t>
+      </w:r>
+      <w:r>
+        <w:t xml:space="preserve"> mas também d</w:t>
+      </w:r>
+      <w:r>
+        <w:t xml:space="preserve">a oportuna configuração do </w:t>
+      </w:r>
+      <w:r>
+        <w:t xml:space="preserve">ambiente </w:t>
+      </w:r>
+      <w:r>
+        <w:t xml:space="preserve">instalado dentro da unidade, que conta com profissionais que ao longo dos anos se especializaram e acumularam conhecimento no negócio da companhia e nos inúmeros padrões corporativos que regulam qualidade, confidencialidade, governança de gestão de projetos, entre outros.  </w:t>
+      </w:r>
+    </w:p>
+    <w:p>
+      <w:pPr>
+        <w:pStyle w:val="Monografia"/>
+      </w:pPr>
+      <w:r>
+        <w:t xml:space="preserve">Nesse contexto de trabalho, </w:t>
+      </w:r>
+      <w:r>
+        <w:t>o</w:t>
+      </w:r>
+      <w:r>
+        <w:t xml:space="preserve"> modelo de contratação </w:t>
+      </w:r>
+      <w:r>
+        <w:t xml:space="preserve">por prestação de serviços que prevê a venda desses tipos de solução como pacote de serviços fechado põe em risco a eficiência </w:t>
+      </w:r>
+      <w:r>
+        <w:t xml:space="preserve">que prevê a venda desses projetos de softwares como </w:t>
+      </w:r>
+      <w:r>
+        <w:rPr>
+          <w:i/>
+        </w:rPr>
+        <w:t>commodities</w:t>
+      </w:r>
+      <w:r>
+        <w:t xml:space="preserve"> e prioriza fortemente seu baixo custo tende a não se aplicar adequadamente ao tipo de projeto desenvolvido em nossa </w:t>
+      </w:r>
+      <w:proofErr w:type="gramStart"/>
+      <w:r>
+        <w:t>área....</w:t>
+      </w:r>
+      <w:proofErr w:type="gramEnd"/>
+      <w:r>
+        <w:t>.</w:t>
+      </w:r>
+    </w:p>
+    <w:p>
+      <w:pPr>
+        <w:pStyle w:val="Monografia"/>
+      </w:pPr>
+    </w:p>
+    <w:p>
+      <w:pPr>
+        <w:pStyle w:val="Monografia"/>
+      </w:pPr>
+    </w:p>
+    <w:p/>
+    <w:p>
+      <w:pPr>
+        <w:rPr>
+          <w:rFonts w:ascii="Arial" w:hAnsi="Arial" w:cs="Arial"/>
+        </w:rPr>
+      </w:pPr>
+      <w:proofErr w:type="gramStart"/>
+      <w:r>
+        <w:t>.;</w:t>
+      </w:r>
+      <w:proofErr w:type="gramEnd"/>
+      <w:r>
+        <w:t xml:space="preserve"> buscando na literatura a utilização de métodos ágeis em grandes corporações e os desafios de unir um mundo que prega um modelo de construção mais flexível a um mundo corporativo mais rígido; incompatibilidades do novo formato de contratação com a utilização dos métodos ágeis</w:t>
+      </w:r>
+    </w:p>
+    <w:p>
+      <w:pPr>
+        <w:rPr>
+          <w:rFonts w:ascii="Arial" w:hAnsi="Arial" w:cs="Arial"/>
+        </w:rPr>
+      </w:pPr>
     </w:p>
     <w:p>
       <w:pPr>
@@ -6664,274 +7349,27 @@
           <w:szCs w:val="22"/>
         </w:rPr>
       </w:pPr>
-      <w:bookmarkStart w:id="4" w:name="_Toc429141013"/>
+      <w:bookmarkStart w:id="6" w:name="_Toc429665271"/>
       <w:r>
         <w:rPr>
           <w:szCs w:val="22"/>
         </w:rPr>
-        <w:t xml:space="preserve">1.3. </w:t>
+        <w:t xml:space="preserve">1.4. </w:t>
       </w:r>
       <w:r>
         <w:rPr>
           <w:szCs w:val="22"/>
         </w:rPr>
-        <w:t>Justificativa ao trabalho</w:t>
-      </w:r>
-      <w:bookmarkEnd w:id="4"/>
-    </w:p>
-    <w:p>
-      <w:pPr>
-        <w:pStyle w:val="Monografia"/>
-      </w:pPr>
-      <w:r>
-        <w:tab/>
-        <w:t>Os valores de missão e visão de uma empresa são traduzidos ao longo de sua existência nos diversos planejamentos estratégicos que ela define. Estratégia essa que se desdobra portfóli</w:t>
-      </w:r>
-      <w:r>
-        <w:t xml:space="preserve">os, programas e projetos cujo sucesso está associado à sua correta </w:t>
-      </w:r>
-      <w:r>
-        <w:t>c</w:t>
-      </w:r>
-      <w:r>
-        <w:t xml:space="preserve">ondução e entrega </w:t>
-      </w:r>
-      <w:r>
-        <w:t xml:space="preserve">dentro da expectativa de custo, tempo, qualidade e principalmente na aderência do escopo definido pelos maiores interessados </w:t>
-      </w:r>
-      <w:r>
-        <w:t>n</w:t>
-      </w:r>
-      <w:r>
-        <w:t>o sucesso do projeto.</w:t>
-      </w:r>
-      <w:r>
-        <w:tab/>
-      </w:r>
-      <w:r>
-        <w:t xml:space="preserve"> </w:t>
-      </w:r>
-    </w:p>
-    <w:p>
-      <w:pPr>
-        <w:pStyle w:val="Monografia"/>
-      </w:pPr>
-      <w:r>
-        <w:lastRenderedPageBreak/>
-        <w:t>KERZNER(2009)</w:t>
-      </w:r>
-      <w:r>
-        <w:t xml:space="preserve"> </w:t>
-      </w:r>
-      <w:r>
-        <w:t>define</w:t>
-      </w:r>
-      <w:r>
-        <w:t xml:space="preserve"> </w:t>
-      </w:r>
-      <w:r>
-        <w:t>o</w:t>
-      </w:r>
-      <w:r>
-        <w:t xml:space="preserve"> sucesso de um </w:t>
-      </w:r>
-      <w:r>
-        <w:t xml:space="preserve">projeto de maneira mais ampla a utilizada no passado, quando se considerava apenas uma atividade concluída dentro de </w:t>
-      </w:r>
-      <w:r>
-        <w:t>restriçõe</w:t>
-      </w:r>
-      <w:r>
-        <w:t>s de tempo, custo e desempenho; p</w:t>
-      </w:r>
-      <w:r>
-        <w:t xml:space="preserve">assando a </w:t>
-      </w:r>
-      <w:r>
-        <w:t>definir o sucesso como</w:t>
-      </w:r>
-      <w:r>
-        <w:t>:</w:t>
-      </w:r>
-    </w:p>
-    <w:p>
-      <w:pPr>
-        <w:pStyle w:val="Monografia"/>
-      </w:pPr>
-      <w:r>
-        <w:t>● Dentro do período de tempo alocado</w:t>
-      </w:r>
-    </w:p>
-    <w:p>
-      <w:pPr>
-        <w:pStyle w:val="Monografia"/>
-      </w:pPr>
-      <w:r>
-        <w:t>● Dentro do custo orçado</w:t>
-      </w:r>
-    </w:p>
-    <w:p>
-      <w:pPr>
-        <w:pStyle w:val="Monografia"/>
-      </w:pPr>
-      <w:r>
-        <w:t>● No</w:t>
-      </w:r>
-      <w:r>
-        <w:t xml:space="preserve"> desempenho ou especificação nível adequado</w:t>
-      </w:r>
-    </w:p>
-    <w:p>
-      <w:pPr>
-        <w:pStyle w:val="Monografia"/>
-      </w:pPr>
-      <w:r>
-        <w:t>● Com a aceitação pelo cliente / usuário</w:t>
-      </w:r>
-    </w:p>
-    <w:p>
-      <w:pPr>
-        <w:pStyle w:val="Monografia"/>
-      </w:pPr>
-      <w:r>
-        <w:t>● Com mínimo ou mutuamente acordados mudanças de escopo</w:t>
-      </w:r>
-    </w:p>
-    <w:p>
-      <w:pPr>
-        <w:pStyle w:val="Monografia"/>
-      </w:pPr>
-      <w:r>
-        <w:t>● Sem perturbar o fluxo principal trabalho da organização</w:t>
-      </w:r>
-    </w:p>
-    <w:p>
-      <w:pPr>
-        <w:pStyle w:val="Monografia"/>
-      </w:pPr>
-      <w:r>
-        <w:t>● Sem mudar a cultura corporativa</w:t>
-      </w:r>
-    </w:p>
-    <w:p>
-      <w:pPr>
-        <w:pStyle w:val="Monografia"/>
-      </w:pPr>
-      <w:r>
-        <w:tab/>
-        <w:t xml:space="preserve">Dentro desse contexto existem projetos diferenciados cujo escopo, muitas das vezes, não é de tácito conhecimento pelos próprios idealizadores do projeto, algo que vem a ocorrer depois de alguns meses depois do </w:t>
-      </w:r>
-      <w:r>
-        <w:t xml:space="preserve">seu </w:t>
-      </w:r>
-      <w:r>
-        <w:t>início.</w:t>
-      </w:r>
-      <w:r>
-        <w:t xml:space="preserve"> Dentro dessa categoria encontram-se os projetos </w:t>
-      </w:r>
-      <w:r>
-        <w:t>cujo o produto trata o desenvolvimento de softwares científico.</w:t>
-      </w:r>
-    </w:p>
-    <w:p>
-      <w:pPr>
-        <w:pStyle w:val="Monografia"/>
-      </w:pPr>
-      <w:r>
-        <w:t xml:space="preserve">Incluir aqui uma </w:t>
-      </w:r>
-      <w:proofErr w:type="spellStart"/>
-      <w:r>
-        <w:t>referencia</w:t>
-      </w:r>
-      <w:proofErr w:type="spellEnd"/>
-      <w:r>
-        <w:t xml:space="preserve"> de software cientifico XXXX.</w:t>
-      </w:r>
-    </w:p>
-    <w:p>
-      <w:pPr>
-        <w:pStyle w:val="Monografia"/>
-      </w:pPr>
-      <w:r>
-        <w:t>Foram necessários muitos anos para verificarmos que os modelos tradicionais de desenvolvimento de software, os antigos cascata...</w:t>
-      </w:r>
-    </w:p>
-    <w:p>
-      <w:pPr>
-        <w:pStyle w:val="Monografia"/>
-      </w:pPr>
-      <w:r>
-        <w:t xml:space="preserve">Incluir aqui uma </w:t>
-      </w:r>
-      <w:proofErr w:type="spellStart"/>
-      <w:r>
-        <w:t>referencia</w:t>
-      </w:r>
-      <w:proofErr w:type="spellEnd"/>
-      <w:r>
-        <w:t xml:space="preserve"> </w:t>
-      </w:r>
-      <w:r>
-        <w:t>para o cascata. XXXX</w:t>
-      </w:r>
-    </w:p>
-    <w:p>
-      <w:pPr>
-        <w:pStyle w:val="Monografia"/>
-      </w:pPr>
-      <w:r>
-        <w:t xml:space="preserve">Com o amadurecimento das metodologias de desenvolvimento ágil...passamos a ter sucesso nos nossos projetos...(utilização de conhecimento da complexidade do negócio, lida bem com as incertezas, </w:t>
-      </w:r>
-      <w:proofErr w:type="spellStart"/>
-      <w:r>
-        <w:t>xxx</w:t>
-      </w:r>
-      <w:proofErr w:type="spellEnd"/>
-      <w:r>
-        <w:t>)</w:t>
-      </w:r>
-    </w:p>
-    <w:p>
-      <w:pPr>
-        <w:pStyle w:val="Monografia"/>
-      </w:pPr>
-      <w:r>
-        <w:t xml:space="preserve">O novo modelo de contratação que prevê a venda desses projetos de softwares como </w:t>
-      </w:r>
-      <w:r>
-        <w:rPr>
-          <w:i/>
-        </w:rPr>
-        <w:t>commodities</w:t>
-      </w:r>
-      <w:r>
-        <w:t xml:space="preserve"> e prioriza fortemente seu baixo custo tende a não se aplicar adequadamente ao tipo de projeto desenvolvido em nossa área.....</w:t>
-      </w:r>
-      <w:bookmarkStart w:id="5" w:name="_GoBack"/>
-      <w:bookmarkEnd w:id="5"/>
-    </w:p>
-    <w:p>
-      <w:pPr>
-        <w:pStyle w:val="Monografia"/>
-      </w:pPr>
-    </w:p>
-    <w:p>
-      <w:pPr>
-        <w:pStyle w:val="Monografia"/>
-      </w:pPr>
-    </w:p>
-    <w:p/>
-    <w:p>
-      <w:pPr>
-        <w:rPr>
-          <w:rFonts w:ascii="Arial" w:hAnsi="Arial" w:cs="Arial"/>
-        </w:rPr>
-      </w:pPr>
-      <w:r>
-        <w:t>.; buscando na literatura a utilização de métodos ágeis em grandes corporações e os desafios de unir um mundo que prega um modelo de construção mais flexível a um mundo corporativo mais rígido; incompatibilidades do novo formato de contratação com a utilização dos métodos ágeis</w:t>
-      </w:r>
+        <w:t>Metodologia Empregada</w:t>
+      </w:r>
+      <w:bookmarkEnd w:id="6"/>
+    </w:p>
+    <w:p>
+      <w:pPr>
+        <w:rPr>
+          <w:rFonts w:ascii="Arial" w:hAnsi="Arial" w:cs="Arial"/>
+        </w:rPr>
+      </w:pPr>
     </w:p>
     <w:p>
       <w:pPr>
@@ -6954,50 +7392,7 @@
           <w:szCs w:val="22"/>
         </w:rPr>
       </w:pPr>
-      <w:bookmarkStart w:id="6" w:name="_Toc429141014"/>
-      <w:r>
-        <w:rPr>
-          <w:szCs w:val="22"/>
-        </w:rPr>
-        <w:t xml:space="preserve">1.4. </w:t>
-      </w:r>
-      <w:r>
-        <w:rPr>
-          <w:szCs w:val="22"/>
-        </w:rPr>
-        <w:t>Metodologia Empregada</w:t>
-      </w:r>
-      <w:bookmarkEnd w:id="6"/>
-    </w:p>
-    <w:p>
-      <w:pPr>
-        <w:rPr>
-          <w:rFonts w:ascii="Arial" w:hAnsi="Arial" w:cs="Arial"/>
-        </w:rPr>
-      </w:pPr>
-    </w:p>
-    <w:p>
-      <w:pPr>
-        <w:rPr>
-          <w:rFonts w:ascii="Arial" w:hAnsi="Arial" w:cs="Arial"/>
-        </w:rPr>
-      </w:pPr>
-    </w:p>
-    <w:p>
-      <w:pPr>
-        <w:rPr>
-          <w:rFonts w:ascii="Arial" w:hAnsi="Arial" w:cs="Arial"/>
-        </w:rPr>
-      </w:pPr>
-    </w:p>
-    <w:p>
-      <w:pPr>
-        <w:pStyle w:val="Ttulo2"/>
-        <w:rPr>
-          <w:szCs w:val="22"/>
-        </w:rPr>
-      </w:pPr>
-      <w:bookmarkStart w:id="7" w:name="_Toc429141015"/>
+      <w:bookmarkStart w:id="7" w:name="_Toc429665272"/>
       <w:r>
         <w:rPr>
           <w:szCs w:val="22"/>
@@ -7048,7 +7443,7 @@
         <w:spacing w:before="0"/>
       </w:pPr>
       <w:bookmarkStart w:id="8" w:name="_Toc416125020"/>
-      <w:bookmarkStart w:id="9" w:name="_Toc429141016"/>
+      <w:bookmarkStart w:id="9" w:name="_Toc429665273"/>
       <w:r>
         <w:lastRenderedPageBreak/>
         <w:t xml:space="preserve">2. </w:t>
@@ -7066,7 +7461,7 @@
       <w:pPr>
         <w:pStyle w:val="Ttulo2"/>
       </w:pPr>
-      <w:bookmarkStart w:id="10" w:name="_Toc429141017"/>
+      <w:bookmarkStart w:id="10" w:name="_Toc429665274"/>
       <w:r>
         <w:t xml:space="preserve">Desenvolvimento de </w:t>
       </w:r>
@@ -7079,7 +7474,7 @@
       <w:pPr>
         <w:pStyle w:val="Ttulo3"/>
       </w:pPr>
-      <w:bookmarkStart w:id="11" w:name="_Toc429141018"/>
+      <w:bookmarkStart w:id="11" w:name="_Toc429665275"/>
       <w:r>
         <w:t>Definição</w:t>
       </w:r>
@@ -7092,7 +7487,7 @@
       <w:pPr>
         <w:pStyle w:val="Ttulo3"/>
       </w:pPr>
-      <w:bookmarkStart w:id="12" w:name="_Toc429141019"/>
+      <w:bookmarkStart w:id="12" w:name="_Toc429665276"/>
       <w:r>
         <w:t>Particularidades</w:t>
       </w:r>
@@ -7102,7 +7497,7 @@
       <w:pPr>
         <w:pStyle w:val="Ttulo3"/>
       </w:pPr>
-      <w:bookmarkStart w:id="13" w:name="_Toc429141020"/>
+      <w:bookmarkStart w:id="13" w:name="_Toc429665277"/>
       <w:r>
         <w:t>Construção de software científico</w:t>
       </w:r>
@@ -7112,7 +7507,7 @@
       <w:pPr>
         <w:pStyle w:val="Ttulo3"/>
       </w:pPr>
-      <w:bookmarkStart w:id="14" w:name="_Toc429141021"/>
+      <w:bookmarkStart w:id="14" w:name="_Toc429665278"/>
       <w:r>
         <w:t>Riscos de um software científico</w:t>
       </w:r>
@@ -7123,7 +7518,7 @@
       <w:pPr>
         <w:pStyle w:val="Ttulo2"/>
       </w:pPr>
-      <w:bookmarkStart w:id="15" w:name="_Toc429141022"/>
+      <w:bookmarkStart w:id="15" w:name="_Toc429665279"/>
       <w:r>
         <w:t>M</w:t>
       </w:r>
@@ -7142,7 +7537,7 @@
       <w:pPr>
         <w:pStyle w:val="Ttulo3"/>
       </w:pPr>
-      <w:bookmarkStart w:id="16" w:name="_Toc429141023"/>
+      <w:bookmarkStart w:id="16" w:name="_Toc429665280"/>
       <w:r>
         <w:t>Definição</w:t>
       </w:r>
@@ -7155,7 +7550,7 @@
       <w:pPr>
         <w:pStyle w:val="Ttulo3"/>
       </w:pPr>
-      <w:bookmarkStart w:id="17" w:name="_Toc429141024"/>
+      <w:bookmarkStart w:id="17" w:name="_Toc429665281"/>
       <w:r>
         <w:t>Metodologia Tradicional</w:t>
       </w:r>
@@ -7165,7 +7560,7 @@
       <w:pPr>
         <w:pStyle w:val="Ttulo3"/>
       </w:pPr>
-      <w:bookmarkStart w:id="18" w:name="_Toc429141025"/>
+      <w:bookmarkStart w:id="18" w:name="_Toc429665282"/>
       <w:r>
         <w:t>Metodologia SCRUM</w:t>
       </w:r>
@@ -7322,7 +7717,7 @@
       <w:pPr>
         <w:pStyle w:val="Ttulo3"/>
       </w:pPr>
-      <w:bookmarkStart w:id="19" w:name="_Toc429141026"/>
+      <w:bookmarkStart w:id="19" w:name="_Toc429665283"/>
       <w:r>
         <w:t>Comparando as metodologias</w:t>
       </w:r>
@@ -7333,7 +7728,7 @@
       <w:pPr>
         <w:pStyle w:val="Ttulo2"/>
       </w:pPr>
-      <w:bookmarkStart w:id="20" w:name="_Toc429141027"/>
+      <w:bookmarkStart w:id="20" w:name="_Toc429665284"/>
       <w:r>
         <w:lastRenderedPageBreak/>
         <w:t xml:space="preserve">Metodologia PMI aplicado a </w:t>
@@ -7347,7 +7742,7 @@
       <w:pPr>
         <w:pStyle w:val="Ttulo3"/>
       </w:pPr>
-      <w:bookmarkStart w:id="21" w:name="_Toc429141028"/>
+      <w:bookmarkStart w:id="21" w:name="_Toc429665285"/>
       <w:r>
         <w:t>Gerenciando projetos com PMI</w:t>
       </w:r>
@@ -7357,7 +7752,7 @@
       <w:pPr>
         <w:pStyle w:val="Ttulo3"/>
       </w:pPr>
-      <w:bookmarkStart w:id="22" w:name="_Toc429141029"/>
+      <w:bookmarkStart w:id="22" w:name="_Toc429665286"/>
       <w:r>
         <w:t>PMI aplicado a metodologia de desenvolvimento SCRUM</w:t>
       </w:r>
@@ -7367,7 +7762,7 @@
       <w:pPr>
         <w:pStyle w:val="Ttulo3"/>
       </w:pPr>
-      <w:bookmarkStart w:id="23" w:name="_Toc429141030"/>
+      <w:bookmarkStart w:id="23" w:name="_Toc429665287"/>
       <w:r>
         <w:t>Problemas e incompatibilidades</w:t>
       </w:r>
@@ -7378,7 +7773,7 @@
       <w:pPr>
         <w:pStyle w:val="Ttulo2"/>
       </w:pPr>
-      <w:bookmarkStart w:id="24" w:name="_Toc429141031"/>
+      <w:bookmarkStart w:id="24" w:name="_Toc429665288"/>
       <w:r>
         <w:t>Modelos de contratação de serviços de desenvolvimento de software</w:t>
       </w:r>
@@ -7388,79 +7783,81 @@
       <w:pPr>
         <w:pStyle w:val="Ttulo3"/>
       </w:pPr>
-      <w:bookmarkStart w:id="25" w:name="_Toc429141032"/>
+      <w:bookmarkStart w:id="25" w:name="_Toc429665289"/>
       <w:r>
         <w:t>Métodos de contratação</w:t>
       </w:r>
+      <w:r>
+        <w:t xml:space="preserve"> segundo PMI</w:t>
+      </w:r>
       <w:bookmarkEnd w:id="25"/>
-      <w:r>
-        <w:t xml:space="preserve"> segundo PMI</w:t>
-      </w:r>
     </w:p>
     <w:p>
       <w:pPr>
         <w:pStyle w:val="Ttulo3"/>
       </w:pPr>
+      <w:bookmarkStart w:id="26" w:name="_Toc429665290"/>
       <w:r>
         <w:t>Métodos de contratação segundo a legislação brasileira</w:t>
       </w:r>
+      <w:bookmarkEnd w:id="26"/>
     </w:p>
     <w:p>
       <w:pPr>
         <w:pStyle w:val="Ttulo3"/>
       </w:pPr>
-      <w:bookmarkStart w:id="26" w:name="_Toc429141033"/>
+      <w:bookmarkStart w:id="27" w:name="_Toc429665291"/>
       <w:r>
         <w:t>Contratação de serviços com fixo e escopo fechado</w:t>
       </w:r>
-      <w:bookmarkEnd w:id="26"/>
+      <w:bookmarkEnd w:id="27"/>
     </w:p>
     <w:p/>
     <w:p>
       <w:pPr>
         <w:pStyle w:val="Ttulo2"/>
       </w:pPr>
-      <w:bookmarkStart w:id="27" w:name="_Toc429141034"/>
+      <w:bookmarkStart w:id="28" w:name="_Toc429665292"/>
       <w:r>
         <w:t>Padrões Petrobras</w:t>
       </w:r>
-      <w:bookmarkEnd w:id="27"/>
+      <w:bookmarkEnd w:id="28"/>
     </w:p>
     <w:p>
       <w:pPr>
         <w:pStyle w:val="Ttulo3"/>
       </w:pPr>
-      <w:bookmarkStart w:id="28" w:name="_Toc429141035"/>
+      <w:bookmarkStart w:id="29" w:name="_Toc429665293"/>
       <w:r>
         <w:t>Métodos Ágeis</w:t>
       </w:r>
-      <w:bookmarkEnd w:id="28"/>
+      <w:bookmarkEnd w:id="29"/>
     </w:p>
     <w:p>
       <w:pPr>
         <w:pStyle w:val="Ttulo3"/>
       </w:pPr>
-      <w:bookmarkStart w:id="29" w:name="_Toc429141036"/>
+      <w:bookmarkStart w:id="30" w:name="_Toc429665294"/>
       <w:r>
         <w:t>Métodos Ágeis aplicados a desenvolvimento científico</w:t>
       </w:r>
-      <w:bookmarkEnd w:id="29"/>
+      <w:bookmarkEnd w:id="30"/>
     </w:p>
     <w:p>
       <w:pPr>
         <w:pStyle w:val="Ttulo3"/>
       </w:pPr>
-      <w:bookmarkStart w:id="30" w:name="_Toc429141037"/>
+      <w:bookmarkStart w:id="31" w:name="_Toc429665295"/>
       <w:r>
         <w:t>Modelo de Contratação de Serviços</w:t>
       </w:r>
-      <w:bookmarkEnd w:id="30"/>
+      <w:bookmarkEnd w:id="31"/>
     </w:p>
     <w:p>
       <w:pPr>
         <w:pStyle w:val="Ttulo1"/>
       </w:pPr>
-      <w:bookmarkStart w:id="31" w:name="_Toc429141038"/>
+      <w:bookmarkStart w:id="32" w:name="_Toc429665296"/>
       <w:r>
         <w:lastRenderedPageBreak/>
         <w:t xml:space="preserve">METODOS ÁGEIS </w:t>
@@ -7477,7 +7874,7 @@
       <w:r>
         <w:t>CORPORAÇÕES</w:t>
       </w:r>
-      <w:bookmarkEnd w:id="31"/>
+      <w:bookmarkEnd w:id="32"/>
     </w:p>
     <w:p>
       <w:pPr>
@@ -7487,11 +7884,11 @@
           <w:numId w:val="10"/>
         </w:numPr>
       </w:pPr>
-      <w:bookmarkStart w:id="32" w:name="_Toc429141039"/>
+      <w:bookmarkStart w:id="33" w:name="_Toc429665297"/>
       <w:r>
         <w:t>Utilização</w:t>
       </w:r>
-      <w:bookmarkEnd w:id="32"/>
+      <w:bookmarkEnd w:id="33"/>
     </w:p>
     <w:p>
       <w:pPr>
@@ -7501,11 +7898,11 @@
           <w:numId w:val="10"/>
         </w:numPr>
       </w:pPr>
-      <w:bookmarkStart w:id="33" w:name="_Toc429141040"/>
+      <w:bookmarkStart w:id="34" w:name="_Toc429665298"/>
       <w:r>
         <w:t>Problemas</w:t>
       </w:r>
-      <w:bookmarkEnd w:id="33"/>
+      <w:bookmarkEnd w:id="34"/>
     </w:p>
     <w:p>
       <w:pPr>
@@ -7515,11 +7912,11 @@
           <w:numId w:val="10"/>
         </w:numPr>
       </w:pPr>
-      <w:bookmarkStart w:id="34" w:name="_Toc429141041"/>
+      <w:bookmarkStart w:id="35" w:name="_Toc429665299"/>
       <w:r>
         <w:t>Estado da Arte</w:t>
       </w:r>
-      <w:bookmarkEnd w:id="34"/>
+      <w:bookmarkEnd w:id="35"/>
     </w:p>
     <w:p>
       <w:pPr>
@@ -7529,18 +7926,18 @@
           <w:numId w:val="10"/>
         </w:numPr>
       </w:pPr>
-      <w:bookmarkStart w:id="35" w:name="_Toc429141042"/>
+      <w:bookmarkStart w:id="36" w:name="_Toc429665300"/>
       <w:r>
         <w:t>Petrobras</w:t>
       </w:r>
-      <w:bookmarkEnd w:id="35"/>
+      <w:bookmarkEnd w:id="36"/>
     </w:p>
     <w:p/>
     <w:p>
       <w:pPr>
         <w:pStyle w:val="Ttulo1"/>
       </w:pPr>
-      <w:bookmarkStart w:id="36" w:name="_Toc429141043"/>
+      <w:bookmarkStart w:id="37" w:name="_Toc429665301"/>
       <w:r>
         <w:lastRenderedPageBreak/>
         <w:t>MÉTODOS</w:t>
@@ -7560,7 +7957,7 @@
       <w:r>
         <w:t>ESCOPO FECHADO</w:t>
       </w:r>
-      <w:bookmarkEnd w:id="36"/>
+      <w:bookmarkEnd w:id="37"/>
     </w:p>
     <w:p>
       <w:pPr>
@@ -7570,11 +7967,11 @@
           <w:numId w:val="10"/>
         </w:numPr>
       </w:pPr>
-      <w:bookmarkStart w:id="37" w:name="_Toc429141044"/>
+      <w:bookmarkStart w:id="38" w:name="_Toc429665302"/>
       <w:r>
         <w:t>Utilização</w:t>
       </w:r>
-      <w:bookmarkEnd w:id="37"/>
+      <w:bookmarkEnd w:id="38"/>
     </w:p>
     <w:p>
       <w:pPr>
@@ -7584,11 +7981,11 @@
           <w:numId w:val="10"/>
         </w:numPr>
       </w:pPr>
-      <w:bookmarkStart w:id="38" w:name="_Toc429141045"/>
+      <w:bookmarkStart w:id="39" w:name="_Toc429665303"/>
       <w:r>
         <w:t>Problemas</w:t>
       </w:r>
-      <w:bookmarkEnd w:id="38"/>
+      <w:bookmarkEnd w:id="39"/>
     </w:p>
     <w:p>
       <w:pPr>
@@ -7598,11 +7995,11 @@
           <w:numId w:val="10"/>
         </w:numPr>
       </w:pPr>
-      <w:bookmarkStart w:id="39" w:name="_Toc429141046"/>
+      <w:bookmarkStart w:id="40" w:name="_Toc429665304"/>
       <w:r>
         <w:t>Estado da Arte</w:t>
       </w:r>
-      <w:bookmarkEnd w:id="39"/>
+      <w:bookmarkEnd w:id="40"/>
     </w:p>
     <w:p>
       <w:pPr>
@@ -7612,22 +8009,22 @@
           <w:numId w:val="10"/>
         </w:numPr>
       </w:pPr>
-      <w:bookmarkStart w:id="40" w:name="_Toc429141047"/>
+      <w:bookmarkStart w:id="41" w:name="_Toc429665305"/>
       <w:r>
         <w:t>Petrobras</w:t>
       </w:r>
-      <w:bookmarkEnd w:id="40"/>
+      <w:bookmarkEnd w:id="41"/>
     </w:p>
     <w:p>
       <w:pPr>
         <w:pStyle w:val="Ttulo1"/>
       </w:pPr>
-      <w:bookmarkStart w:id="41" w:name="_Toc429141048"/>
+      <w:bookmarkStart w:id="42" w:name="_Toc429665306"/>
       <w:r>
         <w:lastRenderedPageBreak/>
         <w:t>MÉTODOS ÁGEIS APLICADO EM SOFTWARE CIENTÍFICO</w:t>
       </w:r>
-      <w:bookmarkEnd w:id="41"/>
+      <w:bookmarkEnd w:id="42"/>
     </w:p>
     <w:p>
       <w:pPr>
@@ -7637,11 +8034,11 @@
           <w:numId w:val="10"/>
         </w:numPr>
       </w:pPr>
-      <w:bookmarkStart w:id="42" w:name="_Toc429141049"/>
+      <w:bookmarkStart w:id="43" w:name="_Toc429665307"/>
       <w:r>
         <w:t>Utilização</w:t>
       </w:r>
-      <w:bookmarkEnd w:id="42"/>
+      <w:bookmarkEnd w:id="43"/>
     </w:p>
     <w:p>
       <w:pPr>
@@ -7651,11 +8048,11 @@
           <w:numId w:val="10"/>
         </w:numPr>
       </w:pPr>
-      <w:bookmarkStart w:id="43" w:name="_Toc429141050"/>
+      <w:bookmarkStart w:id="44" w:name="_Toc429665308"/>
       <w:r>
         <w:t>Problemas</w:t>
       </w:r>
-      <w:bookmarkEnd w:id="43"/>
+      <w:bookmarkEnd w:id="44"/>
     </w:p>
     <w:p>
       <w:pPr>
@@ -7665,11 +8062,11 @@
           <w:numId w:val="10"/>
         </w:numPr>
       </w:pPr>
-      <w:bookmarkStart w:id="44" w:name="_Toc429141051"/>
+      <w:bookmarkStart w:id="45" w:name="_Toc429665309"/>
       <w:r>
         <w:t>Estado da Arte</w:t>
       </w:r>
-      <w:bookmarkEnd w:id="44"/>
+      <w:bookmarkEnd w:id="45"/>
     </w:p>
     <w:p>
       <w:pPr>
@@ -7679,11 +8076,11 @@
           <w:numId w:val="10"/>
         </w:numPr>
       </w:pPr>
-      <w:bookmarkStart w:id="45" w:name="_Toc429141052"/>
+      <w:bookmarkStart w:id="46" w:name="_Toc429665310"/>
       <w:r>
         <w:t>Petrobras</w:t>
       </w:r>
-      <w:bookmarkEnd w:id="45"/>
+      <w:bookmarkEnd w:id="46"/>
     </w:p>
     <w:p/>
     <w:p/>
@@ -7695,11 +8092,11 @@
         <w:lastRenderedPageBreak/>
         <w:t xml:space="preserve"> </w:t>
       </w:r>
-      <w:bookmarkStart w:id="46" w:name="_Toc429141053"/>
+      <w:bookmarkStart w:id="47" w:name="_Toc429665311"/>
       <w:r>
         <w:t>ESTUDO DE CASO</w:t>
       </w:r>
-      <w:bookmarkEnd w:id="46"/>
+      <w:bookmarkEnd w:id="47"/>
       <w:r>
         <w:t xml:space="preserve"> </w:t>
       </w:r>
@@ -7712,11 +8109,11 @@
           <w:numId w:val="10"/>
         </w:numPr>
       </w:pPr>
-      <w:bookmarkStart w:id="47" w:name="_Toc429141054"/>
+      <w:bookmarkStart w:id="48" w:name="_Toc429665312"/>
       <w:r>
         <w:t>Projeto RCDUT</w:t>
       </w:r>
-      <w:bookmarkEnd w:id="47"/>
+      <w:bookmarkEnd w:id="48"/>
     </w:p>
     <w:p>
       <w:pPr>
@@ -7726,11 +8123,11 @@
           <w:numId w:val="10"/>
         </w:numPr>
       </w:pPr>
-      <w:bookmarkStart w:id="48" w:name="_Toc429141055"/>
+      <w:bookmarkStart w:id="49" w:name="_Toc429665313"/>
       <w:r>
         <w:t>Escopo Inicial</w:t>
       </w:r>
-      <w:bookmarkEnd w:id="48"/>
+      <w:bookmarkEnd w:id="49"/>
     </w:p>
     <w:p>
       <w:pPr>
@@ -7740,7 +8137,7 @@
           <w:numId w:val="10"/>
         </w:numPr>
       </w:pPr>
-      <w:bookmarkStart w:id="49" w:name="_Toc429141056"/>
+      <w:bookmarkStart w:id="50" w:name="_Toc429665314"/>
       <w:r>
         <w:t>E</w:t>
       </w:r>
@@ -7750,7 +8147,7 @@
       <w:r>
         <w:t>copo Final</w:t>
       </w:r>
-      <w:bookmarkEnd w:id="49"/>
+      <w:bookmarkEnd w:id="50"/>
       <w:r>
         <w:t xml:space="preserve"> </w:t>
       </w:r>
@@ -7763,11 +8160,11 @@
           <w:numId w:val="10"/>
         </w:numPr>
       </w:pPr>
-      <w:bookmarkStart w:id="50" w:name="_Toc429141057"/>
+      <w:bookmarkStart w:id="51" w:name="_Toc429665315"/>
       <w:r>
         <w:t>Cronograma</w:t>
       </w:r>
-      <w:bookmarkEnd w:id="50"/>
+      <w:bookmarkEnd w:id="51"/>
     </w:p>
     <w:p>
       <w:pPr>
@@ -7777,11 +8174,11 @@
           <w:numId w:val="10"/>
         </w:numPr>
       </w:pPr>
-      <w:bookmarkStart w:id="51" w:name="_Toc429141058"/>
+      <w:bookmarkStart w:id="52" w:name="_Toc429665316"/>
       <w:r>
         <w:t>Orçamento</w:t>
       </w:r>
-      <w:bookmarkEnd w:id="51"/>
+      <w:bookmarkEnd w:id="52"/>
     </w:p>
     <w:p>
       <w:pPr>
@@ -7791,11 +8188,11 @@
           <w:numId w:val="10"/>
         </w:numPr>
       </w:pPr>
-      <w:bookmarkStart w:id="52" w:name="_Toc429141059"/>
+      <w:bookmarkStart w:id="53" w:name="_Toc429665317"/>
       <w:r>
         <w:t>Análises e Considerações no estudo realizado</w:t>
       </w:r>
-      <w:bookmarkEnd w:id="52"/>
+      <w:bookmarkEnd w:id="53"/>
     </w:p>
     <w:p>
       <w:r>
@@ -7913,24 +8310,24 @@
       <w:pPr>
         <w:pStyle w:val="Ttulo1"/>
       </w:pPr>
-      <w:bookmarkStart w:id="53" w:name="_Toc416125025"/>
-      <w:bookmarkStart w:id="54" w:name="_Toc429141060"/>
+      <w:bookmarkStart w:id="54" w:name="_Toc416125025"/>
+      <w:bookmarkStart w:id="55" w:name="_Toc429665318"/>
       <w:r>
         <w:lastRenderedPageBreak/>
         <w:t>CONSIDERAÇÕES FINAIS</w:t>
       </w:r>
-      <w:bookmarkEnd w:id="53"/>
       <w:bookmarkEnd w:id="54"/>
+      <w:bookmarkEnd w:id="55"/>
     </w:p>
     <w:p>
       <w:pPr>
         <w:pStyle w:val="Ttulo2"/>
       </w:pPr>
-      <w:bookmarkStart w:id="55" w:name="_Toc429141061"/>
+      <w:bookmarkStart w:id="56" w:name="_Toc429665319"/>
       <w:r>
         <w:t>Críticas e Comentários</w:t>
       </w:r>
-      <w:bookmarkEnd w:id="55"/>
+      <w:bookmarkEnd w:id="56"/>
       <w:r>
         <w:t xml:space="preserve"> </w:t>
       </w:r>
@@ -7967,7 +8364,7 @@
       <w:pPr>
         <w:pStyle w:val="Ttulo2"/>
       </w:pPr>
-      <w:bookmarkStart w:id="56" w:name="_Toc429141062"/>
+      <w:bookmarkStart w:id="57" w:name="_Toc429665320"/>
       <w:r>
         <w:t>Recomendações</w:t>
       </w:r>
@@ -7986,7 +8383,7 @@
       <w:r>
         <w:t>rabalhos.</w:t>
       </w:r>
-      <w:bookmarkEnd w:id="56"/>
+      <w:bookmarkEnd w:id="57"/>
     </w:p>
     <w:p>
       <w:pPr>
@@ -8034,8 +8431,8 @@
           <w:szCs w:val="22"/>
         </w:rPr>
       </w:pPr>
-      <w:bookmarkStart w:id="57" w:name="_Toc416125028"/>
-      <w:bookmarkStart w:id="58" w:name="_Toc429141063"/>
+      <w:bookmarkStart w:id="58" w:name="_Toc416125028"/>
+      <w:bookmarkStart w:id="59" w:name="_Toc429665321"/>
       <w:r>
         <w:rPr>
           <w:sz w:val="22"/>
@@ -8044,8 +8441,8 @@
         <w:lastRenderedPageBreak/>
         <w:t>REFERÊNCIAS</w:t>
       </w:r>
-      <w:bookmarkEnd w:id="57"/>
       <w:bookmarkEnd w:id="58"/>
+      <w:bookmarkEnd w:id="59"/>
     </w:p>
     <w:p>
       <w:pPr>
@@ -8054,14 +8451,14 @@
           <w:szCs w:val="22"/>
         </w:rPr>
       </w:pPr>
-      <w:bookmarkStart w:id="59" w:name="_Toc429141064"/>
+      <w:bookmarkStart w:id="60" w:name="_Toc429665322"/>
       <w:r>
         <w:rPr>
           <w:szCs w:val="22"/>
         </w:rPr>
         <w:t>Referências Bibliográficas</w:t>
       </w:r>
-      <w:bookmarkEnd w:id="59"/>
+      <w:bookmarkEnd w:id="60"/>
       <w:r>
         <w:rPr>
           <w:szCs w:val="22"/>
@@ -8073,20 +8470,131 @@
       <w:pPr>
         <w:rPr>
           <w:rFonts w:ascii="Arial" w:hAnsi="Arial" w:cs="Arial"/>
-        </w:rPr>
-      </w:pPr>
-    </w:p>
-    <w:p>
-      <w:pPr>
-        <w:rPr>
-          <w:rFonts w:ascii="Arial" w:hAnsi="Arial" w:cs="Arial"/>
-        </w:rPr>
-      </w:pPr>
-    </w:p>
-    <w:p>
-      <w:pPr>
-        <w:rPr>
-          <w:rFonts w:ascii="Arial" w:hAnsi="Arial" w:cs="Arial"/>
+          <w:lang w:val="en-US"/>
+        </w:rPr>
+      </w:pPr>
+      <w:r>
+        <w:rPr>
+          <w:rFonts w:ascii="Arial" w:hAnsi="Arial" w:cs="Arial"/>
+          <w:lang w:val="en-US"/>
+        </w:rPr>
+        <w:t xml:space="preserve">KERZNER, Harold – </w:t>
+      </w:r>
+      <w:r>
+        <w:rPr>
+          <w:rFonts w:ascii="Arial" w:hAnsi="Arial" w:cs="Arial"/>
+          <w:b/>
+          <w:lang w:val="en-US"/>
+        </w:rPr>
+        <w:t>Project Management: A Systems Approach to Planning, Scheduling, and Controlling</w:t>
+      </w:r>
+      <w:r>
+        <w:rPr>
+          <w:rFonts w:ascii="Arial" w:hAnsi="Arial" w:cs="Arial"/>
+          <w:lang w:val="en-US"/>
+        </w:rPr>
+        <w:t xml:space="preserve">, 10ª ed., </w:t>
+      </w:r>
+      <w:proofErr w:type="spellStart"/>
+      <w:r>
+        <w:rPr>
+          <w:rFonts w:ascii="Arial" w:hAnsi="Arial" w:cs="Arial"/>
+          <w:lang w:val="en-US"/>
+        </w:rPr>
+        <w:t>Editora</w:t>
+      </w:r>
+      <w:proofErr w:type="spellEnd"/>
+      <w:r>
+        <w:rPr>
+          <w:rFonts w:ascii="Arial" w:hAnsi="Arial" w:cs="Arial"/>
+          <w:lang w:val="en-US"/>
+        </w:rPr>
+        <w:t xml:space="preserve"> </w:t>
+      </w:r>
+      <w:proofErr w:type="spellStart"/>
+      <w:r>
+        <w:rPr>
+          <w:rFonts w:ascii="Arial" w:hAnsi="Arial" w:cs="Arial"/>
+          <w:lang w:val="en-US"/>
+        </w:rPr>
+        <w:t>Jonh</w:t>
+      </w:r>
+      <w:proofErr w:type="spellEnd"/>
+      <w:r>
+        <w:rPr>
+          <w:rFonts w:ascii="Arial" w:hAnsi="Arial" w:cs="Arial"/>
+          <w:lang w:val="en-US"/>
+        </w:rPr>
+        <w:t xml:space="preserve"> Wiley &amp; Sons, </w:t>
+      </w:r>
+      <w:proofErr w:type="spellStart"/>
+      <w:r>
+        <w:rPr>
+          <w:rFonts w:ascii="Arial" w:hAnsi="Arial" w:cs="Arial"/>
+          <w:lang w:val="en-US"/>
+        </w:rPr>
+        <w:t>Inc</w:t>
+      </w:r>
+      <w:proofErr w:type="spellEnd"/>
+      <w:r>
+        <w:rPr>
+          <w:rFonts w:ascii="Arial" w:hAnsi="Arial" w:cs="Arial"/>
+          <w:lang w:val="en-US"/>
+        </w:rPr>
+        <w:t>, 2009</w:t>
+      </w:r>
+    </w:p>
+    <w:p>
+      <w:pPr>
+        <w:rPr>
+          <w:rFonts w:ascii="Arial" w:hAnsi="Arial" w:cs="Arial"/>
+          <w:lang w:val="en-US"/>
+        </w:rPr>
+      </w:pPr>
+      <w:r>
+        <w:rPr>
+          <w:rFonts w:ascii="Arial" w:hAnsi="Arial" w:cs="Arial"/>
+          <w:lang w:val="en-US"/>
+        </w:rPr>
+        <w:t xml:space="preserve">KELLY, Diane – </w:t>
+      </w:r>
+      <w:r>
+        <w:rPr>
+          <w:rFonts w:ascii="Arial" w:hAnsi="Arial" w:cs="Arial"/>
+          <w:b/>
+          <w:lang w:val="en-US"/>
+        </w:rPr>
+        <w:t>Scientific Software Development Viewed as Knowledge Acquisition: Towards Understanding the Development of Risk-Averse Scientific Software</w:t>
+      </w:r>
+      <w:r>
+        <w:rPr>
+          <w:rFonts w:ascii="Arial" w:hAnsi="Arial" w:cs="Arial"/>
+          <w:lang w:val="en-US"/>
+        </w:rPr>
+        <w:t xml:space="preserve">, </w:t>
+      </w:r>
+      <w:proofErr w:type="gramStart"/>
+      <w:r>
+        <w:rPr>
+          <w:rFonts w:ascii="Arial" w:hAnsi="Arial" w:cs="Arial"/>
+          <w:lang w:val="en-US"/>
+        </w:rPr>
+        <w:t>The</w:t>
+      </w:r>
+      <w:proofErr w:type="gramEnd"/>
+      <w:r>
+        <w:rPr>
+          <w:rFonts w:ascii="Arial" w:hAnsi="Arial" w:cs="Arial"/>
+          <w:lang w:val="en-US"/>
+        </w:rPr>
+        <w:t xml:space="preserve"> Journal of Systems and Software (2015) 50-61</w:t>
+      </w:r>
+    </w:p>
+    <w:p>
+      <w:pPr>
+        <w:rPr>
+          <w:rFonts w:ascii="Arial" w:hAnsi="Arial" w:cs="Arial"/>
+          <w:lang w:val="en-US"/>
         </w:rPr>
       </w:pPr>
     </w:p>
@@ -8097,14 +8605,14 @@
           <w:szCs w:val="22"/>
         </w:rPr>
       </w:pPr>
-      <w:bookmarkStart w:id="60" w:name="_Toc429141065"/>
+      <w:bookmarkStart w:id="61" w:name="_Toc429665323"/>
       <w:r>
         <w:rPr>
           <w:szCs w:val="22"/>
         </w:rPr>
         <w:t>Referências Normativas</w:t>
       </w:r>
-      <w:bookmarkEnd w:id="60"/>
+      <w:bookmarkEnd w:id="61"/>
       <w:r>
         <w:rPr>
           <w:szCs w:val="22"/>
@@ -8140,14 +8648,14 @@
           <w:szCs w:val="22"/>
         </w:rPr>
       </w:pPr>
-      <w:bookmarkStart w:id="61" w:name="_Toc429141066"/>
+      <w:bookmarkStart w:id="62" w:name="_Toc429665324"/>
       <w:r>
         <w:rPr>
           <w:szCs w:val="22"/>
         </w:rPr>
         <w:t>Indicações Eletrônicas</w:t>
       </w:r>
-      <w:bookmarkEnd w:id="61"/>
+      <w:bookmarkEnd w:id="62"/>
       <w:r>
         <w:rPr>
           <w:szCs w:val="22"/>
@@ -8229,6 +8737,7 @@
         <w:docPartUnique/>
       </w:docPartObj>
     </w:sdtPr>
+    <w:sdtEndPr/>
     <w:sdtContent>
       <w:p>
         <w:pPr>
@@ -8371,6 +8880,7 @@
         <w:docPartUnique/>
       </w:docPartObj>
     </w:sdtPr>
+    <w:sdtEndPr/>
     <w:sdtContent>
       <w:p>
         <w:pPr>
@@ -8390,7 +8900,7 @@
           <w:rPr>
             <w:noProof/>
           </w:rPr>
-          <w:t>11</w:t>
+          <w:t>3</w:t>
         </w:r>
         <w:r>
           <w:fldChar w:fldCharType="end"/>
@@ -8511,6 +9021,119 @@
     </w:lvl>
   </w:abstractNum>
   <w:abstractNum w:abstractNumId="1" w15:restartNumberingAfterBreak="0">
+    <w:nsid w:val="03B020BD"/>
+    <w:multiLevelType w:val="hybridMultilevel"/>
+    <w:tmpl w:val="4D60DF20"/>
+    <w:lvl w:ilvl="0" w:tplc="04160001">
+      <w:start w:val="1"/>
+      <w:numFmt w:val="bullet"/>
+      <w:lvlText w:val=""/>
+      <w:lvlJc w:val="left"/>
+      <w:pPr>
+        <w:ind w:left="720" w:hanging="360"/>
+      </w:pPr>
+      <w:rPr>
+        <w:rFonts w:ascii="Symbol" w:hAnsi="Symbol" w:hint="default"/>
+      </w:rPr>
+    </w:lvl>
+    <w:lvl w:ilvl="1" w:tplc="04160003" w:tentative="1">
+      <w:start w:val="1"/>
+      <w:numFmt w:val="bullet"/>
+      <w:lvlText w:val="o"/>
+      <w:lvlJc w:val="left"/>
+      <w:pPr>
+        <w:ind w:left="1440" w:hanging="360"/>
+      </w:pPr>
+      <w:rPr>
+        <w:rFonts w:ascii="Courier New" w:hAnsi="Courier New" w:cs="Courier New" w:hint="default"/>
+      </w:rPr>
+    </w:lvl>
+    <w:lvl w:ilvl="2" w:tplc="04160005" w:tentative="1">
+      <w:start w:val="1"/>
+      <w:numFmt w:val="bullet"/>
+      <w:lvlText w:val=""/>
+      <w:lvlJc w:val="left"/>
+      <w:pPr>
+        <w:ind w:left="2160" w:hanging="360"/>
+      </w:pPr>
+      <w:rPr>
+        <w:rFonts w:ascii="Wingdings" w:hAnsi="Wingdings" w:hint="default"/>
+      </w:rPr>
+    </w:lvl>
+    <w:lvl w:ilvl="3" w:tplc="04160001" w:tentative="1">
+      <w:start w:val="1"/>
+      <w:numFmt w:val="bullet"/>
+      <w:lvlText w:val=""/>
+      <w:lvlJc w:val="left"/>
+      <w:pPr>
+        <w:ind w:left="2880" w:hanging="360"/>
+      </w:pPr>
+      <w:rPr>
+        <w:rFonts w:ascii="Symbol" w:hAnsi="Symbol" w:hint="default"/>
+      </w:rPr>
+    </w:lvl>
+    <w:lvl w:ilvl="4" w:tplc="04160003" w:tentative="1">
+      <w:start w:val="1"/>
+      <w:numFmt w:val="bullet"/>
+      <w:lvlText w:val="o"/>
+      <w:lvlJc w:val="left"/>
+      <w:pPr>
+        <w:ind w:left="3600" w:hanging="360"/>
+      </w:pPr>
+      <w:rPr>
+        <w:rFonts w:ascii="Courier New" w:hAnsi="Courier New" w:cs="Courier New" w:hint="default"/>
+      </w:rPr>
+    </w:lvl>
+    <w:lvl w:ilvl="5" w:tplc="04160005" w:tentative="1">
+      <w:start w:val="1"/>
+      <w:numFmt w:val="bullet"/>
+      <w:lvlText w:val=""/>
+      <w:lvlJc w:val="left"/>
+      <w:pPr>
+        <w:ind w:left="4320" w:hanging="360"/>
+      </w:pPr>
+      <w:rPr>
+        <w:rFonts w:ascii="Wingdings" w:hAnsi="Wingdings" w:hint="default"/>
+      </w:rPr>
+    </w:lvl>
+    <w:lvl w:ilvl="6" w:tplc="04160001" w:tentative="1">
+      <w:start w:val="1"/>
+      <w:numFmt w:val="bullet"/>
+      <w:lvlText w:val=""/>
+      <w:lvlJc w:val="left"/>
+      <w:pPr>
+        <w:ind w:left="5040" w:hanging="360"/>
+      </w:pPr>
+      <w:rPr>
+        <w:rFonts w:ascii="Symbol" w:hAnsi="Symbol" w:hint="default"/>
+      </w:rPr>
+    </w:lvl>
+    <w:lvl w:ilvl="7" w:tplc="04160003" w:tentative="1">
+      <w:start w:val="1"/>
+      <w:numFmt w:val="bullet"/>
+      <w:lvlText w:val="o"/>
+      <w:lvlJc w:val="left"/>
+      <w:pPr>
+        <w:ind w:left="5760" w:hanging="360"/>
+      </w:pPr>
+      <w:rPr>
+        <w:rFonts w:ascii="Courier New" w:hAnsi="Courier New" w:cs="Courier New" w:hint="default"/>
+      </w:rPr>
+    </w:lvl>
+    <w:lvl w:ilvl="8" w:tplc="04160005" w:tentative="1">
+      <w:start w:val="1"/>
+      <w:numFmt w:val="bullet"/>
+      <w:lvlText w:val=""/>
+      <w:lvlJc w:val="left"/>
+      <w:pPr>
+        <w:ind w:left="6480" w:hanging="360"/>
+      </w:pPr>
+      <w:rPr>
+        <w:rFonts w:ascii="Wingdings" w:hAnsi="Wingdings" w:hint="default"/>
+      </w:rPr>
+    </w:lvl>
+  </w:abstractNum>
+  <w:abstractNum w:abstractNumId="2" w15:restartNumberingAfterBreak="0">
     <w:nsid w:val="1FDE3E90"/>
     <w:multiLevelType w:val="multilevel"/>
     <w:tmpl w:val="FD8A4756"/>
@@ -8623,7 +9246,7 @@
       </w:rPr>
     </w:lvl>
   </w:abstractNum>
-  <w:abstractNum w:abstractNumId="2" w15:restartNumberingAfterBreak="0">
+  <w:abstractNum w:abstractNumId="3" w15:restartNumberingAfterBreak="0">
     <w:nsid w:val="216B436F"/>
     <w:multiLevelType w:val="multilevel"/>
     <w:tmpl w:val="CF1E52D6"/>
@@ -8749,7 +9372,7 @@
       </w:rPr>
     </w:lvl>
   </w:abstractNum>
-  <w:abstractNum w:abstractNumId="3" w15:restartNumberingAfterBreak="0">
+  <w:abstractNum w:abstractNumId="4" w15:restartNumberingAfterBreak="0">
     <w:nsid w:val="34BA0957"/>
     <w:multiLevelType w:val="multilevel"/>
     <w:tmpl w:val="7DB4C66C"/>
@@ -8875,7 +9498,7 @@
       </w:rPr>
     </w:lvl>
   </w:abstractNum>
-  <w:abstractNum w:abstractNumId="4" w15:restartNumberingAfterBreak="0">
+  <w:abstractNum w:abstractNumId="5" w15:restartNumberingAfterBreak="0">
     <w:nsid w:val="496A262C"/>
     <w:multiLevelType w:val="multilevel"/>
     <w:tmpl w:val="03CE703C"/>
@@ -9003,7 +9626,7 @@
       </w:rPr>
     </w:lvl>
   </w:abstractNum>
-  <w:abstractNum w:abstractNumId="5" w15:restartNumberingAfterBreak="0">
+  <w:abstractNum w:abstractNumId="6" w15:restartNumberingAfterBreak="0">
     <w:nsid w:val="59A55CEC"/>
     <w:multiLevelType w:val="multilevel"/>
     <w:tmpl w:val="7DB4C66C"/>
@@ -9145,52 +9768,55 @@
     <w:abstractNumId w:val="0"/>
   </w:num>
   <w:num w:numId="6">
-    <w:abstractNumId w:val="1"/>
+    <w:abstractNumId w:val="2"/>
   </w:num>
   <w:num w:numId="7">
-    <w:abstractNumId w:val="2"/>
+    <w:abstractNumId w:val="3"/>
   </w:num>
   <w:num w:numId="8">
-    <w:abstractNumId w:val="3"/>
+    <w:abstractNumId w:val="4"/>
   </w:num>
   <w:num w:numId="9">
+    <w:abstractNumId w:val="6"/>
+  </w:num>
+  <w:num w:numId="10">
     <w:abstractNumId w:val="5"/>
   </w:num>
-  <w:num w:numId="10">
-    <w:abstractNumId w:val="4"/>
-  </w:num>
   <w:num w:numId="11">
-    <w:abstractNumId w:val="4"/>
+    <w:abstractNumId w:val="5"/>
   </w:num>
   <w:num w:numId="12">
-    <w:abstractNumId w:val="4"/>
+    <w:abstractNumId w:val="5"/>
   </w:num>
   <w:num w:numId="13">
-    <w:abstractNumId w:val="4"/>
+    <w:abstractNumId w:val="5"/>
   </w:num>
   <w:num w:numId="14">
-    <w:abstractNumId w:val="4"/>
+    <w:abstractNumId w:val="5"/>
   </w:num>
   <w:num w:numId="15">
-    <w:abstractNumId w:val="4"/>
+    <w:abstractNumId w:val="5"/>
   </w:num>
   <w:num w:numId="16">
-    <w:abstractNumId w:val="4"/>
+    <w:abstractNumId w:val="5"/>
   </w:num>
   <w:num w:numId="17">
-    <w:abstractNumId w:val="4"/>
+    <w:abstractNumId w:val="5"/>
   </w:num>
   <w:num w:numId="18">
-    <w:abstractNumId w:val="4"/>
+    <w:abstractNumId w:val="5"/>
   </w:num>
   <w:num w:numId="19">
-    <w:abstractNumId w:val="4"/>
+    <w:abstractNumId w:val="5"/>
   </w:num>
   <w:num w:numId="20">
-    <w:abstractNumId w:val="4"/>
+    <w:abstractNumId w:val="5"/>
   </w:num>
   <w:num w:numId="21">
-    <w:abstractNumId w:val="4"/>
+    <w:abstractNumId w:val="5"/>
+  </w:num>
+  <w:num w:numId="22">
+    <w:abstractNumId w:val="1"/>
   </w:num>
 </w:numbering>
 </file>
@@ -10452,7 +11078,7 @@
 </file>
 
 <file path=customXml/itemProps1.xml><?xml version="1.0" encoding="utf-8"?>
-<ds:datastoreItem xmlns:ds="http://schemas.openxmlformats.org/officeDocument/2006/customXml" ds:itemID="{113955E8-5749-4222-958F-7C69BA94A171}">
+<ds:datastoreItem xmlns:ds="http://schemas.openxmlformats.org/officeDocument/2006/customXml" ds:itemID="{67A3B895-F88B-4782-BA22-F781AB93EDE6}">
   <ds:schemaRefs>
     <ds:schemaRef ds:uri="http://schemas.openxmlformats.org/officeDocument/2006/bibliography"/>
   </ds:schemaRefs>

</xml_diff>

<commit_message>
nova versao de arquivos
</commit_message>
<xml_diff>
--- a/Monografia/Monografia_Pos_GPPP.docx
+++ b/Monografia/Monografia_Pos_GPPP.docx
@@ -457,7 +457,6 @@
           <w:szCs w:val="24"/>
         </w:rPr>
       </w:pPr>
-      <w:bookmarkStart w:id="0" w:name="_GoBack"/>
       <w:r>
         <w:rPr>
           <w:rFonts w:ascii="Arial" w:hAnsi="Arial" w:cs="Arial"/>
@@ -484,30 +483,9 @@
           <w:sz w:val="24"/>
           <w:szCs w:val="24"/>
         </w:rPr>
-        <w:t xml:space="preserve">modelo de contratação outsourcing na gestão de projetos </w:t>
-      </w:r>
-      <w:proofErr w:type="spellStart"/>
-      <w:r>
-        <w:rPr>
-          <w:rFonts w:ascii="Arial" w:hAnsi="Arial" w:cs="Arial"/>
-          <w:b/>
-          <w:sz w:val="24"/>
-          <w:szCs w:val="24"/>
-        </w:rPr>
-        <w:t>scrum</w:t>
-      </w:r>
-      <w:proofErr w:type="spellEnd"/>
-      <w:r>
-        <w:rPr>
-          <w:rFonts w:ascii="Arial" w:hAnsi="Arial" w:cs="Arial"/>
-          <w:b/>
-          <w:sz w:val="24"/>
-          <w:szCs w:val="24"/>
-        </w:rPr>
-        <w:t xml:space="preserve"> para software científico</w:t>
-      </w:r>
-    </w:p>
-    <w:bookmarkEnd w:id="0"/>
+        <w:t>modelo de contratação outsourcing na gestão de projetos scrum para software científico</w:t>
+      </w:r>
+    </w:p>
     <w:p>
       <w:pPr>
         <w:jc w:val="center"/>
@@ -1077,25 +1055,7 @@
           <w:sz w:val="24"/>
           <w:szCs w:val="24"/>
         </w:rPr>
-        <w:t xml:space="preserve">Nome do Prof. </w:t>
-      </w:r>
-      <w:proofErr w:type="gramStart"/>
-      <w:r>
-        <w:rPr>
-          <w:rFonts w:ascii="Arial" w:hAnsi="Arial" w:cs="Arial"/>
-          <w:sz w:val="24"/>
-          <w:szCs w:val="24"/>
-        </w:rPr>
-        <w:t>1 ,</w:t>
-      </w:r>
-      <w:proofErr w:type="gramEnd"/>
-      <w:r>
-        <w:rPr>
-          <w:rFonts w:ascii="Arial" w:hAnsi="Arial" w:cs="Arial"/>
-          <w:sz w:val="24"/>
-          <w:szCs w:val="24"/>
-        </w:rPr>
-        <w:t xml:space="preserve"> Titulação</w:t>
+        <w:t>Nome do Prof. 1 , Titulação</w:t>
       </w:r>
     </w:p>
     <w:p>
@@ -1147,25 +1107,7 @@
           <w:sz w:val="24"/>
           <w:szCs w:val="24"/>
         </w:rPr>
-        <w:t xml:space="preserve">Nome do Prof. </w:t>
-      </w:r>
-      <w:proofErr w:type="gramStart"/>
-      <w:r>
-        <w:rPr>
-          <w:rFonts w:ascii="Arial" w:hAnsi="Arial" w:cs="Arial"/>
-          <w:sz w:val="24"/>
-          <w:szCs w:val="24"/>
-        </w:rPr>
-        <w:t>2 ,</w:t>
-      </w:r>
-      <w:proofErr w:type="gramEnd"/>
-      <w:r>
-        <w:rPr>
-          <w:rFonts w:ascii="Arial" w:hAnsi="Arial" w:cs="Arial"/>
-          <w:sz w:val="24"/>
-          <w:szCs w:val="24"/>
-        </w:rPr>
-        <w:t xml:space="preserve"> Titulação</w:t>
+        <w:t>Nome do Prof. 2 , Titulação</w:t>
       </w:r>
     </w:p>
     <w:p>
@@ -1217,25 +1159,7 @@
           <w:sz w:val="24"/>
           <w:szCs w:val="24"/>
         </w:rPr>
-        <w:t xml:space="preserve">Nome do Prof. </w:t>
-      </w:r>
-      <w:proofErr w:type="gramStart"/>
-      <w:r>
-        <w:rPr>
-          <w:rFonts w:ascii="Arial" w:hAnsi="Arial" w:cs="Arial"/>
-          <w:sz w:val="24"/>
-          <w:szCs w:val="24"/>
-        </w:rPr>
-        <w:t>3 ,</w:t>
-      </w:r>
-      <w:proofErr w:type="gramEnd"/>
-      <w:r>
-        <w:rPr>
-          <w:rFonts w:ascii="Arial" w:hAnsi="Arial" w:cs="Arial"/>
-          <w:sz w:val="24"/>
-          <w:szCs w:val="24"/>
-        </w:rPr>
-        <w:t xml:space="preserve"> Titulação</w:t>
+        <w:t>Nome do Prof. 3 , Titulação</w:t>
       </w:r>
     </w:p>
     <w:p>
@@ -1685,23 +1609,7 @@
         <w:t>:</w:t>
       </w:r>
       <w:r>
-        <w:t xml:space="preserve"> XXXXXXXXXX XXXXXXXXXXXXXXXX XXXXXXXXXX XXXXXXXXXXXXX XXXXX XXXXXXXXXX XXXXXX XXXXXXXXXXXXX XXXXXX XXXXXXXX XXXXXXXXXXXXXXX XXXXXX </w:t>
-      </w:r>
-      <w:proofErr w:type="spellStart"/>
-      <w:r>
-        <w:t>XXXXXX</w:t>
-      </w:r>
-      <w:proofErr w:type="spellEnd"/>
-      <w:r>
-        <w:t xml:space="preserve"> XXXXXXXXXX XXXXX </w:t>
-      </w:r>
-      <w:proofErr w:type="gramStart"/>
-      <w:r>
-        <w:t>XXXXXXX  XXXX</w:t>
-      </w:r>
-      <w:proofErr w:type="gramEnd"/>
-      <w:r>
-        <w:t xml:space="preserve"> XXXXXXXXX XXXXX.</w:t>
+        <w:t xml:space="preserve"> XXXXXXXXXX XXXXXXXXXXXXXXXX XXXXXXXXXX XXXXXXXXXXXXX XXXXX XXXXXXXXXX XXXXXX XXXXXXXXXXXXX XXXXXX XXXXXXXX XXXXXXXXXXXXXXX XXXXXX XXXXXX XXXXXXXXXX XXXXX XXXXXXX  XXXX XXXXXXXXX XXXXX.</w:t>
       </w:r>
       <w:r>
         <w:t xml:space="preserve"> (até 250 palavras)</w:t>
@@ -1782,14 +1690,7 @@
         <w:rPr>
           <w:rFonts w:ascii="Arial" w:hAnsi="Arial" w:cs="Arial"/>
         </w:rPr>
-        <w:t xml:space="preserve">Termos </w:t>
-      </w:r>
-      <w:proofErr w:type="gramStart"/>
-      <w:r>
-        <w:rPr>
-          <w:rFonts w:ascii="Arial" w:hAnsi="Arial" w:cs="Arial"/>
-        </w:rPr>
-        <w:t>Chaves:</w:t>
+        <w:t>Termos Chaves:</w:t>
       </w:r>
       <w:r>
         <w:rPr>
@@ -1797,7 +1698,6 @@
         </w:rPr>
         <w:tab/>
       </w:r>
-      <w:proofErr w:type="gramEnd"/>
       <w:r>
         <w:rPr>
           <w:rFonts w:ascii="Arial" w:hAnsi="Arial" w:cs="Arial"/>
@@ -2045,79 +1945,7 @@
         <w:pStyle w:val="Monografia"/>
       </w:pPr>
       <w:r>
-        <w:t xml:space="preserve">Agradeço а todos </w:t>
-      </w:r>
-      <w:proofErr w:type="spellStart"/>
-      <w:r>
-        <w:t>оs</w:t>
-      </w:r>
-      <w:proofErr w:type="spellEnd"/>
-      <w:r>
-        <w:t xml:space="preserve"> professores </w:t>
-      </w:r>
-      <w:proofErr w:type="spellStart"/>
-      <w:r>
-        <w:t>pоr</w:t>
-      </w:r>
-      <w:proofErr w:type="spellEnd"/>
-      <w:r>
-        <w:t xml:space="preserve"> </w:t>
-      </w:r>
-      <w:proofErr w:type="spellStart"/>
-      <w:r>
-        <w:t>mе</w:t>
-      </w:r>
-      <w:proofErr w:type="spellEnd"/>
-      <w:r>
-        <w:t xml:space="preserve"> proporcionar о conhecimento </w:t>
-      </w:r>
-      <w:proofErr w:type="spellStart"/>
-      <w:r>
-        <w:t>nãо</w:t>
-      </w:r>
-      <w:proofErr w:type="spellEnd"/>
-      <w:r>
-        <w:t xml:space="preserve"> apenas racional, </w:t>
-      </w:r>
-      <w:proofErr w:type="spellStart"/>
-      <w:r>
-        <w:t>mаs</w:t>
-      </w:r>
-      <w:proofErr w:type="spellEnd"/>
-      <w:r>
-        <w:t xml:space="preserve"> а manifestação </w:t>
-      </w:r>
-      <w:proofErr w:type="spellStart"/>
-      <w:r>
-        <w:t>dо</w:t>
-      </w:r>
-      <w:proofErr w:type="spellEnd"/>
-      <w:r>
-        <w:t xml:space="preserve"> caráter е afetividade </w:t>
-      </w:r>
-      <w:proofErr w:type="spellStart"/>
-      <w:r>
-        <w:t>dа</w:t>
-      </w:r>
-      <w:proofErr w:type="spellEnd"/>
-      <w:r>
-        <w:t xml:space="preserve"> educação </w:t>
-      </w:r>
-      <w:proofErr w:type="spellStart"/>
-      <w:r>
-        <w:t>nо</w:t>
-      </w:r>
-      <w:proofErr w:type="spellEnd"/>
-      <w:r>
-        <w:t xml:space="preserve"> processo </w:t>
-      </w:r>
-      <w:proofErr w:type="spellStart"/>
-      <w:r>
-        <w:t>dе</w:t>
-      </w:r>
-      <w:proofErr w:type="spellEnd"/>
-      <w:r>
-        <w:t xml:space="preserve"> formação profissional.</w:t>
+        <w:t>Agradeço а todos оs professores pоr mе proporcionar о conhecimento nãо apenas racional, mаs а manifestação dо caráter е afetividade dа educação nо processo dе formação profissional.</w:t>
       </w:r>
     </w:p>
     <w:p>
@@ -2299,7 +2127,7 @@
             <w:rPr>
               <w:noProof/>
             </w:rPr>
-            <w:instrText xml:space="preserve"> PAGEREF _Toc430068591 \h </w:instrText>
+            <w:instrText xml:space="preserve"> PAGEREF _Toc432252972 \h </w:instrText>
           </w:r>
           <w:r>
             <w:rPr>
@@ -2343,7 +2171,7 @@
             <w:fldChar w:fldCharType="begin"/>
           </w:r>
           <w:r>
-            <w:instrText xml:space="preserve"> PAGEREF _Toc430068592 \h </w:instrText>
+            <w:instrText xml:space="preserve"> PAGEREF _Toc432252973 \h </w:instrText>
           </w:r>
           <w:r>
             <w:fldChar w:fldCharType="separate"/>
@@ -2373,7 +2201,7 @@
             <w:fldChar w:fldCharType="begin"/>
           </w:r>
           <w:r>
-            <w:instrText xml:space="preserve"> PAGEREF _Toc430068593 \h </w:instrText>
+            <w:instrText xml:space="preserve"> PAGEREF _Toc432252974 \h </w:instrText>
           </w:r>
           <w:r>
             <w:fldChar w:fldCharType="separate"/>
@@ -2403,7 +2231,7 @@
             <w:fldChar w:fldCharType="begin"/>
           </w:r>
           <w:r>
-            <w:instrText xml:space="preserve"> PAGEREF _Toc430068594 \h </w:instrText>
+            <w:instrText xml:space="preserve"> PAGEREF _Toc432252975 \h </w:instrText>
           </w:r>
           <w:r>
             <w:fldChar w:fldCharType="separate"/>
@@ -2433,7 +2261,7 @@
             <w:fldChar w:fldCharType="begin"/>
           </w:r>
           <w:r>
-            <w:instrText xml:space="preserve"> PAGEREF _Toc430068595 \h </w:instrText>
+            <w:instrText xml:space="preserve"> PAGEREF _Toc432252976 \h </w:instrText>
           </w:r>
           <w:r>
             <w:fldChar w:fldCharType="separate"/>
@@ -2463,7 +2291,7 @@
             <w:fldChar w:fldCharType="begin"/>
           </w:r>
           <w:r>
-            <w:instrText xml:space="preserve"> PAGEREF _Toc430068596 \h </w:instrText>
+            <w:instrText xml:space="preserve"> PAGEREF _Toc432252977 \h </w:instrText>
           </w:r>
           <w:r>
             <w:fldChar w:fldCharType="separate"/>
@@ -2529,7 +2357,7 @@
             <w:rPr>
               <w:noProof/>
             </w:rPr>
-            <w:instrText xml:space="preserve"> PAGEREF _Toc430068597 \h </w:instrText>
+            <w:instrText xml:space="preserve"> PAGEREF _Toc432252978 \h </w:instrText>
           </w:r>
           <w:r>
             <w:rPr>
@@ -2573,7 +2401,7 @@
             <w:fldChar w:fldCharType="begin"/>
           </w:r>
           <w:r>
-            <w:instrText xml:space="preserve"> PAGEREF _Toc430068598 \h </w:instrText>
+            <w:instrText xml:space="preserve"> PAGEREF _Toc432252979 \h </w:instrText>
           </w:r>
           <w:r>
             <w:fldChar w:fldCharType="separate"/>
@@ -2636,7 +2464,7 @@
             <w:rPr>
               <w:noProof/>
             </w:rPr>
-            <w:instrText xml:space="preserve"> PAGEREF _Toc430068599 \h </w:instrText>
+            <w:instrText xml:space="preserve"> PAGEREF _Toc432252980 \h </w:instrText>
           </w:r>
           <w:r>
             <w:rPr>
@@ -2713,7 +2541,7 @@
             <w:rPr>
               <w:noProof/>
             </w:rPr>
-            <w:instrText xml:space="preserve"> PAGEREF _Toc430068600 \h </w:instrText>
+            <w:instrText xml:space="preserve"> PAGEREF _Toc432252981 \h </w:instrText>
           </w:r>
           <w:r>
             <w:rPr>
@@ -2730,7 +2558,7 @@
             <w:rPr>
               <w:noProof/>
             </w:rPr>
-            <w:t>5</w:t>
+            <w:t>6</w:t>
           </w:r>
           <w:r>
             <w:rPr>
@@ -2790,7 +2618,7 @@
             <w:rPr>
               <w:noProof/>
             </w:rPr>
-            <w:instrText xml:space="preserve"> PAGEREF _Toc430068601 \h </w:instrText>
+            <w:instrText xml:space="preserve"> PAGEREF _Toc432252982 \h </w:instrText>
           </w:r>
           <w:r>
             <w:rPr>
@@ -2807,7 +2635,7 @@
             <w:rPr>
               <w:noProof/>
             </w:rPr>
-            <w:t>5</w:t>
+            <w:t>7</w:t>
           </w:r>
           <w:r>
             <w:rPr>
@@ -2867,7 +2695,7 @@
             <w:rPr>
               <w:noProof/>
             </w:rPr>
-            <w:instrText xml:space="preserve"> PAGEREF _Toc430068602 \h </w:instrText>
+            <w:instrText xml:space="preserve"> PAGEREF _Toc432252983 \h </w:instrText>
           </w:r>
           <w:r>
             <w:rPr>
@@ -2884,7 +2712,7 @@
             <w:rPr>
               <w:noProof/>
             </w:rPr>
-            <w:t>5</w:t>
+            <w:t>7</w:t>
           </w:r>
           <w:r>
             <w:rPr>
@@ -2911,13 +2739,13 @@
             <w:fldChar w:fldCharType="begin"/>
           </w:r>
           <w:r>
-            <w:instrText xml:space="preserve"> PAGEREF _Toc430068603 \h </w:instrText>
+            <w:instrText xml:space="preserve"> PAGEREF _Toc432252984 \h </w:instrText>
           </w:r>
           <w:r>
             <w:fldChar w:fldCharType="separate"/>
           </w:r>
           <w:r>
-            <w:t>5</w:t>
+            <w:t>7</w:t>
           </w:r>
           <w:r>
             <w:fldChar w:fldCharType="end"/>
@@ -2974,7 +2802,7 @@
             <w:rPr>
               <w:noProof/>
             </w:rPr>
-            <w:instrText xml:space="preserve"> PAGEREF _Toc430068604 \h </w:instrText>
+            <w:instrText xml:space="preserve"> PAGEREF _Toc432252985 \h </w:instrText>
           </w:r>
           <w:r>
             <w:rPr>
@@ -2991,7 +2819,7 @@
             <w:rPr>
               <w:noProof/>
             </w:rPr>
-            <w:t>5</w:t>
+            <w:t>7</w:t>
           </w:r>
           <w:r>
             <w:rPr>
@@ -3051,7 +2879,7 @@
             <w:rPr>
               <w:noProof/>
             </w:rPr>
-            <w:instrText xml:space="preserve"> PAGEREF _Toc430068605 \h </w:instrText>
+            <w:instrText xml:space="preserve"> PAGEREF _Toc432252986 \h </w:instrText>
           </w:r>
           <w:r>
             <w:rPr>
@@ -3068,7 +2896,7 @@
             <w:rPr>
               <w:noProof/>
             </w:rPr>
-            <w:t>5</w:t>
+            <w:t>7</w:t>
           </w:r>
           <w:r>
             <w:rPr>
@@ -3128,7 +2956,7 @@
             <w:rPr>
               <w:noProof/>
             </w:rPr>
-            <w:instrText xml:space="preserve"> PAGEREF _Toc430068606 \h </w:instrText>
+            <w:instrText xml:space="preserve"> PAGEREF _Toc432252987 \h </w:instrText>
           </w:r>
           <w:r>
             <w:rPr>
@@ -3145,7 +2973,7 @@
             <w:rPr>
               <w:noProof/>
             </w:rPr>
-            <w:t>5</w:t>
+            <w:t>7</w:t>
           </w:r>
           <w:r>
             <w:rPr>
@@ -3205,7 +3033,7 @@
             <w:rPr>
               <w:noProof/>
             </w:rPr>
-            <w:instrText xml:space="preserve"> PAGEREF _Toc430068607 \h </w:instrText>
+            <w:instrText xml:space="preserve"> PAGEREF _Toc432252988 \h </w:instrText>
           </w:r>
           <w:r>
             <w:rPr>
@@ -3222,7 +3050,7 @@
             <w:rPr>
               <w:noProof/>
             </w:rPr>
-            <w:t>5</w:t>
+            <w:t>9</w:t>
           </w:r>
           <w:r>
             <w:rPr>
@@ -3249,13 +3077,13 @@
             <w:fldChar w:fldCharType="begin"/>
           </w:r>
           <w:r>
-            <w:instrText xml:space="preserve"> PAGEREF _Toc430068608 \h </w:instrText>
+            <w:instrText xml:space="preserve"> PAGEREF _Toc432252989 \h </w:instrText>
           </w:r>
           <w:r>
             <w:fldChar w:fldCharType="separate"/>
           </w:r>
           <w:r>
-            <w:t>6</w:t>
+            <w:t>9</w:t>
           </w:r>
           <w:r>
             <w:fldChar w:fldCharType="end"/>
@@ -3312,7 +3140,7 @@
             <w:rPr>
               <w:noProof/>
             </w:rPr>
-            <w:instrText xml:space="preserve"> PAGEREF _Toc430068609 \h </w:instrText>
+            <w:instrText xml:space="preserve"> PAGEREF _Toc432252990 \h </w:instrText>
           </w:r>
           <w:r>
             <w:rPr>
@@ -3329,7 +3157,7 @@
             <w:rPr>
               <w:noProof/>
             </w:rPr>
-            <w:t>6</w:t>
+            <w:t>9</w:t>
           </w:r>
           <w:r>
             <w:rPr>
@@ -3389,7 +3217,7 @@
             <w:rPr>
               <w:noProof/>
             </w:rPr>
-            <w:instrText xml:space="preserve"> PAGEREF _Toc430068610 \h </w:instrText>
+            <w:instrText xml:space="preserve"> PAGEREF _Toc432252991 \h </w:instrText>
           </w:r>
           <w:r>
             <w:rPr>
@@ -3406,7 +3234,7 @@
             <w:rPr>
               <w:noProof/>
             </w:rPr>
-            <w:t>6</w:t>
+            <w:t>9</w:t>
           </w:r>
           <w:r>
             <w:rPr>
@@ -3466,7 +3294,7 @@
             <w:rPr>
               <w:noProof/>
             </w:rPr>
-            <w:instrText xml:space="preserve"> PAGEREF _Toc430068611 \h </w:instrText>
+            <w:instrText xml:space="preserve"> PAGEREF _Toc432252992 \h </w:instrText>
           </w:r>
           <w:r>
             <w:rPr>
@@ -3483,7 +3311,7 @@
             <w:rPr>
               <w:noProof/>
             </w:rPr>
-            <w:t>6</w:t>
+            <w:t>9</w:t>
           </w:r>
           <w:r>
             <w:rPr>
@@ -3510,13 +3338,13 @@
             <w:fldChar w:fldCharType="begin"/>
           </w:r>
           <w:r>
-            <w:instrText xml:space="preserve"> PAGEREF _Toc430068612 \h </w:instrText>
+            <w:instrText xml:space="preserve"> PAGEREF _Toc432252993 \h </w:instrText>
           </w:r>
           <w:r>
             <w:fldChar w:fldCharType="separate"/>
           </w:r>
           <w:r>
-            <w:t>6</w:t>
+            <w:t>10</w:t>
           </w:r>
           <w:r>
             <w:fldChar w:fldCharType="end"/>
@@ -3573,7 +3401,7 @@
             <w:rPr>
               <w:noProof/>
             </w:rPr>
-            <w:instrText xml:space="preserve"> PAGEREF _Toc430068613 \h </w:instrText>
+            <w:instrText xml:space="preserve"> PAGEREF _Toc432252994 \h </w:instrText>
           </w:r>
           <w:r>
             <w:rPr>
@@ -3590,7 +3418,7 @@
             <w:rPr>
               <w:noProof/>
             </w:rPr>
-            <w:t>6</w:t>
+            <w:t>10</w:t>
           </w:r>
           <w:r>
             <w:rPr>
@@ -3650,7 +3478,7 @@
             <w:rPr>
               <w:noProof/>
             </w:rPr>
-            <w:instrText xml:space="preserve"> PAGEREF _Toc430068614 \h </w:instrText>
+            <w:instrText xml:space="preserve"> PAGEREF _Toc432252995 \h </w:instrText>
           </w:r>
           <w:r>
             <w:rPr>
@@ -3667,7 +3495,7 @@
             <w:rPr>
               <w:noProof/>
             </w:rPr>
-            <w:t>6</w:t>
+            <w:t>10</w:t>
           </w:r>
           <w:r>
             <w:rPr>
@@ -3727,7 +3555,7 @@
             <w:rPr>
               <w:noProof/>
             </w:rPr>
-            <w:instrText xml:space="preserve"> PAGEREF _Toc430068615 \h </w:instrText>
+            <w:instrText xml:space="preserve"> PAGEREF _Toc432252996 \h </w:instrText>
           </w:r>
           <w:r>
             <w:rPr>
@@ -3744,7 +3572,7 @@
             <w:rPr>
               <w:noProof/>
             </w:rPr>
-            <w:t>6</w:t>
+            <w:t>10</w:t>
           </w:r>
           <w:r>
             <w:rPr>
@@ -3771,13 +3599,13 @@
             <w:fldChar w:fldCharType="begin"/>
           </w:r>
           <w:r>
-            <w:instrText xml:space="preserve"> PAGEREF _Toc430068616 \h </w:instrText>
+            <w:instrText xml:space="preserve"> PAGEREF _Toc432252997 \h </w:instrText>
           </w:r>
           <w:r>
             <w:fldChar w:fldCharType="separate"/>
           </w:r>
           <w:r>
-            <w:t>6</w:t>
+            <w:t>10</w:t>
           </w:r>
           <w:r>
             <w:fldChar w:fldCharType="end"/>
@@ -3834,7 +3662,7 @@
             <w:rPr>
               <w:noProof/>
             </w:rPr>
-            <w:instrText xml:space="preserve"> PAGEREF _Toc430068617 \h </w:instrText>
+            <w:instrText xml:space="preserve"> PAGEREF _Toc432252998 \h </w:instrText>
           </w:r>
           <w:r>
             <w:rPr>
@@ -3851,7 +3679,7 @@
             <w:rPr>
               <w:noProof/>
             </w:rPr>
-            <w:t>6</w:t>
+            <w:t>10</w:t>
           </w:r>
           <w:r>
             <w:rPr>
@@ -3911,7 +3739,7 @@
             <w:rPr>
               <w:noProof/>
             </w:rPr>
-            <w:instrText xml:space="preserve"> PAGEREF _Toc430068618 \h </w:instrText>
+            <w:instrText xml:space="preserve"> PAGEREF _Toc432252999 \h </w:instrText>
           </w:r>
           <w:r>
             <w:rPr>
@@ -3928,7 +3756,7 @@
             <w:rPr>
               <w:noProof/>
             </w:rPr>
-            <w:t>6</w:t>
+            <w:t>10</w:t>
           </w:r>
           <w:r>
             <w:rPr>
@@ -3988,7 +3816,7 @@
             <w:rPr>
               <w:noProof/>
             </w:rPr>
-            <w:instrText xml:space="preserve"> PAGEREF _Toc430068619 \h </w:instrText>
+            <w:instrText xml:space="preserve"> PAGEREF _Toc432253000 \h </w:instrText>
           </w:r>
           <w:r>
             <w:rPr>
@@ -4005,7 +3833,7 @@
             <w:rPr>
               <w:noProof/>
             </w:rPr>
-            <w:t>6</w:t>
+            <w:t>10</w:t>
           </w:r>
           <w:r>
             <w:rPr>
@@ -4068,7 +3896,7 @@
             <w:rPr>
               <w:noProof/>
             </w:rPr>
-            <w:instrText xml:space="preserve"> PAGEREF _Toc430068620 \h </w:instrText>
+            <w:instrText xml:space="preserve"> PAGEREF _Toc432253001 \h </w:instrText>
           </w:r>
           <w:r>
             <w:rPr>
@@ -4085,7 +3913,7 @@
             <w:rPr>
               <w:noProof/>
             </w:rPr>
-            <w:t>7</w:t>
+            <w:t>11</w:t>
           </w:r>
           <w:r>
             <w:rPr>
@@ -4122,13 +3950,13 @@
             <w:fldChar w:fldCharType="begin"/>
           </w:r>
           <w:r>
-            <w:instrText xml:space="preserve"> PAGEREF _Toc430068621 \h </w:instrText>
+            <w:instrText xml:space="preserve"> PAGEREF _Toc432253002 \h </w:instrText>
           </w:r>
           <w:r>
             <w:fldChar w:fldCharType="separate"/>
           </w:r>
           <w:r>
-            <w:t>7</w:t>
+            <w:t>11</w:t>
           </w:r>
           <w:r>
             <w:fldChar w:fldCharType="end"/>
@@ -4185,7 +4013,7 @@
             <w:rPr>
               <w:noProof/>
             </w:rPr>
-            <w:instrText xml:space="preserve"> PAGEREF _Toc430068622 \h </w:instrText>
+            <w:instrText xml:space="preserve"> PAGEREF _Toc432253003 \h </w:instrText>
           </w:r>
           <w:r>
             <w:rPr>
@@ -4202,7 +4030,7 @@
             <w:rPr>
               <w:noProof/>
             </w:rPr>
-            <w:t>7</w:t>
+            <w:t>11</w:t>
           </w:r>
           <w:r>
             <w:rPr>
@@ -4262,7 +4090,7 @@
             <w:rPr>
               <w:noProof/>
             </w:rPr>
-            <w:instrText xml:space="preserve"> PAGEREF _Toc430068623 \h </w:instrText>
+            <w:instrText xml:space="preserve"> PAGEREF _Toc432253004 \h </w:instrText>
           </w:r>
           <w:r>
             <w:rPr>
@@ -4279,7 +4107,7 @@
             <w:rPr>
               <w:noProof/>
             </w:rPr>
-            <w:t>7</w:t>
+            <w:t>11</w:t>
           </w:r>
           <w:r>
             <w:rPr>
@@ -4339,7 +4167,7 @@
             <w:rPr>
               <w:noProof/>
             </w:rPr>
-            <w:instrText xml:space="preserve"> PAGEREF _Toc430068624 \h </w:instrText>
+            <w:instrText xml:space="preserve"> PAGEREF _Toc432253005 \h </w:instrText>
           </w:r>
           <w:r>
             <w:rPr>
@@ -4356,7 +4184,7 @@
             <w:rPr>
               <w:noProof/>
             </w:rPr>
-            <w:t>7</w:t>
+            <w:t>11</w:t>
           </w:r>
           <w:r>
             <w:rPr>
@@ -4416,7 +4244,7 @@
             <w:rPr>
               <w:noProof/>
             </w:rPr>
-            <w:instrText xml:space="preserve"> PAGEREF _Toc430068625 \h </w:instrText>
+            <w:instrText xml:space="preserve"> PAGEREF _Toc432253006 \h </w:instrText>
           </w:r>
           <w:r>
             <w:rPr>
@@ -4433,7 +4261,7 @@
             <w:rPr>
               <w:noProof/>
             </w:rPr>
-            <w:t>7</w:t>
+            <w:t>11</w:t>
           </w:r>
           <w:r>
             <w:rPr>
@@ -4470,13 +4298,13 @@
             <w:fldChar w:fldCharType="begin"/>
           </w:r>
           <w:r>
-            <w:instrText xml:space="preserve"> PAGEREF _Toc430068626 \h </w:instrText>
+            <w:instrText xml:space="preserve"> PAGEREF _Toc432253007 \h </w:instrText>
           </w:r>
           <w:r>
             <w:fldChar w:fldCharType="separate"/>
           </w:r>
           <w:r>
-            <w:t>7</w:t>
+            <w:t>11</w:t>
           </w:r>
           <w:r>
             <w:fldChar w:fldCharType="end"/>
@@ -4533,7 +4361,7 @@
             <w:rPr>
               <w:noProof/>
             </w:rPr>
-            <w:instrText xml:space="preserve"> PAGEREF _Toc430068627 \h </w:instrText>
+            <w:instrText xml:space="preserve"> PAGEREF _Toc432253008 \h </w:instrText>
           </w:r>
           <w:r>
             <w:rPr>
@@ -4550,7 +4378,7 @@
             <w:rPr>
               <w:noProof/>
             </w:rPr>
-            <w:t>7</w:t>
+            <w:t>11</w:t>
           </w:r>
           <w:r>
             <w:rPr>
@@ -4610,7 +4438,7 @@
             <w:rPr>
               <w:noProof/>
             </w:rPr>
-            <w:instrText xml:space="preserve"> PAGEREF _Toc430068628 \h </w:instrText>
+            <w:instrText xml:space="preserve"> PAGEREF _Toc432253009 \h </w:instrText>
           </w:r>
           <w:r>
             <w:rPr>
@@ -4627,7 +4455,7 @@
             <w:rPr>
               <w:noProof/>
             </w:rPr>
-            <w:t>7</w:t>
+            <w:t>11</w:t>
           </w:r>
           <w:r>
             <w:rPr>
@@ -4688,7 +4516,7 @@
             <w:rPr>
               <w:noProof/>
             </w:rPr>
-            <w:instrText xml:space="preserve"> PAGEREF _Toc430068629 \h </w:instrText>
+            <w:instrText xml:space="preserve"> PAGEREF _Toc432253010 \h </w:instrText>
           </w:r>
           <w:r>
             <w:rPr>
@@ -4705,7 +4533,7 @@
             <w:rPr>
               <w:noProof/>
             </w:rPr>
-            <w:t>7</w:t>
+            <w:t>11</w:t>
           </w:r>
           <w:r>
             <w:rPr>
@@ -4765,7 +4593,7 @@
             <w:rPr>
               <w:noProof/>
             </w:rPr>
-            <w:instrText xml:space="preserve"> PAGEREF _Toc430068630 \h </w:instrText>
+            <w:instrText xml:space="preserve"> PAGEREF _Toc432253011 \h </w:instrText>
           </w:r>
           <w:r>
             <w:rPr>
@@ -4782,7 +4610,7 @@
             <w:rPr>
               <w:noProof/>
             </w:rPr>
-            <w:t>7</w:t>
+            <w:t>11</w:t>
           </w:r>
           <w:r>
             <w:rPr>
@@ -4819,13 +4647,13 @@
             <w:fldChar w:fldCharType="begin"/>
           </w:r>
           <w:r>
-            <w:instrText xml:space="preserve"> PAGEREF _Toc430068631 \h </w:instrText>
+            <w:instrText xml:space="preserve"> PAGEREF _Toc432253012 \h </w:instrText>
           </w:r>
           <w:r>
             <w:fldChar w:fldCharType="separate"/>
           </w:r>
           <w:r>
-            <w:t>7</w:t>
+            <w:t>11</w:t>
           </w:r>
           <w:r>
             <w:fldChar w:fldCharType="end"/>
@@ -4882,7 +4710,7 @@
             <w:rPr>
               <w:noProof/>
             </w:rPr>
-            <w:instrText xml:space="preserve"> PAGEREF _Toc430068632 \h </w:instrText>
+            <w:instrText xml:space="preserve"> PAGEREF _Toc432253013 \h </w:instrText>
           </w:r>
           <w:r>
             <w:rPr>
@@ -4899,7 +4727,7 @@
             <w:rPr>
               <w:noProof/>
             </w:rPr>
-            <w:t>7</w:t>
+            <w:t>11</w:t>
           </w:r>
           <w:r>
             <w:rPr>
@@ -4959,7 +4787,7 @@
             <w:rPr>
               <w:noProof/>
             </w:rPr>
-            <w:instrText xml:space="preserve"> PAGEREF _Toc430068633 \h </w:instrText>
+            <w:instrText xml:space="preserve"> PAGEREF _Toc432253014 \h </w:instrText>
           </w:r>
           <w:r>
             <w:rPr>
@@ -4976,7 +4804,7 @@
             <w:rPr>
               <w:noProof/>
             </w:rPr>
-            <w:t>7</w:t>
+            <w:t>11</w:t>
           </w:r>
           <w:r>
             <w:rPr>
@@ -5036,7 +4864,7 @@
             <w:rPr>
               <w:noProof/>
             </w:rPr>
-            <w:instrText xml:space="preserve"> PAGEREF _Toc430068634 \h </w:instrText>
+            <w:instrText xml:space="preserve"> PAGEREF _Toc432253015 \h </w:instrText>
           </w:r>
           <w:r>
             <w:rPr>
@@ -5053,7 +4881,7 @@
             <w:rPr>
               <w:noProof/>
             </w:rPr>
-            <w:t>7</w:t>
+            <w:t>11</w:t>
           </w:r>
           <w:r>
             <w:rPr>
@@ -5113,7 +4941,7 @@
             <w:rPr>
               <w:noProof/>
             </w:rPr>
-            <w:instrText xml:space="preserve"> PAGEREF _Toc430068635 \h </w:instrText>
+            <w:instrText xml:space="preserve"> PAGEREF _Toc432253016 \h </w:instrText>
           </w:r>
           <w:r>
             <w:rPr>
@@ -5130,7 +4958,7 @@
             <w:rPr>
               <w:noProof/>
             </w:rPr>
-            <w:t>7</w:t>
+            <w:t>11</w:t>
           </w:r>
           <w:r>
             <w:rPr>
@@ -5167,13 +4995,13 @@
             <w:fldChar w:fldCharType="begin"/>
           </w:r>
           <w:r>
-            <w:instrText xml:space="preserve"> PAGEREF _Toc430068636 \h </w:instrText>
+            <w:instrText xml:space="preserve"> PAGEREF _Toc432253017 \h </w:instrText>
           </w:r>
           <w:r>
             <w:fldChar w:fldCharType="separate"/>
           </w:r>
           <w:r>
-            <w:t>7</w:t>
+            <w:t>11</w:t>
           </w:r>
           <w:r>
             <w:fldChar w:fldCharType="end"/>
@@ -5230,7 +5058,7 @@
             <w:rPr>
               <w:noProof/>
             </w:rPr>
-            <w:instrText xml:space="preserve"> PAGEREF _Toc430068637 \h </w:instrText>
+            <w:instrText xml:space="preserve"> PAGEREF _Toc432253018 \h </w:instrText>
           </w:r>
           <w:r>
             <w:rPr>
@@ -5247,7 +5075,7 @@
             <w:rPr>
               <w:noProof/>
             </w:rPr>
-            <w:t>7</w:t>
+            <w:t>11</w:t>
           </w:r>
           <w:r>
             <w:rPr>
@@ -5307,7 +5135,7 @@
             <w:rPr>
               <w:noProof/>
             </w:rPr>
-            <w:instrText xml:space="preserve"> PAGEREF _Toc430068638 \h </w:instrText>
+            <w:instrText xml:space="preserve"> PAGEREF _Toc432253019 \h </w:instrText>
           </w:r>
           <w:r>
             <w:rPr>
@@ -5324,7 +5152,7 @@
             <w:rPr>
               <w:noProof/>
             </w:rPr>
-            <w:t>7</w:t>
+            <w:t>11</w:t>
           </w:r>
           <w:r>
             <w:rPr>
@@ -5384,7 +5212,7 @@
             <w:rPr>
               <w:noProof/>
             </w:rPr>
-            <w:instrText xml:space="preserve"> PAGEREF _Toc430068639 \h </w:instrText>
+            <w:instrText xml:space="preserve"> PAGEREF _Toc432253020 \h </w:instrText>
           </w:r>
           <w:r>
             <w:rPr>
@@ -5401,7 +5229,7 @@
             <w:rPr>
               <w:noProof/>
             </w:rPr>
-            <w:t>7</w:t>
+            <w:t>11</w:t>
           </w:r>
           <w:r>
             <w:rPr>
@@ -5461,7 +5289,7 @@
             <w:rPr>
               <w:noProof/>
             </w:rPr>
-            <w:instrText xml:space="preserve"> PAGEREF _Toc430068640 \h </w:instrText>
+            <w:instrText xml:space="preserve"> PAGEREF _Toc432253021 \h </w:instrText>
           </w:r>
           <w:r>
             <w:rPr>
@@ -5478,7 +5306,7 @@
             <w:rPr>
               <w:noProof/>
             </w:rPr>
-            <w:t>7</w:t>
+            <w:t>11</w:t>
           </w:r>
           <w:r>
             <w:rPr>
@@ -5541,7 +5369,7 @@
             <w:rPr>
               <w:noProof/>
             </w:rPr>
-            <w:instrText xml:space="preserve"> PAGEREF _Toc430068641 \h </w:instrText>
+            <w:instrText xml:space="preserve"> PAGEREF _Toc432253022 \h </w:instrText>
           </w:r>
           <w:r>
             <w:rPr>
@@ -5558,7 +5386,7 @@
             <w:rPr>
               <w:noProof/>
             </w:rPr>
-            <w:t>8</w:t>
+            <w:t>12</w:t>
           </w:r>
           <w:r>
             <w:rPr>
@@ -5595,13 +5423,13 @@
             <w:fldChar w:fldCharType="begin"/>
           </w:r>
           <w:r>
-            <w:instrText xml:space="preserve"> PAGEREF _Toc430068642 \h </w:instrText>
+            <w:instrText xml:space="preserve"> PAGEREF _Toc432253023 \h </w:instrText>
           </w:r>
           <w:r>
             <w:fldChar w:fldCharType="separate"/>
           </w:r>
           <w:r>
-            <w:t>8</w:t>
+            <w:t>12</w:t>
           </w:r>
           <w:r>
             <w:fldChar w:fldCharType="end"/>
@@ -5635,13 +5463,13 @@
             <w:fldChar w:fldCharType="begin"/>
           </w:r>
           <w:r>
-            <w:instrText xml:space="preserve"> PAGEREF _Toc430068643 \h </w:instrText>
+            <w:instrText xml:space="preserve"> PAGEREF _Toc432253024 \h </w:instrText>
           </w:r>
           <w:r>
             <w:fldChar w:fldCharType="separate"/>
           </w:r>
           <w:r>
-            <w:t>8</w:t>
+            <w:t>12</w:t>
           </w:r>
           <w:r>
             <w:fldChar w:fldCharType="end"/>
@@ -5675,13 +5503,13 @@
             <w:fldChar w:fldCharType="begin"/>
           </w:r>
           <w:r>
-            <w:instrText xml:space="preserve"> PAGEREF _Toc430068644 \h </w:instrText>
+            <w:instrText xml:space="preserve"> PAGEREF _Toc432253025 \h </w:instrText>
           </w:r>
           <w:r>
             <w:fldChar w:fldCharType="separate"/>
           </w:r>
           <w:r>
-            <w:t>8</w:t>
+            <w:t>12</w:t>
           </w:r>
           <w:r>
             <w:fldChar w:fldCharType="end"/>
@@ -5715,13 +5543,13 @@
             <w:fldChar w:fldCharType="begin"/>
           </w:r>
           <w:r>
-            <w:instrText xml:space="preserve"> PAGEREF _Toc430068645 \h </w:instrText>
+            <w:instrText xml:space="preserve"> PAGEREF _Toc432253026 \h </w:instrText>
           </w:r>
           <w:r>
             <w:fldChar w:fldCharType="separate"/>
           </w:r>
           <w:r>
-            <w:t>8</w:t>
+            <w:t>12</w:t>
           </w:r>
           <w:r>
             <w:fldChar w:fldCharType="end"/>
@@ -5755,13 +5583,13 @@
             <w:fldChar w:fldCharType="begin"/>
           </w:r>
           <w:r>
-            <w:instrText xml:space="preserve"> PAGEREF _Toc430068646 \h </w:instrText>
+            <w:instrText xml:space="preserve"> PAGEREF _Toc432253027 \h </w:instrText>
           </w:r>
           <w:r>
             <w:fldChar w:fldCharType="separate"/>
           </w:r>
           <w:r>
-            <w:t>8</w:t>
+            <w:t>12</w:t>
           </w:r>
           <w:r>
             <w:fldChar w:fldCharType="end"/>
@@ -5795,13 +5623,13 @@
             <w:fldChar w:fldCharType="begin"/>
           </w:r>
           <w:r>
-            <w:instrText xml:space="preserve"> PAGEREF _Toc430068647 \h </w:instrText>
+            <w:instrText xml:space="preserve"> PAGEREF _Toc432253028 \h </w:instrText>
           </w:r>
           <w:r>
             <w:fldChar w:fldCharType="separate"/>
           </w:r>
           <w:r>
-            <w:t>8</w:t>
+            <w:t>12</w:t>
           </w:r>
           <w:r>
             <w:fldChar w:fldCharType="end"/>
@@ -5861,7 +5689,7 @@
             <w:rPr>
               <w:noProof/>
             </w:rPr>
-            <w:instrText xml:space="preserve"> PAGEREF _Toc430068648 \h </w:instrText>
+            <w:instrText xml:space="preserve"> PAGEREF _Toc432253029 \h </w:instrText>
           </w:r>
           <w:r>
             <w:rPr>
@@ -5878,7 +5706,7 @@
             <w:rPr>
               <w:noProof/>
             </w:rPr>
-            <w:t>9</w:t>
+            <w:t>13</w:t>
           </w:r>
           <w:r>
             <w:rPr>
@@ -5905,13 +5733,13 @@
             <w:fldChar w:fldCharType="begin"/>
           </w:r>
           <w:r>
-            <w:instrText xml:space="preserve"> PAGEREF _Toc430068649 \h </w:instrText>
+            <w:instrText xml:space="preserve"> PAGEREF _Toc432253030 \h </w:instrText>
           </w:r>
           <w:r>
             <w:fldChar w:fldCharType="separate"/>
           </w:r>
           <w:r>
-            <w:t>9</w:t>
+            <w:t>13</w:t>
           </w:r>
           <w:r>
             <w:fldChar w:fldCharType="end"/>
@@ -5935,13 +5763,13 @@
             <w:fldChar w:fldCharType="begin"/>
           </w:r>
           <w:r>
-            <w:instrText xml:space="preserve"> PAGEREF _Toc430068650 \h </w:instrText>
+            <w:instrText xml:space="preserve"> PAGEREF _Toc432253031 \h </w:instrText>
           </w:r>
           <w:r>
             <w:fldChar w:fldCharType="separate"/>
           </w:r>
           <w:r>
-            <w:t>9</w:t>
+            <w:t>13</w:t>
           </w:r>
           <w:r>
             <w:fldChar w:fldCharType="end"/>
@@ -5983,7 +5811,7 @@
             <w:rPr>
               <w:noProof/>
             </w:rPr>
-            <w:instrText xml:space="preserve"> PAGEREF _Toc430068651 \h </w:instrText>
+            <w:instrText xml:space="preserve"> PAGEREF _Toc432253032 \h </w:instrText>
           </w:r>
           <w:r>
             <w:rPr>
@@ -6000,7 +5828,7 @@
             <w:rPr>
               <w:noProof/>
             </w:rPr>
-            <w:t>10</w:t>
+            <w:t>14</w:t>
           </w:r>
           <w:r>
             <w:rPr>
@@ -6027,13 +5855,13 @@
             <w:fldChar w:fldCharType="begin"/>
           </w:r>
           <w:r>
-            <w:instrText xml:space="preserve"> PAGEREF _Toc430068652 \h </w:instrText>
+            <w:instrText xml:space="preserve"> PAGEREF _Toc432253033 \h </w:instrText>
           </w:r>
           <w:r>
             <w:fldChar w:fldCharType="separate"/>
           </w:r>
           <w:r>
-            <w:t>10</w:t>
+            <w:t>14</w:t>
           </w:r>
           <w:r>
             <w:fldChar w:fldCharType="end"/>
@@ -6057,13 +5885,13 @@
             <w:fldChar w:fldCharType="begin"/>
           </w:r>
           <w:r>
-            <w:instrText xml:space="preserve"> PAGEREF _Toc430068653 \h </w:instrText>
+            <w:instrText xml:space="preserve"> PAGEREF _Toc432253034 \h </w:instrText>
           </w:r>
           <w:r>
             <w:fldChar w:fldCharType="separate"/>
           </w:r>
           <w:r>
-            <w:t>10</w:t>
+            <w:t>14</w:t>
           </w:r>
           <w:r>
             <w:fldChar w:fldCharType="end"/>
@@ -6087,13 +5915,13 @@
             <w:fldChar w:fldCharType="begin"/>
           </w:r>
           <w:r>
-            <w:instrText xml:space="preserve"> PAGEREF _Toc430068654 \h </w:instrText>
+            <w:instrText xml:space="preserve"> PAGEREF _Toc432253035 \h </w:instrText>
           </w:r>
           <w:r>
             <w:fldChar w:fldCharType="separate"/>
           </w:r>
           <w:r>
-            <w:t>10</w:t>
+            <w:t>14</w:t>
           </w:r>
           <w:r>
             <w:fldChar w:fldCharType="end"/>
@@ -6815,15 +6643,47 @@
           <w:rFonts w:ascii="Arial" w:hAnsi="Arial" w:cs="Arial"/>
         </w:rPr>
       </w:pPr>
-      <w:proofErr w:type="spellStart"/>
-      <w:r>
-        <w:rPr>
-          <w:rFonts w:ascii="Arial" w:hAnsi="Arial" w:cs="Arial"/>
-          <w:b/>
-        </w:rPr>
-        <w:t>PMBoK</w:t>
-      </w:r>
-      <w:proofErr w:type="spellEnd"/>
+      <w:r>
+        <w:rPr>
+          <w:rFonts w:ascii="Arial" w:hAnsi="Arial" w:cs="Arial"/>
+          <w:b/>
+        </w:rPr>
+        <w:t xml:space="preserve">PMBoK </w:t>
+      </w:r>
+      <w:r>
+        <w:rPr>
+          <w:rFonts w:ascii="Arial" w:hAnsi="Arial" w:cs="Arial"/>
+        </w:rPr>
+        <w:t>– Corpo de Conhecimento em Gerenciamento de Projetos (</w:t>
+      </w:r>
+      <w:r>
+        <w:rPr>
+          <w:rFonts w:ascii="Arial" w:hAnsi="Arial" w:cs="Arial"/>
+          <w:i/>
+        </w:rPr>
+        <w:t>Project Management Body of Knowledge</w:t>
+      </w:r>
+      <w:r>
+        <w:rPr>
+          <w:rFonts w:ascii="Arial" w:hAnsi="Arial" w:cs="Arial"/>
+        </w:rPr>
+        <w:t>)</w:t>
+      </w:r>
+    </w:p>
+    <w:p>
+      <w:pPr>
+        <w:spacing w:before="120" w:line="360" w:lineRule="auto"/>
+        <w:rPr>
+          <w:rFonts w:ascii="Arial" w:hAnsi="Arial" w:cs="Arial"/>
+        </w:rPr>
+      </w:pPr>
+      <w:r>
+        <w:rPr>
+          <w:rFonts w:ascii="Arial" w:hAnsi="Arial" w:cs="Arial"/>
+          <w:b/>
+        </w:rPr>
+        <w:t>EAP</w:t>
+      </w:r>
       <w:r>
         <w:rPr>
           <w:rFonts w:ascii="Arial" w:hAnsi="Arial" w:cs="Arial"/>
@@ -6835,96 +6695,21 @@
         <w:rPr>
           <w:rFonts w:ascii="Arial" w:hAnsi="Arial" w:cs="Arial"/>
         </w:rPr>
-        <w:t>– Corpo de Conhecimento em Gerenciamento de Projetos (</w:t>
+        <w:t xml:space="preserve">– </w:t>
+      </w:r>
+      <w:r>
+        <w:rPr>
+          <w:rFonts w:ascii="Arial" w:hAnsi="Arial" w:cs="Arial"/>
+        </w:rPr>
+        <w:t>Estrutura Analítica de Projetos (</w:t>
       </w:r>
       <w:r>
         <w:rPr>
           <w:rFonts w:ascii="Arial" w:hAnsi="Arial" w:cs="Arial"/>
           <w:i/>
         </w:rPr>
-        <w:t>Project Management Body of Knowledge</w:t>
-      </w:r>
-      <w:r>
-        <w:rPr>
-          <w:rFonts w:ascii="Arial" w:hAnsi="Arial" w:cs="Arial"/>
-        </w:rPr>
-        <w:t>)</w:t>
-      </w:r>
-    </w:p>
-    <w:p>
-      <w:pPr>
-        <w:spacing w:before="120" w:line="360" w:lineRule="auto"/>
-        <w:rPr>
-          <w:rFonts w:ascii="Arial" w:hAnsi="Arial" w:cs="Arial"/>
-        </w:rPr>
-      </w:pPr>
-      <w:r>
-        <w:rPr>
-          <w:rFonts w:ascii="Arial" w:hAnsi="Arial" w:cs="Arial"/>
-          <w:b/>
-        </w:rPr>
-        <w:t>EAP</w:t>
-      </w:r>
-      <w:r>
-        <w:rPr>
-          <w:rFonts w:ascii="Arial" w:hAnsi="Arial" w:cs="Arial"/>
-          <w:b/>
-        </w:rPr>
-        <w:t xml:space="preserve"> </w:t>
-      </w:r>
-      <w:r>
-        <w:rPr>
-          <w:rFonts w:ascii="Arial" w:hAnsi="Arial" w:cs="Arial"/>
-        </w:rPr>
-        <w:t xml:space="preserve">– </w:t>
-      </w:r>
-      <w:r>
-        <w:rPr>
-          <w:rFonts w:ascii="Arial" w:hAnsi="Arial" w:cs="Arial"/>
-        </w:rPr>
-        <w:t>Estrutura Analítica de Projetos (</w:t>
-      </w:r>
-      <w:proofErr w:type="spellStart"/>
-      <w:r>
-        <w:rPr>
-          <w:rFonts w:ascii="Arial" w:hAnsi="Arial" w:cs="Arial"/>
-          <w:i/>
-        </w:rPr>
-        <w:t>Work</w:t>
-      </w:r>
-      <w:proofErr w:type="spellEnd"/>
-      <w:r>
-        <w:rPr>
-          <w:rFonts w:ascii="Arial" w:hAnsi="Arial" w:cs="Arial"/>
-          <w:i/>
-        </w:rPr>
-        <w:t xml:space="preserve"> </w:t>
-      </w:r>
-      <w:proofErr w:type="spellStart"/>
-      <w:r>
-        <w:rPr>
-          <w:rFonts w:ascii="Arial" w:hAnsi="Arial" w:cs="Arial"/>
-          <w:i/>
-        </w:rPr>
-        <w:t>Breakdown</w:t>
-      </w:r>
-      <w:proofErr w:type="spellEnd"/>
-      <w:r>
-        <w:rPr>
-          <w:rFonts w:ascii="Arial" w:hAnsi="Arial" w:cs="Arial"/>
-          <w:i/>
-        </w:rPr>
-        <w:t xml:space="preserve"> </w:t>
-      </w:r>
-      <w:proofErr w:type="spellStart"/>
-      <w:r>
-        <w:rPr>
-          <w:rFonts w:ascii="Arial" w:hAnsi="Arial" w:cs="Arial"/>
-          <w:i/>
-        </w:rPr>
-        <w:t>Structure</w:t>
-      </w:r>
-      <w:proofErr w:type="spellEnd"/>
+        <w:t>Work Breakdown Structure</w:t>
+      </w:r>
       <w:r>
         <w:rPr>
           <w:rFonts w:ascii="Arial" w:hAnsi="Arial" w:cs="Arial"/>
@@ -7355,14 +7140,14 @@
       <w:pPr>
         <w:pStyle w:val="Ttulo1"/>
       </w:pPr>
-      <w:bookmarkStart w:id="1" w:name="_Toc416125014"/>
-      <w:bookmarkStart w:id="2" w:name="_Toc430068591"/>
+      <w:bookmarkStart w:id="0" w:name="_Toc416125014"/>
+      <w:bookmarkStart w:id="1" w:name="_Toc432252972"/>
       <w:r>
         <w:lastRenderedPageBreak/>
         <w:t>INTRODUÇÃO</w:t>
       </w:r>
+      <w:bookmarkEnd w:id="0"/>
       <w:bookmarkEnd w:id="1"/>
-      <w:bookmarkEnd w:id="2"/>
     </w:p>
     <w:p>
       <w:pPr>
@@ -7372,7 +7157,7 @@
           <w:szCs w:val="22"/>
         </w:rPr>
       </w:pPr>
-      <w:bookmarkStart w:id="3" w:name="_Toc430068592"/>
+      <w:bookmarkStart w:id="2" w:name="_Toc432252973"/>
       <w:r>
         <w:rPr>
           <w:szCs w:val="22"/>
@@ -7385,6 +7170,153 @@
         </w:rPr>
         <w:t>Contextualização</w:t>
       </w:r>
+      <w:bookmarkEnd w:id="2"/>
+    </w:p>
+    <w:p>
+      <w:pPr>
+        <w:pStyle w:val="Monografia"/>
+      </w:pPr>
+      <w:r>
+        <w:t xml:space="preserve">A Petrobras </w:t>
+      </w:r>
+      <w:r>
+        <w:t xml:space="preserve">ao longo dos últimos anos vem sofrendo pressão do TCU para </w:t>
+      </w:r>
+      <w:r>
+        <w:t>uma mudança no formato de contratação de prestação de serviços</w:t>
+      </w:r>
+      <w:r>
+        <w:t xml:space="preserve"> com objetivo de diminuir a terceirização dentro da empresa e, nos casos em for </w:t>
+      </w:r>
+      <w:r>
+        <w:t xml:space="preserve">realmente </w:t>
+      </w:r>
+      <w:r>
+        <w:t>necess</w:t>
+      </w:r>
+      <w:r>
+        <w:t>ária</w:t>
+      </w:r>
+      <w:r>
+        <w:t xml:space="preserve">, </w:t>
+      </w:r>
+      <w:r>
+        <w:t>utilizar</w:t>
+      </w:r>
+      <w:r>
+        <w:t xml:space="preserve"> </w:t>
+      </w:r>
+      <w:r>
+        <w:t>um novo formato de</w:t>
+      </w:r>
+      <w:r>
+        <w:t xml:space="preserve"> relação entre a </w:t>
+      </w:r>
+      <w:r>
+        <w:t xml:space="preserve">empresa, </w:t>
+      </w:r>
+      <w:r>
+        <w:t xml:space="preserve">colaborador </w:t>
+      </w:r>
+      <w:r>
+        <w:t>e o objeto de prestação de serviços.</w:t>
+      </w:r>
+    </w:p>
+    <w:p>
+      <w:pPr>
+        <w:pStyle w:val="Monografia"/>
+      </w:pPr>
+      <w:r>
+        <w:t xml:space="preserve">O CENPES, por sua vez, </w:t>
+      </w:r>
+      <w:r>
+        <w:t xml:space="preserve">vive uma realidade de </w:t>
+      </w:r>
+      <w:r>
+        <w:t xml:space="preserve">construção de </w:t>
+      </w:r>
+      <w:r>
+        <w:t xml:space="preserve">projetos </w:t>
+      </w:r>
+      <w:r>
+        <w:t>de software científicos</w:t>
+      </w:r>
+      <w:r>
+        <w:t xml:space="preserve"> que atendem à área de pesquisa</w:t>
+      </w:r>
+      <w:r>
+        <w:t xml:space="preserve"> nos seguimentos da área fim da companhia. Esses projetos, em sua grande maioria, são cercados </w:t>
+      </w:r>
+      <w:r>
+        <w:t xml:space="preserve">por incertezas, complexidade e necessidade de conhecimento profundo </w:t>
+      </w:r>
+      <w:r>
+        <w:t>dos assuntos tratados.</w:t>
+      </w:r>
+    </w:p>
+    <w:p>
+      <w:pPr>
+        <w:pStyle w:val="Monografia"/>
+      </w:pPr>
+      <w:r>
+        <w:t xml:space="preserve">Ao longo dos últimos 8 anos ocorreu um amadurecimento no processo de construção dessa modalidade de </w:t>
+      </w:r>
+      <w:r>
+        <w:rPr>
+          <w:i/>
+        </w:rPr>
+        <w:t>software</w:t>
+      </w:r>
+      <w:r>
+        <w:t xml:space="preserve">, </w:t>
+      </w:r>
+      <w:r>
+        <w:t xml:space="preserve">saindo das tradicionais metodologias </w:t>
+      </w:r>
+      <w:r>
+        <w:t xml:space="preserve">de desenvolvimento em cascata para desenvolvimento ágil em SCRUM. </w:t>
+      </w:r>
+      <w:r>
+        <w:t>Os benefícios trazidos nas áreas de gestão de escop</w:t>
+      </w:r>
+      <w:r>
+        <w:t xml:space="preserve">o, prazo, custo e qualidade desses </w:t>
+      </w:r>
+      <w:r>
+        <w:t xml:space="preserve">projetos são </w:t>
+      </w:r>
+      <w:r>
+        <w:t xml:space="preserve">fortemente </w:t>
+      </w:r>
+      <w:r>
+        <w:t>reconhecidos pelo cliente.</w:t>
+      </w:r>
+    </w:p>
+    <w:p>
+      <w:pPr>
+        <w:pStyle w:val="Monografia"/>
+      </w:pPr>
+    </w:p>
+    <w:p>
+      <w:pPr>
+        <w:pStyle w:val="Ttulo2"/>
+        <w:rPr>
+          <w:szCs w:val="22"/>
+        </w:rPr>
+      </w:pPr>
+      <w:bookmarkStart w:id="3" w:name="_Toc432252974"/>
+      <w:r>
+        <w:rPr>
+          <w:szCs w:val="22"/>
+        </w:rPr>
+        <w:t xml:space="preserve">1.2. </w:t>
+      </w:r>
+      <w:r>
+        <w:rPr>
+          <w:szCs w:val="22"/>
+        </w:rPr>
+        <w:t>Objetivo do trabalho</w:t>
+      </w:r>
       <w:bookmarkEnd w:id="3"/>
     </w:p>
     <w:p>
@@ -7392,49 +7324,25 @@
         <w:pStyle w:val="Monografia"/>
       </w:pPr>
       <w:r>
-        <w:t xml:space="preserve">A Petrobras </w:t>
-      </w:r>
-      <w:r>
-        <w:t xml:space="preserve">ao longo dos últimos anos vem sofrendo pressão do TCU para </w:t>
-      </w:r>
-      <w:r>
-        <w:t>uma mudança no formato de contratação de prestação de serviços</w:t>
-      </w:r>
-      <w:r>
-        <w:t xml:space="preserve"> com objetivo de diminuir a terceirização dentro da empresa e, nos casos em for </w:t>
-      </w:r>
-      <w:r>
-        <w:t xml:space="preserve">realmente </w:t>
-      </w:r>
-      <w:r>
-        <w:t>necess</w:t>
-      </w:r>
-      <w:r>
-        <w:t>ária</w:t>
-      </w:r>
-      <w:r>
-        <w:t xml:space="preserve">, </w:t>
-      </w:r>
-      <w:r>
-        <w:t>utilizar</w:t>
+        <w:t>Apontar</w:t>
+      </w:r>
+      <w:r>
+        <w:t xml:space="preserve"> possíveis impactos causados</w:t>
+      </w:r>
+      <w:r>
+        <w:t xml:space="preserve"> pela mudança no formato de contratação para construção de softwares científicos nas áreas de gestão de escopo, custo, prazo e qualidade de um projeto</w:t>
+      </w:r>
+      <w:r>
+        <w:t xml:space="preserve">. </w:t>
+      </w:r>
+      <w:r>
+        <w:t>Para isso serão abordadas as características diferenciadas de um software científico, o uso</w:t>
       </w:r>
       <w:r>
         <w:t xml:space="preserve"> </w:t>
       </w:r>
       <w:r>
-        <w:t>um novo formato de</w:t>
-      </w:r>
-      <w:r>
-        <w:t xml:space="preserve"> relação entre a </w:t>
-      </w:r>
-      <w:r>
-        <w:t xml:space="preserve">empresa, </w:t>
-      </w:r>
-      <w:r>
-        <w:t xml:space="preserve">colaborador </w:t>
-      </w:r>
-      <w:r>
-        <w:t>e o objeto de prestação de serviços.</w:t>
+        <w:t>da metodologia ágil SCRUM dentro de grandes corporações, o sucesso do uso dessa metodologia na construção desse tipo de software e finalmente uma abordagem que contrapõe o tipo de contratação proposto e a utilização dos métodos ágeis.</w:t>
       </w:r>
     </w:p>
     <w:p>
@@ -7442,74 +7350,32 @@
         <w:pStyle w:val="Monografia"/>
       </w:pPr>
       <w:r>
-        <w:t xml:space="preserve">O CENPES, por sua vez, </w:t>
-      </w:r>
-      <w:r>
-        <w:t xml:space="preserve">vive uma realidade de </w:t>
-      </w:r>
-      <w:r>
-        <w:t xml:space="preserve">construção de </w:t>
-      </w:r>
-      <w:r>
-        <w:t xml:space="preserve">projetos </w:t>
-      </w:r>
-      <w:r>
-        <w:t>de software científicos</w:t>
-      </w:r>
-      <w:r>
-        <w:t xml:space="preserve"> que atendem à área de pesquisa</w:t>
-      </w:r>
-      <w:r>
-        <w:t xml:space="preserve"> nos seguimentos da área fim da companhia. Esses projetos, em sua grande maioria, são cercados </w:t>
-      </w:r>
-      <w:r>
-        <w:t xml:space="preserve">por incertezas, complexidade e necessidade de conhecimento profundo </w:t>
-      </w:r>
-      <w:r>
-        <w:t>dos assuntos tratados.</w:t>
-      </w:r>
-    </w:p>
-    <w:p>
-      <w:pPr>
-        <w:pStyle w:val="Monografia"/>
-      </w:pPr>
-      <w:r>
-        <w:t xml:space="preserve">Ao longo dos últimos 8 anos ocorreu um amadurecimento no processo de construção dessa modalidade de </w:t>
-      </w:r>
-      <w:r>
-        <w:rPr>
-          <w:i/>
-        </w:rPr>
-        <w:t>software</w:t>
-      </w:r>
-      <w:r>
-        <w:t xml:space="preserve">, </w:t>
-      </w:r>
-      <w:r>
-        <w:t xml:space="preserve">saindo das tradicionais metodologias </w:t>
-      </w:r>
-      <w:r>
-        <w:t xml:space="preserve">de desenvolvimento em cascata para desenvolvimento ágil em SCRUM. </w:t>
-      </w:r>
-      <w:r>
-        <w:t>Os benefícios trazidos nas áreas de gestão de escop</w:t>
-      </w:r>
-      <w:r>
-        <w:t xml:space="preserve">o, prazo, custo e qualidade desses </w:t>
-      </w:r>
-      <w:r>
-        <w:t xml:space="preserve">projetos são </w:t>
-      </w:r>
-      <w:r>
-        <w:t xml:space="preserve">fortemente </w:t>
-      </w:r>
-      <w:r>
-        <w:t>reconhecidos pelo cliente.</w:t>
-      </w:r>
-    </w:p>
-    <w:p>
-      <w:pPr>
-        <w:pStyle w:val="Monografia"/>
+        <w:t>A</w:t>
+      </w:r>
+      <w:r>
+        <w:t xml:space="preserve">presentar um estudo de caso de um projeto de </w:t>
+      </w:r>
+      <w:r>
+        <w:t xml:space="preserve">construção de um software cientifico desenvolvido na metodologia ágil SCRUM onde serão evidenciadas as constantes mudanças de escopo ao longo do projeto e a partir disso </w:t>
+      </w:r>
+      <w:r>
+        <w:t xml:space="preserve">buscar na literatura </w:t>
+      </w:r>
+      <w:r>
+        <w:t xml:space="preserve">problemas </w:t>
+      </w:r>
+      <w:r>
+        <w:t>que podem ser gerados</w:t>
+      </w:r>
+      <w:r>
+        <w:t xml:space="preserve"> no modelo de contratação proposto.</w:t>
+      </w:r>
+    </w:p>
+    <w:p>
+      <w:pPr>
+        <w:rPr>
+          <w:rFonts w:ascii="Arial" w:hAnsi="Arial" w:cs="Arial"/>
+        </w:rPr>
       </w:pPr>
     </w:p>
     <w:p>
@@ -7519,101 +7385,20 @@
           <w:szCs w:val="22"/>
         </w:rPr>
       </w:pPr>
-      <w:bookmarkStart w:id="4" w:name="_Toc430068593"/>
+      <w:bookmarkStart w:id="4" w:name="_Toc432252975"/>
       <w:r>
         <w:rPr>
           <w:szCs w:val="22"/>
         </w:rPr>
-        <w:t xml:space="preserve">1.2. </w:t>
+        <w:t xml:space="preserve">1.3. </w:t>
       </w:r>
       <w:r>
         <w:rPr>
           <w:szCs w:val="22"/>
         </w:rPr>
-        <w:t>Objetivo do trabalho</w:t>
+        <w:t>Justificativa ao trabalho</w:t>
       </w:r>
       <w:bookmarkEnd w:id="4"/>
-    </w:p>
-    <w:p>
-      <w:pPr>
-        <w:pStyle w:val="Monografia"/>
-      </w:pPr>
-      <w:r>
-        <w:t>Apontar</w:t>
-      </w:r>
-      <w:r>
-        <w:t xml:space="preserve"> possíveis impactos causados</w:t>
-      </w:r>
-      <w:r>
-        <w:t xml:space="preserve"> pela mudança no formato de contratação para construção de softwares científicos nas áreas de gestão de escopo, custo, prazo e qualidade de um projeto</w:t>
-      </w:r>
-      <w:r>
-        <w:t xml:space="preserve">. </w:t>
-      </w:r>
-      <w:r>
-        <w:t>Para isso serão abordadas as características diferenciadas de um software científico, o uso</w:t>
-      </w:r>
-      <w:r>
-        <w:t xml:space="preserve"> </w:t>
-      </w:r>
-      <w:r>
-        <w:t>da metodologia ágil SCRUM dentro de grandes corporações, o sucesso do uso dessa metodologia na construção desse tipo de software e finalmente uma abordagem que contrapõe o tipo de contratação proposto e a utilização dos métodos ágeis.</w:t>
-      </w:r>
-    </w:p>
-    <w:p>
-      <w:pPr>
-        <w:pStyle w:val="Monografia"/>
-      </w:pPr>
-      <w:r>
-        <w:t>A</w:t>
-      </w:r>
-      <w:r>
-        <w:t xml:space="preserve">presentar um estudo de caso de um projeto de </w:t>
-      </w:r>
-      <w:r>
-        <w:t xml:space="preserve">construção de um software cientifico desenvolvido na metodologia ágil SCRUM onde serão evidenciadas as constantes mudanças de escopo ao longo do projeto e a partir disso </w:t>
-      </w:r>
-      <w:r>
-        <w:t xml:space="preserve">buscar na literatura </w:t>
-      </w:r>
-      <w:r>
-        <w:t xml:space="preserve">problemas </w:t>
-      </w:r>
-      <w:r>
-        <w:t>que podem ser gerados</w:t>
-      </w:r>
-      <w:r>
-        <w:t xml:space="preserve"> no modelo de contratação proposto.</w:t>
-      </w:r>
-    </w:p>
-    <w:p>
-      <w:pPr>
-        <w:rPr>
-          <w:rFonts w:ascii="Arial" w:hAnsi="Arial" w:cs="Arial"/>
-        </w:rPr>
-      </w:pPr>
-    </w:p>
-    <w:p>
-      <w:pPr>
-        <w:pStyle w:val="Ttulo2"/>
-        <w:rPr>
-          <w:szCs w:val="22"/>
-        </w:rPr>
-      </w:pPr>
-      <w:bookmarkStart w:id="5" w:name="_Toc430068594"/>
-      <w:r>
-        <w:rPr>
-          <w:szCs w:val="22"/>
-        </w:rPr>
-        <w:t xml:space="preserve">1.3. </w:t>
-      </w:r>
-      <w:r>
-        <w:rPr>
-          <w:szCs w:val="22"/>
-        </w:rPr>
-        <w:t>Justificativa ao trabalho</w:t>
-      </w:r>
-      <w:bookmarkEnd w:id="5"/>
     </w:p>
     <w:p>
       <w:pPr>
@@ -7658,14 +7443,9 @@
       <w:pPr>
         <w:pStyle w:val="Monografia"/>
       </w:pPr>
-      <w:proofErr w:type="gramStart"/>
       <w:r>
         <w:lastRenderedPageBreak/>
-        <w:t>KERZNER(</w:t>
-      </w:r>
-      <w:proofErr w:type="gramEnd"/>
-      <w:r>
-        <w:t>2009)</w:t>
+        <w:t>KERZNER(2009)</w:t>
       </w:r>
       <w:r>
         <w:t xml:space="preserve"> </w:t>
@@ -7916,14 +7696,12 @@
       <w:r>
         <w:t xml:space="preserve">modelo </w:t>
       </w:r>
-      <w:proofErr w:type="spellStart"/>
       <w:r>
         <w:rPr>
           <w:i/>
         </w:rPr>
         <w:t>waterfall</w:t>
       </w:r>
-      <w:proofErr w:type="spellEnd"/>
       <w:r>
         <w:t xml:space="preserve"> </w:t>
       </w:r>
@@ -8210,7 +7988,7 @@
           <w:szCs w:val="22"/>
         </w:rPr>
       </w:pPr>
-      <w:bookmarkStart w:id="6" w:name="_Toc430068595"/>
+      <w:bookmarkStart w:id="5" w:name="_Toc432252976"/>
       <w:r>
         <w:rPr>
           <w:szCs w:val="22"/>
@@ -8223,77 +8001,77 @@
         </w:rPr>
         <w:t>Metodologia Empregada</w:t>
       </w:r>
+      <w:bookmarkEnd w:id="5"/>
+    </w:p>
+    <w:p>
+      <w:pPr>
+        <w:pStyle w:val="Monografia"/>
+      </w:pPr>
+      <w:r>
+        <w:t xml:space="preserve">A metodologia empregada para </w:t>
+      </w:r>
+      <w:r>
+        <w:t>esse</w:t>
+      </w:r>
+      <w:r>
+        <w:t xml:space="preserve"> trabalho implicou em</w:t>
+      </w:r>
+      <w:r>
+        <w:t xml:space="preserve"> </w:t>
+      </w:r>
+      <w:r>
+        <w:t xml:space="preserve">ampla pesquisa bibliográfica. </w:t>
+      </w:r>
+      <w:r>
+        <w:t xml:space="preserve">Foram realizadas </w:t>
+      </w:r>
+      <w:r>
+        <w:t>consultas</w:t>
+      </w:r>
+      <w:r>
+        <w:t xml:space="preserve"> em livros</w:t>
+      </w:r>
+      <w:r>
+        <w:t>,</w:t>
+      </w:r>
+      <w:r>
+        <w:t xml:space="preserve"> artigos científicos, periódicos, sites da internet e padrões corporativos com o propósito de obter-se amplo entendimento sobre os assuntos abordados pelo tema e obter-se o estado da arte para lidar com os problemas expostos. A</w:t>
+      </w:r>
+      <w:r>
+        <w:t xml:space="preserve">través </w:t>
+      </w:r>
+      <w:r>
+        <w:t xml:space="preserve">do estudo de caso, utilizar um projeto realizado com sucesso e evidenciar os possíveis efeitos nocivos caso se optasse por o modelo de contratação proposto. </w:t>
+      </w:r>
+    </w:p>
+    <w:p>
+      <w:pPr>
+        <w:rPr>
+          <w:rFonts w:ascii="Arial" w:hAnsi="Arial" w:cs="Arial"/>
+        </w:rPr>
+      </w:pPr>
+    </w:p>
+    <w:p>
+      <w:pPr>
+        <w:pStyle w:val="Ttulo2"/>
+        <w:rPr>
+          <w:szCs w:val="22"/>
+        </w:rPr>
+      </w:pPr>
+      <w:bookmarkStart w:id="6" w:name="_Toc432252977"/>
+      <w:r>
+        <w:rPr>
+          <w:szCs w:val="22"/>
+        </w:rPr>
+        <w:t xml:space="preserve">1.5. </w:t>
+      </w:r>
+      <w:r>
+        <w:rPr>
+          <w:szCs w:val="22"/>
+        </w:rPr>
+        <w:t>Conteúdo dos capítulos</w:t>
+      </w:r>
       <w:bookmarkEnd w:id="6"/>
-    </w:p>
-    <w:p>
-      <w:pPr>
-        <w:pStyle w:val="Monografia"/>
-      </w:pPr>
-      <w:r>
-        <w:t xml:space="preserve">A metodologia empregada para </w:t>
-      </w:r>
-      <w:r>
-        <w:t>esse</w:t>
-      </w:r>
-      <w:r>
-        <w:t xml:space="preserve"> trabalho implicou em</w:t>
-      </w:r>
-      <w:r>
-        <w:t xml:space="preserve"> </w:t>
-      </w:r>
-      <w:r>
-        <w:t xml:space="preserve">ampla pesquisa bibliográfica. </w:t>
-      </w:r>
-      <w:r>
-        <w:t xml:space="preserve">Foram realizadas </w:t>
-      </w:r>
-      <w:r>
-        <w:t>consultas</w:t>
-      </w:r>
-      <w:r>
-        <w:t xml:space="preserve"> em livros</w:t>
-      </w:r>
-      <w:r>
-        <w:t>,</w:t>
-      </w:r>
-      <w:r>
-        <w:t xml:space="preserve"> artigos científicos, periódicos, sites da internet e padrões corporativos com o propósito de obter-se amplo entendimento sobre os assuntos abordados pelo tema e obter-se o estado da arte para lidar com os problemas expostos. A</w:t>
-      </w:r>
-      <w:r>
-        <w:t xml:space="preserve">través </w:t>
-      </w:r>
-      <w:r>
-        <w:t xml:space="preserve">do estudo de caso, utilizar um projeto realizado com sucesso e evidenciar os possíveis efeitos nocivos caso se optasse por o modelo de contratação proposto. </w:t>
-      </w:r>
-    </w:p>
-    <w:p>
-      <w:pPr>
-        <w:rPr>
-          <w:rFonts w:ascii="Arial" w:hAnsi="Arial" w:cs="Arial"/>
-        </w:rPr>
-      </w:pPr>
-    </w:p>
-    <w:p>
-      <w:pPr>
-        <w:pStyle w:val="Ttulo2"/>
-        <w:rPr>
-          <w:szCs w:val="22"/>
-        </w:rPr>
-      </w:pPr>
-      <w:bookmarkStart w:id="7" w:name="_Toc430068596"/>
-      <w:r>
-        <w:rPr>
-          <w:szCs w:val="22"/>
-        </w:rPr>
-        <w:t xml:space="preserve">1.5. </w:t>
-      </w:r>
-      <w:r>
-        <w:rPr>
-          <w:szCs w:val="22"/>
-        </w:rPr>
-        <w:t>Conteúdo dos capítulos</w:t>
-      </w:r>
-      <w:bookmarkEnd w:id="7"/>
     </w:p>
     <w:p>
       <w:pPr>
@@ -8414,54 +8192,755 @@
       <w:pPr>
         <w:pStyle w:val="Ttulo1"/>
       </w:pPr>
-      <w:bookmarkStart w:id="8" w:name="_Toc430068597"/>
+      <w:bookmarkStart w:id="7" w:name="_Toc432252978"/>
       <w:r>
         <w:lastRenderedPageBreak/>
         <w:t>REVISÃO DA LITERATURA</w:t>
       </w:r>
+      <w:bookmarkEnd w:id="7"/>
+      <w:r>
+        <w:t xml:space="preserve"> </w:t>
+      </w:r>
+    </w:p>
+    <w:p>
+      <w:pPr>
+        <w:pStyle w:val="Ttulo2"/>
+      </w:pPr>
+      <w:bookmarkStart w:id="8" w:name="_Toc432252979"/>
+      <w:r>
+        <w:t xml:space="preserve">Desenvolvimento de </w:t>
+      </w:r>
+      <w:r>
+        <w:t>Software Cientifico</w:t>
+      </w:r>
       <w:bookmarkEnd w:id="8"/>
+    </w:p>
+    <w:p>
+      <w:pPr>
+        <w:pStyle w:val="Ttulo3"/>
+      </w:pPr>
+      <w:bookmarkStart w:id="9" w:name="_Toc432252980"/>
+      <w:r>
+        <w:t>Definição</w:t>
+      </w:r>
+      <w:bookmarkEnd w:id="9"/>
       <w:r>
         <w:t xml:space="preserve"> </w:t>
       </w:r>
     </w:p>
     <w:p>
       <w:pPr>
+        <w:pStyle w:val="Monografia"/>
+      </w:pPr>
+      <w:r>
+        <w:t>O software cient</w:t>
+      </w:r>
+      <w:r>
+        <w:t>ífico tem particularidades que</w:t>
+      </w:r>
+      <w:r>
+        <w:t xml:space="preserve"> diferencia </w:t>
+      </w:r>
+      <w:r>
+        <w:t xml:space="preserve">seu processo de construção </w:t>
+      </w:r>
+      <w:r>
+        <w:t xml:space="preserve">do </w:t>
+      </w:r>
+      <w:r>
+        <w:t xml:space="preserve">software </w:t>
+      </w:r>
+      <w:r>
+        <w:t>não-científico</w:t>
+      </w:r>
+      <w:r>
+        <w:t xml:space="preserve">. Na grande </w:t>
+      </w:r>
+      <w:r>
+        <w:t xml:space="preserve">maioria das vezes são desenvolvidos </w:t>
+      </w:r>
+      <w:r>
+        <w:t xml:space="preserve">pelos próprios pesquisadores ou equipes muito especializadas </w:t>
+      </w:r>
+      <w:r>
+        <w:t xml:space="preserve">para auxiliar no entendimento de problemas </w:t>
+      </w:r>
+      <w:r>
+        <w:t xml:space="preserve">do mundo real </w:t>
+      </w:r>
+      <w:r>
+        <w:t xml:space="preserve">cuja solução é desconhecida e envolve </w:t>
+      </w:r>
+      <w:r>
+        <w:t>complexidade e incerteza</w:t>
+      </w:r>
+      <w:r>
+        <w:t>. Be</w:t>
+      </w:r>
+      <w:r>
+        <w:t>m diferente</w:t>
+      </w:r>
+      <w:r>
+        <w:t xml:space="preserve"> do software tradicional que lida com p</w:t>
+      </w:r>
+      <w:r>
+        <w:t>roblemas e soluções conhecidas e pode</w:t>
+      </w:r>
+      <w:r>
+        <w:t>m</w:t>
+      </w:r>
+      <w:r>
+        <w:t xml:space="preserve"> ser construído</w:t>
+      </w:r>
+      <w:r>
+        <w:t>s</w:t>
+      </w:r>
+      <w:r>
+        <w:t xml:space="preserve"> através de modelo</w:t>
+      </w:r>
+      <w:r>
+        <w:t>s tradicionais</w:t>
+      </w:r>
+      <w:r>
+        <w:t xml:space="preserve"> de engenharia de software e </w:t>
+      </w:r>
+      <w:r>
+        <w:t>pode ser</w:t>
+      </w:r>
+      <w:r>
+        <w:t xml:space="preserve"> </w:t>
+      </w:r>
+      <w:r>
+        <w:t>adotada</w:t>
+      </w:r>
+      <w:r>
+        <w:t xml:space="preserve"> práticas amplamente dominadas de gerenciamento de projeto</w:t>
+      </w:r>
+      <w:r>
+        <w:t>.</w:t>
+      </w:r>
+    </w:p>
+    <w:p>
+      <w:pPr>
+        <w:pStyle w:val="Monografia"/>
+      </w:pPr>
+      <w:r>
+        <w:t>PRESSMAN (2006) define o conceito de software como um conjunto de instruções (programas de computadores) que quando executadas fornecem uma função e um desempenho desejados, possui estruturas de dados que permitem aos programas manipular</w:t>
+      </w:r>
+      <w:r>
+        <w:t>em</w:t>
+      </w:r>
+      <w:r>
+        <w:t xml:space="preserve"> adequadamente a informação e </w:t>
+      </w:r>
+      <w:r>
+        <w:t xml:space="preserve">são dotados de </w:t>
+      </w:r>
+      <w:r>
+        <w:t xml:space="preserve">documentação que descrevem a operação e o </w:t>
+      </w:r>
+      <w:r>
+        <w:t xml:space="preserve">seu </w:t>
+      </w:r>
+      <w:r>
+        <w:t>uso.</w:t>
+      </w:r>
+    </w:p>
+    <w:p>
+      <w:pPr>
+        <w:pStyle w:val="Monografia"/>
+      </w:pPr>
+      <w:r>
+        <w:t>PURRI</w:t>
+      </w:r>
+      <w:r>
+        <w:t xml:space="preserve"> </w:t>
+      </w:r>
+      <w:r>
+        <w:t>(2006)</w:t>
+      </w:r>
+      <w:r>
+        <w:t xml:space="preserve"> define </w:t>
+      </w:r>
+      <w:r>
+        <w:t xml:space="preserve">software científico como </w:t>
+      </w:r>
+      <w:r>
+        <w:t xml:space="preserve">um </w:t>
+      </w:r>
+      <w:r>
+        <w:t>software desenvolvido por pesquisadores em seus projetos de pesquisa científica. A grande maioria destes projetos é de natureza acadêmica, ou seja, projetos de iniciação científica, mestrado, doutorado, pós</w:t>
+      </w:r>
+      <w:r>
+        <w:t>-</w:t>
+      </w:r>
+      <w:r>
+        <w:t>doutorado, dentre outros, que necessitam da construção de software para auxiliar estas pesquisas.</w:t>
+      </w:r>
+    </w:p>
+    <w:p>
+      <w:pPr>
+        <w:pStyle w:val="Monografia"/>
+      </w:pPr>
+      <w:r>
+        <w:t xml:space="preserve">Felizmente nas últimas décadas várias indústrias (petróleo, aviação, </w:t>
+      </w:r>
+      <w:r>
+        <w:t xml:space="preserve">comunicação, </w:t>
+      </w:r>
+      <w:r>
+        <w:t xml:space="preserve">engenharia, farmacêutica, médica, etc.) viram seu negócio prosperar a partir do momento que começaram a investir na produção de conhecimento cientifico com foco em inovação, seja através de parcerias com as universidades, seja incentivando sua força de trabalho a produzir conhecimento. </w:t>
+      </w:r>
+      <w:r>
+        <w:t>Dentro desse contexto de produção de conhecimento, os softwares científicos de destacam e passam a serem tratados como um diferencial estratégico e gozam do privilégio de ter altos orçamentos e importância máxima dentro da companhia.</w:t>
+      </w:r>
+    </w:p>
+    <w:p>
+      <w:pPr>
+        <w:pStyle w:val="Monografia"/>
+      </w:pPr>
+      <w:r>
+        <w:t xml:space="preserve">HOWISON and HERBSLEB (2011) mencionam que o </w:t>
+      </w:r>
+      <w:r>
+        <w:t xml:space="preserve">software </w:t>
+      </w:r>
+      <w:r>
+        <w:t xml:space="preserve">tem </w:t>
+      </w:r>
+      <w:r>
+        <w:t>desempenha</w:t>
+      </w:r>
+      <w:r>
+        <w:t>do</w:t>
+      </w:r>
+      <w:r>
+        <w:t xml:space="preserve"> um papel cada vez mais importante na ciência</w:t>
+      </w:r>
+      <w:r>
+        <w:t xml:space="preserve">, incluindo análise de informações, simulações e gerenciamento de </w:t>
+      </w:r>
+      <w:r>
+        <w:rPr>
+          <w:i/>
+        </w:rPr>
+        <w:t>workflows</w:t>
+      </w:r>
+      <w:r>
+        <w:t xml:space="preserve">. Diferentemente de outras tecnologias que suportam a ciência, o software pode ser copiado e distribuído essencialmente sem custo, e potencialmente abrindo a porta para níveis sem precedentes </w:t>
+      </w:r>
+      <w:r>
+        <w:t>de compartilhamento e colaboração de inovação.</w:t>
+      </w:r>
+    </w:p>
+    <w:p>
+      <w:pPr>
+        <w:pStyle w:val="Monografia"/>
+      </w:pPr>
+    </w:p>
+    <w:p>
+      <w:pPr>
+        <w:pStyle w:val="Monografia"/>
+      </w:pPr>
+    </w:p>
+    <w:p>
+      <w:pPr>
+        <w:pStyle w:val="Monografia"/>
+        <w:rPr>
+          <w:color w:val="FF0000"/>
+        </w:rPr>
+      </w:pPr>
+      <w:r>
+        <w:rPr>
+          <w:color w:val="FF0000"/>
+        </w:rPr>
+        <w:lastRenderedPageBreak/>
+        <w:t>COLOCAR MAIS UMA DEFINICAO DE SOFTWARE CIENTIFICO</w:t>
+      </w:r>
+    </w:p>
+    <w:p>
+      <w:pPr>
+        <w:pStyle w:val="Monografia"/>
+      </w:pPr>
+    </w:p>
+    <w:p>
+      <w:pPr>
+        <w:pStyle w:val="Ttulo3"/>
+      </w:pPr>
+      <w:bookmarkStart w:id="10" w:name="_Toc432252981"/>
+      <w:r>
+        <w:t>Particularidades</w:t>
+      </w:r>
+      <w:bookmarkEnd w:id="10"/>
+    </w:p>
+    <w:p>
+      <w:pPr>
+        <w:pStyle w:val="Monografia"/>
+      </w:pPr>
+      <w:r>
+        <w:t>Conforme mencionado anteriormente o software cientifico tem um conjunto de particularidades que o diferenciam dos softwares tradicionais. Essas particularidades basicamente estão na engenharia de construção desse tipo software e que acabam por se propagar nas ferramentas computacionais empregadas, nas características da equipe que o constrói, no tipo de gestão e condução do projeto e até do tipo do modelo de contratação caso se opte pela terceirização.</w:t>
+      </w:r>
+    </w:p>
+    <w:p>
+      <w:pPr>
+        <w:pStyle w:val="Monografia"/>
+      </w:pPr>
+      <w:r>
+        <w:t xml:space="preserve">KELLY(2015) apresenta um modelo </w:t>
+      </w:r>
+      <w:r>
+        <w:t xml:space="preserve">de desenvolvimento de software baseado em aquisição de conhecimento, fundamentado em 10 anos de estudo de softwares científicos e dos cientistas que desenvolveram software como parte de sua pesquisa. Nesse trabalho ele </w:t>
+      </w:r>
+      <w:r>
+        <w:t>apresenta algumas características</w:t>
+      </w:r>
+      <w:r>
+        <w:t xml:space="preserve"> </w:t>
+      </w:r>
+      <w:r>
+        <w:t>d</w:t>
+      </w:r>
+      <w:r>
+        <w:t>o software cientifico:</w:t>
+      </w:r>
+    </w:p>
+    <w:p>
+      <w:pPr>
+        <w:pStyle w:val="Monografia"/>
+        <w:numPr>
+          <w:ilvl w:val="0"/>
+          <w:numId w:val="28"/>
+        </w:numPr>
+      </w:pPr>
+      <w:r>
+        <w:t xml:space="preserve">Um especialista </w:t>
+      </w:r>
+      <w:r>
+        <w:t xml:space="preserve">do </w:t>
+      </w:r>
+      <w:r>
+        <w:t>domínio científ</w:t>
+      </w:r>
+      <w:r>
+        <w:t>ico é necessariamente envolvido</w:t>
+      </w:r>
+      <w:r>
+        <w:t xml:space="preserve"> no processo</w:t>
+      </w:r>
+      <w:r>
+        <w:t xml:space="preserve"> de desenvolvimento do software</w:t>
+      </w:r>
+      <w:r>
+        <w:t>;</w:t>
+      </w:r>
+    </w:p>
+    <w:p>
+      <w:pPr>
+        <w:pStyle w:val="Monografia"/>
+        <w:numPr>
+          <w:ilvl w:val="0"/>
+          <w:numId w:val="28"/>
+        </w:numPr>
+      </w:pPr>
+      <w:r>
+        <w:t xml:space="preserve">O usuário deste software </w:t>
+      </w:r>
+      <w:r>
+        <w:t xml:space="preserve">possui um </w:t>
+      </w:r>
+      <w:r>
+        <w:t xml:space="preserve">conhecimento mínimo </w:t>
+      </w:r>
+      <w:r>
+        <w:t>do domínio científico associado</w:t>
+      </w:r>
+      <w:r>
+        <w:t>,</w:t>
+      </w:r>
+      <w:r>
+        <w:t xml:space="preserve"> </w:t>
+      </w:r>
+      <w:r>
+        <w:t>para permitir a interpretação correta dos dados de saída;</w:t>
+      </w:r>
+    </w:p>
+    <w:p>
+      <w:pPr>
+        <w:pStyle w:val="Monografia"/>
+        <w:numPr>
+          <w:ilvl w:val="0"/>
+          <w:numId w:val="28"/>
+        </w:numPr>
+      </w:pPr>
+      <w:r>
+        <w:t>O</w:t>
+      </w:r>
+      <w:r>
+        <w:t xml:space="preserve"> usuário é o destinatário de todas as saídas a partir do software, </w:t>
+      </w:r>
+      <w:r>
+        <w:t xml:space="preserve">significando que </w:t>
+      </w:r>
+      <w:r>
+        <w:t>o propósito do software não é controlar equipamentos;</w:t>
+      </w:r>
+    </w:p>
+    <w:p>
+      <w:pPr>
+        <w:pStyle w:val="Monografia"/>
+        <w:numPr>
+          <w:ilvl w:val="0"/>
+          <w:numId w:val="28"/>
+        </w:numPr>
+      </w:pPr>
+      <w:r>
+        <w:t>O principal objetivo do software é fornecer dados para a compreensão de problemas</w:t>
+      </w:r>
+      <w:r>
+        <w:t xml:space="preserve"> específicos</w:t>
+      </w:r>
+      <w:r>
+        <w:t xml:space="preserve"> do mundo real, o que significa</w:t>
+      </w:r>
+      <w:r>
+        <w:t xml:space="preserve"> que os cientistas que estudados</w:t>
+      </w:r>
+      <w:r>
+        <w:t xml:space="preserve"> não desenvolvem ferramentas generalizadas e bibliotecas para su</w:t>
+      </w:r>
+      <w:r>
+        <w:t>portar computação computacional</w:t>
+      </w:r>
+      <w:r>
+        <w:t>;</w:t>
+      </w:r>
+    </w:p>
+    <w:p>
+      <w:pPr>
+        <w:pStyle w:val="Monografia"/>
+        <w:numPr>
+          <w:ilvl w:val="0"/>
+          <w:numId w:val="28"/>
+        </w:numPr>
+      </w:pPr>
+      <w:r>
+        <w:t>A</w:t>
+      </w:r>
+      <w:r>
+        <w:t xml:space="preserve"> qu</w:t>
+      </w:r>
+      <w:r>
+        <w:t>alidade do software é substituída pela sua</w:t>
+      </w:r>
+      <w:r>
+        <w:t xml:space="preserve"> correção - ou mais precisamente, confiabilidade e fidedignidade </w:t>
+      </w:r>
+      <w:r>
+        <w:t>para falhas</w:t>
+      </w:r>
+      <w:r>
+        <w:t>, então todas as outras qualidades de software são irrelevantes.</w:t>
+      </w:r>
+    </w:p>
+    <w:p>
+      <w:pPr>
+        <w:pStyle w:val="Monografia"/>
+      </w:pPr>
+      <w:r>
+        <w:t>Para realizar esses estudos KELLY estudou diferentes industrias que trabalham fortemente com o desenvolvimento de softwares científicos e em cada uma delas ele fez observações sobre o que de fato é importante para o pesquisador</w:t>
+      </w:r>
+      <w:r>
+        <w:t xml:space="preserve">, contrariando muitas vezes o que a engenharia de software </w:t>
+      </w:r>
+      <w:r>
+        <w:t>recomenda</w:t>
+      </w:r>
+      <w:r>
+        <w:t>:</w:t>
+      </w:r>
+    </w:p>
+    <w:p>
+      <w:pPr>
+        <w:pStyle w:val="Monografia"/>
+        <w:numPr>
+          <w:ilvl w:val="0"/>
+          <w:numId w:val="30"/>
+        </w:numPr>
+      </w:pPr>
+      <w:r>
+        <w:t>O software é considerado inseparável da sua pesquisa e o teste é parte chave de fazer ciência;</w:t>
+      </w:r>
+    </w:p>
+    <w:p>
+      <w:pPr>
+        <w:pStyle w:val="Monografia"/>
+        <w:numPr>
+          <w:ilvl w:val="0"/>
+          <w:numId w:val="30"/>
+        </w:numPr>
+      </w:pPr>
+      <w:r>
+        <w:lastRenderedPageBreak/>
+        <w:t>O cientista deve ser considerado como parte do software e o seu teste não deve ser baseado como um produto e sim baseado em construção e conhecimento</w:t>
+      </w:r>
+    </w:p>
+    <w:p>
+      <w:pPr>
+        <w:pStyle w:val="Monografia"/>
+        <w:numPr>
+          <w:ilvl w:val="0"/>
+          <w:numId w:val="30"/>
+        </w:numPr>
+      </w:pPr>
+      <w:r>
+        <w:t>Os cientistas criam pequenos números de testes “bem escolhidos” ao invés de grandes baterias de testes sistemáticos, e para isso usam seu conhecimento da ciência e dos algoritmos do software;</w:t>
+      </w:r>
+    </w:p>
+    <w:p>
+      <w:pPr>
+        <w:pStyle w:val="Monografia"/>
+        <w:numPr>
+          <w:ilvl w:val="0"/>
+          <w:numId w:val="30"/>
+        </w:numPr>
+      </w:pPr>
+      <w:r>
+        <w:t>Os cientistas gastam muito tempo testando e preocupados com seus resultados. O software não é conceitualmente uma entidade separada de sua teoria aplicada ou do seu uso no domínio de aplicação;</w:t>
+      </w:r>
+    </w:p>
+    <w:p>
+      <w:pPr>
+        <w:pStyle w:val="Monografia"/>
+        <w:numPr>
+          <w:ilvl w:val="0"/>
+          <w:numId w:val="30"/>
+        </w:numPr>
+      </w:pPr>
+      <w:r>
+        <w:t xml:space="preserve">Não há menção de nenhum padrão de documentação de engenharia de software tais como design ou requisitos. A fonte da informação vem da prática humana, e as documentações vem de uma vasta variedade de formatos e conteúdo, algumas vezes especificamente desenvolvidas para as necessidades </w:t>
+      </w:r>
+      <w:r>
+        <w:t>do usuário/desenvolvedor;</w:t>
+      </w:r>
+    </w:p>
+    <w:p>
+      <w:pPr>
+        <w:pStyle w:val="Monografia"/>
+        <w:numPr>
+          <w:ilvl w:val="0"/>
+          <w:numId w:val="30"/>
+        </w:numPr>
+      </w:pPr>
+      <w:r>
+        <w:t>Todos os cientistas trabalham com foco no ganho de conhecimento ao invés de responder questões científicas;</w:t>
+      </w:r>
+    </w:p>
+    <w:p>
+      <w:pPr>
+        <w:pStyle w:val="Monografia"/>
+        <w:numPr>
+          <w:ilvl w:val="0"/>
+          <w:numId w:val="30"/>
+        </w:numPr>
+      </w:pPr>
+      <w:r>
+        <w:t>A a</w:t>
+      </w:r>
+      <w:r>
+        <w:t>bordagem dos cientistas para o desenvolvimento de software está em desacordo com o método baseado em abordagens utilizadas por engenheiros de software</w:t>
+      </w:r>
+      <w:r>
+        <w:t xml:space="preserve"> (SEGAL </w:t>
+      </w:r>
+      <w:r>
+        <w:rPr>
+          <w:i/>
+        </w:rPr>
+        <w:t>apud</w:t>
+      </w:r>
+      <w:r>
+        <w:rPr>
+          <w:i/>
+        </w:rPr>
+        <w:t xml:space="preserve"> KELLY, 2005)</w:t>
+      </w:r>
+    </w:p>
+    <w:p>
+      <w:pPr>
+        <w:pStyle w:val="Monografia"/>
+        <w:numPr>
+          <w:ilvl w:val="0"/>
+          <w:numId w:val="30"/>
+        </w:numPr>
+      </w:pPr>
+      <w:r>
+        <w:t xml:space="preserve">Os cientistas no geral fazem exaustivos testes e muitos estão familiarizados com o código, seus compiladores e seus sistemas operacionais; estando plenamente conscientes do impacto de erros na sua ciência e da falta de conceitos de engenharia de software </w:t>
+      </w:r>
+      <w:r>
+        <w:t>(especificação de requisitos, teste unitários, teste de cobertura, documentação do design, reuso do design)</w:t>
+      </w:r>
+    </w:p>
+    <w:p>
+      <w:pPr>
+        <w:pStyle w:val="Monografia"/>
+        <w:ind w:left="1287" w:firstLine="0"/>
+      </w:pPr>
+    </w:p>
+    <w:p>
+      <w:pPr>
+        <w:pStyle w:val="Ttulo3"/>
+      </w:pPr>
+      <w:bookmarkStart w:id="11" w:name="_Toc432252982"/>
+      <w:r>
+        <w:t>Construção de software científico</w:t>
+      </w:r>
+      <w:bookmarkEnd w:id="11"/>
+    </w:p>
+    <w:p>
+      <w:pPr>
+        <w:pStyle w:val="Ttulo3"/>
+      </w:pPr>
+      <w:bookmarkStart w:id="12" w:name="_Toc432252983"/>
+      <w:r>
+        <w:t>Riscos de um software científico</w:t>
+      </w:r>
+      <w:bookmarkEnd w:id="12"/>
+    </w:p>
+    <w:p/>
+    <w:p>
+      <w:pPr>
         <w:pStyle w:val="Ttulo2"/>
       </w:pPr>
-      <w:bookmarkStart w:id="9" w:name="_Toc430068598"/>
-      <w:r>
-        <w:t xml:space="preserve">Desenvolvimento de </w:t>
-      </w:r>
-      <w:r>
-        <w:t>Software Cientifico</w:t>
-      </w:r>
-      <w:bookmarkEnd w:id="9"/>
+      <w:bookmarkStart w:id="13" w:name="_Toc432252984"/>
+      <w:r>
+        <w:t>M</w:t>
+      </w:r>
+      <w:r>
+        <w:t>etodologias de Desenvolvimento de Software: do tradicional ao ágil (S</w:t>
+      </w:r>
+      <w:r>
+        <w:t>CRUM</w:t>
+      </w:r>
+      <w:r>
+        <w:t>)</w:t>
+      </w:r>
+      <w:bookmarkEnd w:id="13"/>
     </w:p>
     <w:p>
       <w:pPr>
         <w:pStyle w:val="Ttulo3"/>
       </w:pPr>
-      <w:bookmarkStart w:id="10" w:name="_Toc430068599"/>
+      <w:bookmarkStart w:id="14" w:name="_Toc432252985"/>
       <w:r>
         <w:t>Definição</w:t>
       </w:r>
-      <w:bookmarkEnd w:id="10"/>
+      <w:bookmarkEnd w:id="14"/>
       <w:r>
         <w:t xml:space="preserve"> </w:t>
       </w:r>
     </w:p>
     <w:p>
       <w:pPr>
+        <w:pStyle w:val="Ttulo3"/>
+      </w:pPr>
+      <w:bookmarkStart w:id="15" w:name="_Toc432252986"/>
+      <w:r>
+        <w:t>Metodologia Tradicional</w:t>
+      </w:r>
+      <w:bookmarkEnd w:id="15"/>
+    </w:p>
+    <w:p>
+      <w:pPr>
+        <w:pStyle w:val="Ttulo3"/>
+      </w:pPr>
+      <w:bookmarkStart w:id="16" w:name="_Toc432252987"/>
+      <w:r>
+        <w:t>Metodologia SCRUM</w:t>
+      </w:r>
+      <w:bookmarkEnd w:id="16"/>
+    </w:p>
+    <w:p>
+      <w:pPr>
+        <w:pStyle w:val="Ttulo4"/>
+      </w:pPr>
+      <w:r>
+        <w:t>Origem</w:t>
+      </w:r>
+    </w:p>
+    <w:p>
+      <w:pPr>
+        <w:pStyle w:val="Texto"/>
+      </w:pPr>
+      <w:r>
+        <w:t xml:space="preserve">A origem literal da palavra SCRUM é o nome dados a uma jogada do rúgbi onde os jogadores dos dois times, formam um único bloco de pessoas encaixadas pelos ombros e pelos braços. A bola é jogada no meio desse bloco. Neste momento um time tenta empurrar </w:t>
+      </w:r>
+      <w:r>
+        <w:lastRenderedPageBreak/>
+        <w:t xml:space="preserve">o outro até que a bola saia entre as pernas dos jogadores e o jogo continue. O ponto crucial dessa jogada é o trabalho em equipe, onde se um falhar na formação, o outro time ganha bola e domina a situação. </w:t>
+      </w:r>
+    </w:p>
+    <w:p>
+      <w:pPr>
+        <w:pStyle w:val="Texto"/>
+      </w:pPr>
+      <w:r>
+        <w:t xml:space="preserve">A </w:t>
+      </w:r>
+      <w:r>
+        <w:t>criação</w:t>
+      </w:r>
+      <w:r>
+        <w:t xml:space="preserve"> do SCRUM </w:t>
+      </w:r>
+      <w:r>
+        <w:t>como</w:t>
+      </w:r>
+      <w:r>
+        <w:t xml:space="preserve"> definição metodológica </w:t>
+      </w:r>
+      <w:r>
+        <w:t>vem de</w:t>
+      </w:r>
+      <w:r>
+        <w:t xml:space="preserve"> 1986, Hirotaka Takeuchi e Ikujiro Nonaka publicaram um estudo intitulado de "The New Product Development Game" (Harvard Business Review, Janeiro-Fevereiro 1986). Nesse estudo, eles compararam equipes pequenas, de alto desempenho e multidisciplinares à jogada "Scrum" do rúgbi. Takeuchi e Nonaka descobriram que utilizando esse tipo de equipe, obteriam melhores resultados.</w:t>
+      </w:r>
+    </w:p>
+    <w:p>
+      <w:pPr>
         <w:pStyle w:val="Monografia"/>
       </w:pPr>
       <w:r>
-        <w:t xml:space="preserve">O software científico tem particularidades que o diferencia do software comum e corporativo que é utilizado para atividades corriqueiras do dia a dia. Na grande </w:t>
-      </w:r>
-      <w:r>
-        <w:t xml:space="preserve">maioria das vezes são desenvolvidos para auxiliar no entendimento de problemas cuja solução é desconhecida e envolve temas complexos, geralmente baseados em complexos modelos matemáticos ou quantidade absurda de informações a serem processadas. Bem diferente, do software tradicional que lida com problemas e soluções conhecidas, </w:t>
-      </w:r>
-      <w:r>
-        <w:t>permitindo que se tenha o completo controle do processo de construção do mesmo.</w:t>
+        <w:t xml:space="preserve">RUBIN (2012) define SCRUM como uma prática ágil para desenvolver produtos e serviços inovadores. </w:t>
+      </w:r>
+      <w:r>
+        <w:t>Ou mais detalhadamente</w:t>
+      </w:r>
+      <w:r>
+        <w:t xml:space="preserve">, pode ser definido como </w:t>
+      </w:r>
+      <w:r>
+        <w:t xml:space="preserve">um </w:t>
+      </w:r>
+      <w:r>
+        <w:t>framework que reúne um conjunto de boas pr</w:t>
+      </w:r>
+      <w:r>
+        <w:t xml:space="preserve">áticas e </w:t>
+      </w:r>
+      <w:r>
+        <w:t>recomendações</w:t>
+      </w:r>
+      <w:r>
+        <w:t>, define papéis de atuação e utiliza um conjunto de técnicas/ferramentas</w:t>
+      </w:r>
+      <w:r>
+        <w:t xml:space="preserve"> </w:t>
+      </w:r>
+      <w:r>
+        <w:t>para atender o objetivo de</w:t>
+      </w:r>
+      <w:r>
+        <w:t xml:space="preserve"> entregar um produto com sucesso de forma ágil. </w:t>
       </w:r>
     </w:p>
     <w:p>
@@ -8469,25 +8948,219 @@
         <w:pStyle w:val="Monografia"/>
       </w:pPr>
       <w:r>
-        <w:t>Numa simples busca da literatura observa-se a grande quantidade de trabalhos que comparam as</w:t>
-      </w:r>
-      <w:r>
-        <w:t xml:space="preserve"> inúmeras</w:t>
-      </w:r>
-      <w:r>
-        <w:t xml:space="preserve"> diferenças entre o software tradicional e o científico, seja quanto as técnicas de engenharia de software utilizadas, </w:t>
-      </w:r>
-      <w:r>
-        <w:t xml:space="preserve">quantos as </w:t>
-      </w:r>
-      <w:r>
-        <w:t>técnicas</w:t>
-      </w:r>
-      <w:r>
-        <w:t xml:space="preserve"> e ferramentas</w:t>
-      </w:r>
-      <w:r>
-        <w:t xml:space="preserve"> computacionais empregadas, técnicas de gestão de projetos e até das características do cientista como desenvolvedor de software.</w:t>
+        <w:t xml:space="preserve">O SCRUM como metodologia de desenvolvimento de um produto, </w:t>
+      </w:r>
+      <w:r>
+        <w:t>reúne um conjunto de pessoas com suas devidas atribuiç</w:t>
+      </w:r>
+      <w:r>
+        <w:t>ões</w:t>
+      </w:r>
+      <w:r>
+        <w:t xml:space="preserve"> e objetivos finais em comum</w:t>
+      </w:r>
+      <w:r>
+        <w:t>;</w:t>
+      </w:r>
+      <w:r>
+        <w:t xml:space="preserve"> define</w:t>
+      </w:r>
+      <w:r>
+        <w:t xml:space="preserve"> um conjunto de requisitos iniciais </w:t>
+      </w:r>
+      <w:r>
+        <w:t xml:space="preserve">previamente </w:t>
+      </w:r>
+      <w:r>
+        <w:t>priorizados pelo cliente</w:t>
+      </w:r>
+      <w:r>
+        <w:t>;</w:t>
+      </w:r>
+      <w:r>
+        <w:t xml:space="preserve"> </w:t>
+      </w:r>
+      <w:r>
+        <w:t xml:space="preserve">estabelece </w:t>
+      </w:r>
+      <w:r>
+        <w:t xml:space="preserve">períodos contínuos de </w:t>
+      </w:r>
+      <w:r>
+        <w:t xml:space="preserve">entrega com intervalos pré-acordados de </w:t>
+      </w:r>
+      <w:r>
+        <w:t xml:space="preserve">tempo; formaliza </w:t>
+      </w:r>
+      <w:r>
+        <w:t>os</w:t>
+      </w:r>
+      <w:r>
+        <w:t xml:space="preserve"> ajustes </w:t>
+      </w:r>
+      <w:r>
+        <w:t xml:space="preserve">feitos pelo cliente </w:t>
+      </w:r>
+      <w:r>
+        <w:t xml:space="preserve">em cada entrega apresentada </w:t>
+      </w:r>
+      <w:r>
+        <w:t>que</w:t>
+      </w:r>
+      <w:r>
+        <w:t xml:space="preserve"> </w:t>
+      </w:r>
+      <w:r>
+        <w:t>per</w:t>
+      </w:r>
+      <w:r>
+        <w:t>mite</w:t>
+      </w:r>
+      <w:r>
+        <w:t xml:space="preserve"> avaliar se o </w:t>
+      </w:r>
+      <w:r>
+        <w:t>produto</w:t>
+      </w:r>
+      <w:r>
+        <w:t xml:space="preserve"> </w:t>
+      </w:r>
+      <w:r>
+        <w:t xml:space="preserve">parcialmente </w:t>
+      </w:r>
+      <w:r>
+        <w:t>entregue está con</w:t>
+      </w:r>
+      <w:r>
+        <w:t>forme sua</w:t>
+      </w:r>
+      <w:r>
+        <w:t xml:space="preserve"> expectativa; para que o produto entregue tenha valor</w:t>
+      </w:r>
+      <w:r>
+        <w:t xml:space="preserve"> agregado</w:t>
+      </w:r>
+      <w:r>
+        <w:t xml:space="preserve"> para o usuário final.</w:t>
+      </w:r>
+    </w:p>
+    <w:p>
+      <w:pPr>
+        <w:pStyle w:val="Texto"/>
+      </w:pPr>
+      <w:r>
+        <w:t xml:space="preserve">O ciclo de vida do </w:t>
+      </w:r>
+      <w:r>
+        <w:t>SCRUM</w:t>
+      </w:r>
+      <w:r>
+        <w:t xml:space="preserve"> se inicia </w:t>
+      </w:r>
+      <w:r>
+        <w:t>a partir do</w:t>
+      </w:r>
+      <w:r>
+        <w:t xml:space="preserve"> product backlog</w:t>
+      </w:r>
+      <w:r>
+        <w:t xml:space="preserve"> (requisitos do produto)</w:t>
+      </w:r>
+      <w:r>
+        <w:t xml:space="preserve">. A partir dele, é montado o sprint backlog, que é a lista de tarefas a serem executadas em uma sprint. Durante a sprint, </w:t>
+      </w:r>
+      <w:r>
+        <w:t xml:space="preserve">acontecem </w:t>
+      </w:r>
+      <w:r>
+        <w:t xml:space="preserve">reuniões diárias </w:t>
+      </w:r>
+      <w:r>
+        <w:t>onde cada membro da equipe diz o que fez no dia anterior e o que fará no dia corrente</w:t>
+      </w:r>
+      <w:r>
+        <w:t xml:space="preserve">. Cada sprint pode </w:t>
+      </w:r>
+      <w:r>
+        <w:t>durar</w:t>
+      </w:r>
+      <w:r>
+        <w:t xml:space="preserve"> de 2 a 4 semanas, e </w:t>
+      </w:r>
+      <w:r>
+        <w:t>ao final</w:t>
+      </w:r>
+      <w:r>
+        <w:t xml:space="preserve">, acontece </w:t>
+      </w:r>
+      <w:r>
+        <w:t xml:space="preserve">a sprint review </w:t>
+      </w:r>
+      <w:r>
+        <w:t xml:space="preserve">com o cliente, para que sejam entregues os produtos da sprint, validados, aprovados </w:t>
+      </w:r>
+      <w:r>
+        <w:t>para que a sprint seja</w:t>
+      </w:r>
+      <w:r>
+        <w:t xml:space="preserve"> encerrada. Logo em seguida é realizada</w:t>
+      </w:r>
+      <w:r>
+        <w:t xml:space="preserve"> a retrospectiva, para</w:t>
+      </w:r>
+      <w:r>
+        <w:t xml:space="preserve"> que seja</w:t>
+      </w:r>
+      <w:r>
+        <w:t>m</w:t>
+      </w:r>
+      <w:r>
+        <w:t xml:space="preserve"> </w:t>
+      </w:r>
+      <w:r>
+        <w:t>avaliados os pontos positivos e negativos</w:t>
+      </w:r>
+      <w:r>
+        <w:t xml:space="preserve"> da sprint, </w:t>
+      </w:r>
+      <w:r>
+        <w:t>identificando</w:t>
+      </w:r>
+      <w:r>
+        <w:t xml:space="preserve"> pontos de melhoria e </w:t>
+      </w:r>
+      <w:r>
+        <w:t xml:space="preserve">registrando as </w:t>
+      </w:r>
+      <w:r>
+        <w:t xml:space="preserve">lições aprendidas como aprendizado do grupo, para que as falhas possam ser evitadas nas sprints seguintes, e em futuros projetos. </w:t>
+      </w:r>
+      <w:r>
+        <w:t>Isso é realizado repetidas vezes até que o product backlog não tenha mais nenhum requisito de produto e o produto final seja entregue.</w:t>
+      </w:r>
+    </w:p>
+    <w:p>
+      <w:pPr>
+        <w:pStyle w:val="Texto"/>
+        <w:rPr>
+          <w:color w:val="FF0000"/>
+        </w:rPr>
+      </w:pPr>
+    </w:p>
+    <w:p>
+      <w:pPr>
+        <w:pStyle w:val="Texto"/>
+        <w:rPr>
+          <w:color w:val="FF0000"/>
+        </w:rPr>
+      </w:pPr>
+      <w:bookmarkStart w:id="17" w:name="_GoBack"/>
+      <w:bookmarkEnd w:id="17"/>
+      <w:r>
+        <w:rPr>
+          <w:color w:val="FF0000"/>
+        </w:rPr>
+        <w:t>FIGURA CICLO DE VIDA</w:t>
       </w:r>
     </w:p>
     <w:p>
@@ -8497,90 +9170,46 @@
     </w:p>
     <w:p>
       <w:pPr>
-        <w:pStyle w:val="Ttulo3"/>
-      </w:pPr>
-      <w:bookmarkStart w:id="11" w:name="_Toc430068600"/>
-      <w:r>
-        <w:t>Particularidades</w:t>
-      </w:r>
-      <w:bookmarkEnd w:id="11"/>
-    </w:p>
-    <w:p>
-      <w:pPr>
-        <w:pStyle w:val="Ttulo3"/>
-      </w:pPr>
-      <w:bookmarkStart w:id="12" w:name="_Toc430068601"/>
-      <w:r>
-        <w:t>Construção de software científico</w:t>
-      </w:r>
-      <w:bookmarkEnd w:id="12"/>
-    </w:p>
-    <w:p>
-      <w:pPr>
-        <w:pStyle w:val="Ttulo3"/>
-      </w:pPr>
-      <w:bookmarkStart w:id="13" w:name="_Toc430068602"/>
-      <w:r>
-        <w:t>Riscos de um software científico</w:t>
-      </w:r>
-      <w:bookmarkEnd w:id="13"/>
-    </w:p>
-    <w:p/>
-    <w:p>
-      <w:pPr>
-        <w:pStyle w:val="Ttulo2"/>
-      </w:pPr>
-      <w:bookmarkStart w:id="14" w:name="_Toc430068603"/>
-      <w:r>
-        <w:t>M</w:t>
-      </w:r>
-      <w:r>
-        <w:t>etodologias de Desenvolvimento de Software: do tradicional ao ágil (S</w:t>
-      </w:r>
-      <w:r>
-        <w:t>CRUM</w:t>
-      </w:r>
-      <w:r>
-        <w:t>)</w:t>
-      </w:r>
-      <w:bookmarkEnd w:id="14"/>
-    </w:p>
-    <w:p>
-      <w:pPr>
-        <w:pStyle w:val="Ttulo3"/>
-      </w:pPr>
-      <w:bookmarkStart w:id="15" w:name="_Toc430068604"/>
-      <w:r>
-        <w:t>Definição</w:t>
-      </w:r>
-      <w:bookmarkEnd w:id="15"/>
-      <w:r>
-        <w:t xml:space="preserve"> </w:t>
-      </w:r>
-    </w:p>
-    <w:p>
-      <w:pPr>
-        <w:pStyle w:val="Ttulo3"/>
-      </w:pPr>
-      <w:bookmarkStart w:id="16" w:name="_Toc430068605"/>
-      <w:r>
-        <w:t>Metodologia Tradicional</w:t>
-      </w:r>
-      <w:bookmarkEnd w:id="16"/>
-    </w:p>
-    <w:p>
-      <w:pPr>
-        <w:pStyle w:val="Ttulo3"/>
-      </w:pPr>
-      <w:bookmarkStart w:id="17" w:name="_Toc430068606"/>
-      <w:r>
-        <w:t>Metodologia SCRUM</w:t>
-      </w:r>
-      <w:bookmarkEnd w:id="17"/>
-    </w:p>
-    <w:p>
-      <w:r>
-        <w:t>Atores</w:t>
+        <w:pStyle w:val="Monografia"/>
+      </w:pPr>
+      <w:r>
+        <w:lastRenderedPageBreak/>
+        <w:t xml:space="preserve">Abaixo </w:t>
+      </w:r>
+      <w:r>
+        <w:t xml:space="preserve">são detalhados </w:t>
+      </w:r>
+      <w:r>
+        <w:t xml:space="preserve">os </w:t>
+      </w:r>
+      <w:r>
+        <w:t xml:space="preserve">principais </w:t>
+      </w:r>
+      <w:r>
+        <w:t>componentes do</w:t>
+      </w:r>
+      <w:r>
+        <w:t xml:space="preserve"> SCRUM</w:t>
+      </w:r>
+      <w:r>
+        <w:t>, divididos em papéis e responsabilidades, tipos de reuniões sugeridas, artefatos produzidos e os benefícios trazidos na gestão do projeto</w:t>
+      </w:r>
+      <w:r>
+        <w:t xml:space="preserve">. A partir </w:t>
+      </w:r>
+      <w:r>
+        <w:t>da definição dessas</w:t>
+      </w:r>
+      <w:r>
+        <w:t xml:space="preserve"> ferramentas será possível realizar comparações com metodologias de desenvolvimento tradicionais, e </w:t>
+      </w:r>
+      <w:r>
+        <w:t xml:space="preserve">verificar sua eficiência na gestão de projetos de software científicos. </w:t>
+      </w:r>
+    </w:p>
+    <w:p>
+      <w:r>
+        <w:t>Papéis</w:t>
       </w:r>
     </w:p>
     <w:p>
@@ -8592,33 +9221,16 @@
     <w:p>
       <w:r>
         <w:tab/>
-      </w:r>
-      <w:proofErr w:type="spellStart"/>
-      <w:r>
-        <w:t>Scrum</w:t>
-      </w:r>
-      <w:proofErr w:type="spellEnd"/>
-      <w:r>
-        <w:t xml:space="preserve"> Master</w:t>
+        <w:t>Scrum Master</w:t>
       </w:r>
     </w:p>
     <w:p>
       <w:pPr>
         <w:ind w:firstLine="708"/>
       </w:pPr>
-      <w:proofErr w:type="spellStart"/>
-      <w:r>
-        <w:t>Product</w:t>
-      </w:r>
-      <w:proofErr w:type="spellEnd"/>
-      <w:r>
-        <w:t xml:space="preserve"> </w:t>
-      </w:r>
-      <w:proofErr w:type="spellStart"/>
-      <w:r>
-        <w:t>Owner</w:t>
-      </w:r>
-      <w:proofErr w:type="spellEnd"/>
+      <w:r>
+        <w:t>Product Owner</w:t>
+      </w:r>
     </w:p>
     <w:p>
       <w:r>
@@ -8634,12 +9246,8 @@
     <w:p>
       <w:r>
         <w:tab/>
-      </w:r>
-      <w:proofErr w:type="spellStart"/>
-      <w:r>
         <w:t>Review</w:t>
       </w:r>
-      <w:proofErr w:type="spellEnd"/>
     </w:p>
     <w:p>
       <w:r>
@@ -8660,7 +9268,6 @@
     </w:p>
     <w:p>
       <w:r>
-        <w:lastRenderedPageBreak/>
         <w:tab/>
         <w:t>Histórias</w:t>
       </w:r>
@@ -8676,13 +9283,8 @@
     <w:p>
       <w:r>
         <w:tab/>
-        <w:t xml:space="preserve">Sprint </w:t>
-      </w:r>
-      <w:proofErr w:type="spellStart"/>
-      <w:r>
-        <w:t>Backlog</w:t>
-      </w:r>
-      <w:proofErr w:type="spellEnd"/>
+        <w:t>Sprint Backlog</w:t>
+      </w:r>
     </w:p>
     <w:p>
       <w:r>
@@ -8730,7 +9332,7 @@
       <w:pPr>
         <w:pStyle w:val="Ttulo3"/>
       </w:pPr>
-      <w:bookmarkStart w:id="18" w:name="_Toc430068607"/>
+      <w:bookmarkStart w:id="18" w:name="_Toc432252988"/>
       <w:r>
         <w:t>Comparando as metodologias</w:t>
       </w:r>
@@ -8741,7 +9343,7 @@
       <w:pPr>
         <w:pStyle w:val="Ttulo2"/>
       </w:pPr>
-      <w:bookmarkStart w:id="19" w:name="_Toc430068608"/>
+      <w:bookmarkStart w:id="19" w:name="_Toc432252989"/>
       <w:r>
         <w:t xml:space="preserve">Metodologia PMI aplicado a </w:t>
       </w:r>
@@ -8754,7 +9356,7 @@
       <w:pPr>
         <w:pStyle w:val="Ttulo3"/>
       </w:pPr>
-      <w:bookmarkStart w:id="20" w:name="_Toc430068609"/>
+      <w:bookmarkStart w:id="20" w:name="_Toc432252990"/>
       <w:r>
         <w:t>Gerenciando projetos com PMI</w:t>
       </w:r>
@@ -8764,7 +9366,7 @@
       <w:pPr>
         <w:pStyle w:val="Ttulo3"/>
       </w:pPr>
-      <w:bookmarkStart w:id="21" w:name="_Toc430068610"/>
+      <w:bookmarkStart w:id="21" w:name="_Toc432252991"/>
       <w:r>
         <w:t>PMI aplicado a metodologia de desenvolvimento SCRUM</w:t>
       </w:r>
@@ -8774,7 +9376,7 @@
       <w:pPr>
         <w:pStyle w:val="Ttulo3"/>
       </w:pPr>
-      <w:bookmarkStart w:id="22" w:name="_Toc430068611"/>
+      <w:bookmarkStart w:id="22" w:name="_Toc432252992"/>
       <w:r>
         <w:t>Problemas e incompatibilidades</w:t>
       </w:r>
@@ -8785,8 +9387,9 @@
       <w:pPr>
         <w:pStyle w:val="Ttulo2"/>
       </w:pPr>
-      <w:bookmarkStart w:id="23" w:name="_Toc430068612"/>
-      <w:r>
+      <w:bookmarkStart w:id="23" w:name="_Toc432252993"/>
+      <w:r>
+        <w:lastRenderedPageBreak/>
         <w:t>Modelos de contratação de serviços de desenvolvimento de software</w:t>
       </w:r>
       <w:bookmarkEnd w:id="23"/>
@@ -8795,7 +9398,7 @@
       <w:pPr>
         <w:pStyle w:val="Ttulo3"/>
       </w:pPr>
-      <w:bookmarkStart w:id="24" w:name="_Toc430068613"/>
+      <w:bookmarkStart w:id="24" w:name="_Toc432252994"/>
       <w:r>
         <w:t>Métodos de contratação</w:t>
       </w:r>
@@ -8808,7 +9411,7 @@
       <w:pPr>
         <w:pStyle w:val="Ttulo3"/>
       </w:pPr>
-      <w:bookmarkStart w:id="25" w:name="_Toc430068614"/>
+      <w:bookmarkStart w:id="25" w:name="_Toc432252995"/>
       <w:r>
         <w:t>Métodos de contratação segundo a legislação brasileira</w:t>
       </w:r>
@@ -8818,7 +9421,7 @@
       <w:pPr>
         <w:pStyle w:val="Ttulo3"/>
       </w:pPr>
-      <w:bookmarkStart w:id="26" w:name="_Toc430068615"/>
+      <w:bookmarkStart w:id="26" w:name="_Toc432252996"/>
       <w:r>
         <w:t>Contratação de serviços com fixo e escopo fechado</w:t>
       </w:r>
@@ -8829,7 +9432,7 @@
       <w:pPr>
         <w:pStyle w:val="Ttulo2"/>
       </w:pPr>
-      <w:bookmarkStart w:id="27" w:name="_Toc430068616"/>
+      <w:bookmarkStart w:id="27" w:name="_Toc432252997"/>
       <w:r>
         <w:t>Padrões Petrobras</w:t>
       </w:r>
@@ -8839,7 +9442,7 @@
       <w:pPr>
         <w:pStyle w:val="Ttulo3"/>
       </w:pPr>
-      <w:bookmarkStart w:id="28" w:name="_Toc430068617"/>
+      <w:bookmarkStart w:id="28" w:name="_Toc432252998"/>
       <w:r>
         <w:t>Métodos Ágeis</w:t>
       </w:r>
@@ -8849,7 +9452,7 @@
       <w:pPr>
         <w:pStyle w:val="Ttulo3"/>
       </w:pPr>
-      <w:bookmarkStart w:id="29" w:name="_Toc430068618"/>
+      <w:bookmarkStart w:id="29" w:name="_Toc432252999"/>
       <w:r>
         <w:t>Métodos Ágeis aplicados a desenvolvimento científico</w:t>
       </w:r>
@@ -8859,7 +9462,7 @@
       <w:pPr>
         <w:pStyle w:val="Ttulo3"/>
       </w:pPr>
-      <w:bookmarkStart w:id="30" w:name="_Toc430068619"/>
+      <w:bookmarkStart w:id="30" w:name="_Toc432253000"/>
       <w:r>
         <w:t>Modelo de Contratação de Serviços</w:t>
       </w:r>
@@ -8869,7 +9472,7 @@
       <w:pPr>
         <w:pStyle w:val="Ttulo1"/>
       </w:pPr>
-      <w:bookmarkStart w:id="31" w:name="_Toc430068620"/>
+      <w:bookmarkStart w:id="31" w:name="_Toc432253001"/>
       <w:r>
         <w:lastRenderedPageBreak/>
         <w:t>SOFTWARE CIENTÍFICO X MÉTODOS ÁGEIS X CONTRATAÇÃO DE SERVIÇOS</w:t>
@@ -8888,7 +9491,7 @@
           <w:numId w:val="10"/>
         </w:numPr>
       </w:pPr>
-      <w:bookmarkStart w:id="32" w:name="_Toc430068621"/>
+      <w:bookmarkStart w:id="32" w:name="_Toc432253002"/>
       <w:r>
         <w:rPr>
           <w:noProof/>
@@ -8904,7 +9507,7 @@
       <w:pPr>
         <w:pStyle w:val="Ttulo3"/>
       </w:pPr>
-      <w:bookmarkStart w:id="33" w:name="_Toc430068622"/>
+      <w:bookmarkStart w:id="33" w:name="_Toc432253003"/>
       <w:r>
         <w:t>Utilização</w:t>
       </w:r>
@@ -8914,7 +9517,7 @@
       <w:pPr>
         <w:pStyle w:val="Ttulo3"/>
       </w:pPr>
-      <w:bookmarkStart w:id="34" w:name="_Toc430068623"/>
+      <w:bookmarkStart w:id="34" w:name="_Toc432253004"/>
       <w:r>
         <w:t>Problemas</w:t>
       </w:r>
@@ -8924,7 +9527,7 @@
       <w:pPr>
         <w:pStyle w:val="Ttulo3"/>
       </w:pPr>
-      <w:bookmarkStart w:id="35" w:name="_Toc430068624"/>
+      <w:bookmarkStart w:id="35" w:name="_Toc432253005"/>
       <w:r>
         <w:t>Estado da Arte</w:t>
       </w:r>
@@ -8934,7 +9537,7 @@
       <w:pPr>
         <w:pStyle w:val="Ttulo3"/>
       </w:pPr>
-      <w:bookmarkStart w:id="36" w:name="_Toc430068625"/>
+      <w:bookmarkStart w:id="36" w:name="_Toc432253006"/>
       <w:r>
         <w:t>Petrobras</w:t>
       </w:r>
@@ -8952,7 +9555,7 @@
           <w:noProof/>
         </w:rPr>
       </w:pPr>
-      <w:bookmarkStart w:id="37" w:name="_Toc430068626"/>
+      <w:bookmarkStart w:id="37" w:name="_Toc432253007"/>
       <w:r>
         <w:rPr>
           <w:noProof/>
@@ -8965,7 +9568,7 @@
       <w:pPr>
         <w:pStyle w:val="Ttulo3"/>
       </w:pPr>
-      <w:bookmarkStart w:id="38" w:name="_Toc430068627"/>
+      <w:bookmarkStart w:id="38" w:name="_Toc432253008"/>
       <w:r>
         <w:t>Utilização</w:t>
       </w:r>
@@ -8975,7 +9578,7 @@
       <w:pPr>
         <w:pStyle w:val="Ttulo3"/>
       </w:pPr>
-      <w:bookmarkStart w:id="39" w:name="_Toc430068628"/>
+      <w:bookmarkStart w:id="39" w:name="_Toc432253009"/>
       <w:r>
         <w:t>Problemas</w:t>
       </w:r>
@@ -8985,7 +9588,7 @@
       <w:pPr>
         <w:pStyle w:val="Ttulo3"/>
       </w:pPr>
-      <w:bookmarkStart w:id="40" w:name="_Toc430068629"/>
+      <w:bookmarkStart w:id="40" w:name="_Toc432253010"/>
       <w:r>
         <w:t>Estado da Arte</w:t>
       </w:r>
@@ -8995,7 +9598,7 @@
       <w:pPr>
         <w:pStyle w:val="Ttulo3"/>
       </w:pPr>
-      <w:bookmarkStart w:id="41" w:name="_Toc430068630"/>
+      <w:bookmarkStart w:id="41" w:name="_Toc432253011"/>
       <w:r>
         <w:t>Petrobras</w:t>
       </w:r>
@@ -9013,7 +9616,7 @@
           <w:noProof/>
         </w:rPr>
       </w:pPr>
-      <w:bookmarkStart w:id="42" w:name="_Toc430068631"/>
+      <w:bookmarkStart w:id="42" w:name="_Toc432253012"/>
       <w:r>
         <w:rPr>
           <w:noProof/>
@@ -9026,7 +9629,7 @@
       <w:pPr>
         <w:pStyle w:val="Ttulo3"/>
       </w:pPr>
-      <w:bookmarkStart w:id="43" w:name="_Toc430068632"/>
+      <w:bookmarkStart w:id="43" w:name="_Toc432253013"/>
       <w:r>
         <w:t>Utilização</w:t>
       </w:r>
@@ -9036,7 +9639,7 @@
       <w:pPr>
         <w:pStyle w:val="Ttulo3"/>
       </w:pPr>
-      <w:bookmarkStart w:id="44" w:name="_Toc430068633"/>
+      <w:bookmarkStart w:id="44" w:name="_Toc432253014"/>
       <w:r>
         <w:t>Problemas</w:t>
       </w:r>
@@ -9046,7 +9649,7 @@
       <w:pPr>
         <w:pStyle w:val="Ttulo3"/>
       </w:pPr>
-      <w:bookmarkStart w:id="45" w:name="_Toc430068634"/>
+      <w:bookmarkStart w:id="45" w:name="_Toc432253015"/>
       <w:r>
         <w:t>Estado da Arte</w:t>
       </w:r>
@@ -9056,7 +9659,7 @@
       <w:pPr>
         <w:pStyle w:val="Ttulo3"/>
       </w:pPr>
-      <w:bookmarkStart w:id="46" w:name="_Toc430068635"/>
+      <w:bookmarkStart w:id="46" w:name="_Toc432253016"/>
       <w:r>
         <w:t>Petrobras</w:t>
       </w:r>
@@ -9074,7 +9677,7 @@
           <w:noProof/>
         </w:rPr>
       </w:pPr>
-      <w:bookmarkStart w:id="47" w:name="_Toc430068636"/>
+      <w:bookmarkStart w:id="47" w:name="_Toc432253017"/>
       <w:r>
         <w:rPr>
           <w:noProof/>
@@ -9093,7 +9696,7 @@
       <w:pPr>
         <w:pStyle w:val="Ttulo3"/>
       </w:pPr>
-      <w:bookmarkStart w:id="48" w:name="_Toc430068637"/>
+      <w:bookmarkStart w:id="48" w:name="_Toc432253018"/>
       <w:r>
         <w:t>Utilização</w:t>
       </w:r>
@@ -9103,7 +9706,7 @@
       <w:pPr>
         <w:pStyle w:val="Ttulo3"/>
       </w:pPr>
-      <w:bookmarkStart w:id="49" w:name="_Toc430068638"/>
+      <w:bookmarkStart w:id="49" w:name="_Toc432253019"/>
       <w:r>
         <w:t>Problemas</w:t>
       </w:r>
@@ -9113,7 +9716,7 @@
       <w:pPr>
         <w:pStyle w:val="Ttulo3"/>
       </w:pPr>
-      <w:bookmarkStart w:id="50" w:name="_Toc430068639"/>
+      <w:bookmarkStart w:id="50" w:name="_Toc432253020"/>
       <w:r>
         <w:t>Estado da Arte</w:t>
       </w:r>
@@ -9123,7 +9726,7 @@
       <w:pPr>
         <w:pStyle w:val="Ttulo3"/>
       </w:pPr>
-      <w:bookmarkStart w:id="51" w:name="_Toc430068640"/>
+      <w:bookmarkStart w:id="51" w:name="_Toc432253021"/>
       <w:r>
         <w:t>Petrobras</w:t>
       </w:r>
@@ -9139,7 +9742,7 @@
         <w:lastRenderedPageBreak/>
         <w:t xml:space="preserve"> </w:t>
       </w:r>
-      <w:bookmarkStart w:id="52" w:name="_Toc430068641"/>
+      <w:bookmarkStart w:id="52" w:name="_Toc432253022"/>
       <w:r>
         <w:t>ESTUDO DE CASO</w:t>
       </w:r>
@@ -9156,7 +9759,7 @@
           <w:numId w:val="10"/>
         </w:numPr>
       </w:pPr>
-      <w:bookmarkStart w:id="53" w:name="_Toc430068642"/>
+      <w:bookmarkStart w:id="53" w:name="_Toc432253023"/>
       <w:r>
         <w:t>Projeto RCDUT</w:t>
       </w:r>
@@ -9170,7 +9773,7 @@
           <w:numId w:val="10"/>
         </w:numPr>
       </w:pPr>
-      <w:bookmarkStart w:id="54" w:name="_Toc430068643"/>
+      <w:bookmarkStart w:id="54" w:name="_Toc432253024"/>
       <w:r>
         <w:t>Escopo Inicial</w:t>
       </w:r>
@@ -9184,7 +9787,7 @@
           <w:numId w:val="10"/>
         </w:numPr>
       </w:pPr>
-      <w:bookmarkStart w:id="55" w:name="_Toc430068644"/>
+      <w:bookmarkStart w:id="55" w:name="_Toc432253025"/>
       <w:r>
         <w:t>E</w:t>
       </w:r>
@@ -9207,7 +9810,7 @@
           <w:numId w:val="10"/>
         </w:numPr>
       </w:pPr>
-      <w:bookmarkStart w:id="56" w:name="_Toc430068645"/>
+      <w:bookmarkStart w:id="56" w:name="_Toc432253026"/>
       <w:r>
         <w:t>Cronograma</w:t>
       </w:r>
@@ -9221,7 +9824,7 @@
           <w:numId w:val="10"/>
         </w:numPr>
       </w:pPr>
-      <w:bookmarkStart w:id="57" w:name="_Toc430068646"/>
+      <w:bookmarkStart w:id="57" w:name="_Toc432253027"/>
       <w:r>
         <w:t>Orçamento</w:t>
       </w:r>
@@ -9235,7 +9838,7 @@
           <w:numId w:val="10"/>
         </w:numPr>
       </w:pPr>
-      <w:bookmarkStart w:id="58" w:name="_Toc430068647"/>
+      <w:bookmarkStart w:id="58" w:name="_Toc432253028"/>
       <w:r>
         <w:t>Análises e Considerações no estudo realizado</w:t>
       </w:r>
@@ -9358,7 +9961,7 @@
         <w:pStyle w:val="Ttulo1"/>
       </w:pPr>
       <w:bookmarkStart w:id="59" w:name="_Toc416125025"/>
-      <w:bookmarkStart w:id="60" w:name="_Toc430068648"/>
+      <w:bookmarkStart w:id="60" w:name="_Toc432253029"/>
       <w:r>
         <w:lastRenderedPageBreak/>
         <w:t>CONSIDERAÇÕES FINAIS</w:t>
@@ -9370,7 +9973,7 @@
       <w:pPr>
         <w:pStyle w:val="Ttulo2"/>
       </w:pPr>
-      <w:bookmarkStart w:id="61" w:name="_Toc430068649"/>
+      <w:bookmarkStart w:id="61" w:name="_Toc432253030"/>
       <w:r>
         <w:t>Críticas e Comentários</w:t>
       </w:r>
@@ -9411,7 +10014,7 @@
       <w:pPr>
         <w:pStyle w:val="Ttulo2"/>
       </w:pPr>
-      <w:bookmarkStart w:id="62" w:name="_Toc430068650"/>
+      <w:bookmarkStart w:id="62" w:name="_Toc432253031"/>
       <w:r>
         <w:t>Recomendações</w:t>
       </w:r>
@@ -9479,7 +10082,7 @@
         </w:rPr>
       </w:pPr>
       <w:bookmarkStart w:id="63" w:name="_Toc416125028"/>
-      <w:bookmarkStart w:id="64" w:name="_Toc430068651"/>
+      <w:bookmarkStart w:id="64" w:name="_Toc432253032"/>
       <w:r>
         <w:rPr>
           <w:sz w:val="22"/>
@@ -9498,7 +10101,7 @@
           <w:szCs w:val="22"/>
         </w:rPr>
       </w:pPr>
-      <w:bookmarkStart w:id="65" w:name="_Toc430068652"/>
+      <w:bookmarkStart w:id="65" w:name="_Toc432253033"/>
       <w:r>
         <w:rPr>
           <w:szCs w:val="22"/>
@@ -9540,70 +10143,176 @@
           <w:rFonts w:ascii="Arial" w:hAnsi="Arial" w:cs="Arial"/>
           <w:lang w:val="en-US"/>
         </w:rPr>
-        <w:t xml:space="preserve">, 10ª ed., </w:t>
-      </w:r>
-      <w:proofErr w:type="spellStart"/>
-      <w:r>
+        <w:t>, 10ª ed., Editora Jonh Wiley &amp; Sons, Inc, 2009</w:t>
+      </w:r>
+    </w:p>
+    <w:p>
+      <w:pPr>
         <w:rPr>
           <w:rFonts w:ascii="Arial" w:hAnsi="Arial" w:cs="Arial"/>
           <w:lang w:val="en-US"/>
         </w:rPr>
-        <w:t>Editora</w:t>
-      </w:r>
-      <w:proofErr w:type="spellEnd"/>
+      </w:pPr>
       <w:r>
         <w:rPr>
           <w:rFonts w:ascii="Arial" w:hAnsi="Arial" w:cs="Arial"/>
           <w:lang w:val="en-US"/>
         </w:rPr>
+        <w:t xml:space="preserve">KELLY, Diane – </w:t>
+      </w:r>
+      <w:r>
+        <w:rPr>
+          <w:rFonts w:ascii="Arial" w:hAnsi="Arial" w:cs="Arial"/>
+          <w:b/>
+          <w:lang w:val="en-US"/>
+        </w:rPr>
+        <w:t>Scientific Software Development Viewed as Knowledge Acquisition: Towards Understanding the Development of Risk-Averse Scientific Software</w:t>
+      </w:r>
+      <w:r>
+        <w:rPr>
+          <w:rFonts w:ascii="Arial" w:hAnsi="Arial" w:cs="Arial"/>
+          <w:lang w:val="en-US"/>
+        </w:rPr>
+        <w:t xml:space="preserve">, </w:t>
+      </w:r>
+      <w:r>
+        <w:rPr>
+          <w:rFonts w:ascii="Arial" w:hAnsi="Arial" w:cs="Arial"/>
+          <w:lang w:val="en-US"/>
+        </w:rPr>
+        <w:t>The Journal of Systems and Software (2015) 50-61</w:t>
+      </w:r>
+    </w:p>
+    <w:p>
+      <w:pPr>
+        <w:rPr>
+          <w:rFonts w:ascii="Arial" w:hAnsi="Arial" w:cs="Arial"/>
+        </w:rPr>
+      </w:pPr>
+      <w:r>
+        <w:rPr>
+          <w:rFonts w:ascii="Arial" w:hAnsi="Arial" w:cs="Arial"/>
+        </w:rPr>
+        <w:t xml:space="preserve">PRESSMAN, R. S. – </w:t>
+      </w:r>
+      <w:r>
+        <w:rPr>
+          <w:rFonts w:ascii="Arial" w:hAnsi="Arial" w:cs="Arial"/>
+          <w:b/>
+        </w:rPr>
+        <w:t>Engenharia de Software</w:t>
+      </w:r>
+      <w:r>
+        <w:rPr>
+          <w:rFonts w:ascii="Arial" w:hAnsi="Arial" w:cs="Arial"/>
+        </w:rPr>
+        <w:t>,</w:t>
+      </w:r>
+      <w:r>
+        <w:rPr>
+          <w:rFonts w:ascii="Arial" w:hAnsi="Arial" w:cs="Arial"/>
+        </w:rPr>
+        <w:t xml:space="preserve"> 6º ed. </w:t>
+      </w:r>
+      <w:r>
+        <w:rPr>
+          <w:rFonts w:ascii="Arial" w:hAnsi="Arial" w:cs="Arial"/>
+        </w:rPr>
+        <w:t>Rio de Janeiro: McGraw-Hill, 2006.</w:t>
+      </w:r>
+    </w:p>
+    <w:p>
+      <w:pPr>
+        <w:rPr>
+          <w:rFonts w:ascii="Arial" w:hAnsi="Arial" w:cs="Arial"/>
+          <w:lang w:val="en-US"/>
+        </w:rPr>
+      </w:pPr>
+      <w:r>
+        <w:rPr>
+          <w:rFonts w:ascii="Arial" w:hAnsi="Arial" w:cs="Arial"/>
+        </w:rPr>
+        <w:t xml:space="preserve">PURRI, M. C. M. S. </w:t>
+      </w:r>
+      <w:r>
+        <w:rPr>
+          <w:rFonts w:ascii="Arial" w:hAnsi="Arial" w:cs="Arial"/>
+          <w:b/>
+        </w:rPr>
+        <w:t>Estudo e Propostas Iniciais para a Definição de um Processo de Desenvolvimento para Software Científico.</w:t>
+      </w:r>
+      <w:r>
+        <w:rPr>
+          <w:rFonts w:ascii="Arial" w:hAnsi="Arial" w:cs="Arial"/>
+        </w:rPr>
         <w:t xml:space="preserve"> </w:t>
       </w:r>
-      <w:proofErr w:type="spellStart"/>
+      <w:r>
+        <w:rPr>
+          <w:rFonts w:ascii="Arial" w:hAnsi="Arial" w:cs="Arial"/>
+        </w:rPr>
+        <w:t xml:space="preserve">Dissertação de Mestrado. Centro Federal de </w:t>
+      </w:r>
+      <w:r>
+        <w:rPr>
+          <w:rFonts w:ascii="Arial" w:hAnsi="Arial" w:cs="Arial"/>
+        </w:rPr>
+        <w:t>Educaçã</w:t>
+      </w:r>
+      <w:r>
+        <w:rPr>
+          <w:rFonts w:ascii="Arial" w:hAnsi="Arial" w:cs="Arial"/>
+        </w:rPr>
+        <w:t xml:space="preserve">o Tecnológica de Minas Gerais – </w:t>
+      </w:r>
+      <w:r>
+        <w:rPr>
+          <w:rFonts w:ascii="Arial" w:hAnsi="Arial" w:cs="Arial"/>
+        </w:rPr>
+        <w:t xml:space="preserve">CEFET-MG. </w:t>
+      </w:r>
       <w:r>
         <w:rPr>
           <w:rFonts w:ascii="Arial" w:hAnsi="Arial" w:cs="Arial"/>
           <w:lang w:val="en-US"/>
         </w:rPr>
-        <w:t>Jonh</w:t>
-      </w:r>
-      <w:proofErr w:type="spellEnd"/>
-      <w:r>
+        <w:t>Belo Horizonte, 2006.</w:t>
+      </w:r>
+    </w:p>
+    <w:p>
+      <w:pPr>
         <w:rPr>
           <w:rFonts w:ascii="Arial" w:hAnsi="Arial" w:cs="Arial"/>
           <w:lang w:val="en-US"/>
         </w:rPr>
-        <w:t xml:space="preserve"> Wiley &amp; Sons, </w:t>
-      </w:r>
-      <w:proofErr w:type="spellStart"/>
+      </w:pPr>
       <w:r>
         <w:rPr>
           <w:rFonts w:ascii="Arial" w:hAnsi="Arial" w:cs="Arial"/>
           <w:lang w:val="en-US"/>
         </w:rPr>
-        <w:t>Inc</w:t>
-      </w:r>
-      <w:proofErr w:type="spellEnd"/>
+        <w:t>HOWISON</w:t>
+      </w:r>
       <w:r>
         <w:rPr>
           <w:rFonts w:ascii="Arial" w:hAnsi="Arial" w:cs="Arial"/>
           <w:lang w:val="en-US"/>
         </w:rPr>
-        <w:t>, 2009</w:t>
-      </w:r>
-    </w:p>
-    <w:p>
-      <w:pPr>
+        <w:t>, J., &amp; </w:t>
+      </w:r>
+      <w:r>
         <w:rPr>
           <w:rFonts w:ascii="Arial" w:hAnsi="Arial" w:cs="Arial"/>
           <w:lang w:val="en-US"/>
         </w:rPr>
-      </w:pPr>
+        <w:t>HERBLEB</w:t>
+      </w:r>
       <w:r>
         <w:rPr>
           <w:rFonts w:ascii="Arial" w:hAnsi="Arial" w:cs="Arial"/>
           <w:lang w:val="en-US"/>
         </w:rPr>
-        <w:t xml:space="preserve">KELLY, Diane – </w:t>
+        <w:t xml:space="preserve">, J. D. (2013). </w:t>
       </w:r>
       <w:r>
         <w:rPr>
@@ -9611,30 +10320,28 @@
           <w:b/>
           <w:lang w:val="en-US"/>
         </w:rPr>
-        <w:t>Scientific Software Development Viewed as Knowledge Acquisition: Towards Understanding the Development of Risk-Averse Scientific Software</w:t>
+        <w:t>Incentives and integration in scientific software production. Scientific software production: incentives and collaboration.</w:t>
       </w:r>
       <w:r>
         <w:rPr>
           <w:rFonts w:ascii="Arial" w:hAnsi="Arial" w:cs="Arial"/>
           <w:lang w:val="en-US"/>
         </w:rPr>
-        <w:t xml:space="preserve">, </w:t>
-      </w:r>
-      <w:proofErr w:type="gramStart"/>
+        <w:t> </w:t>
+      </w:r>
       <w:r>
         <w:rPr>
           <w:rFonts w:ascii="Arial" w:hAnsi="Arial" w:cs="Arial"/>
           <w:lang w:val="en-US"/>
         </w:rPr>
-        <w:t>The</w:t>
-      </w:r>
-      <w:proofErr w:type="gramEnd"/>
+        <w:t xml:space="preserve">Proceedings of </w:t>
+      </w:r>
       <w:r>
         <w:rPr>
           <w:rFonts w:ascii="Arial" w:hAnsi="Arial" w:cs="Arial"/>
           <w:lang w:val="en-US"/>
         </w:rPr>
-        <w:t xml:space="preserve"> Journal of Systems and Software (2015) 50-61</w:t>
+        <w:t>the ACM 2011 conference on Computer supported cooperative work. ACM, 2011.</w:t>
       </w:r>
     </w:p>
     <w:p>
@@ -9644,19 +10351,157 @@
           <w:lang w:val="en-US"/>
         </w:rPr>
       </w:pPr>
+      <w:r>
+        <w:rPr>
+          <w:rFonts w:ascii="Arial" w:hAnsi="Arial" w:cs="Arial"/>
+          <w:lang w:val="en-US"/>
+        </w:rPr>
+        <w:t>SEGAL</w:t>
+      </w:r>
+      <w:r>
+        <w:rPr>
+          <w:rFonts w:ascii="Arial" w:hAnsi="Arial" w:cs="Arial"/>
+          <w:lang w:val="en-US"/>
+        </w:rPr>
+        <w:t>,</w:t>
+      </w:r>
+      <w:r>
+        <w:rPr>
+          <w:rFonts w:ascii="Arial" w:hAnsi="Arial" w:cs="Arial"/>
+          <w:lang w:val="en-US"/>
+        </w:rPr>
+        <w:t xml:space="preserve"> </w:t>
+      </w:r>
+      <w:r>
+        <w:rPr>
+          <w:rFonts w:ascii="Arial" w:hAnsi="Arial" w:cs="Arial"/>
+          <w:lang w:val="en-US"/>
+        </w:rPr>
+        <w:t>J.</w:t>
+      </w:r>
+      <w:r>
+        <w:rPr>
+          <w:rFonts w:ascii="Arial" w:hAnsi="Arial" w:cs="Arial"/>
+          <w:lang w:val="en-US"/>
+        </w:rPr>
+        <w:t xml:space="preserve"> </w:t>
+      </w:r>
+      <w:r>
+        <w:rPr>
+          <w:rFonts w:ascii="Arial" w:hAnsi="Arial" w:cs="Arial"/>
+          <w:b/>
+          <w:lang w:val="en-US"/>
+        </w:rPr>
+        <w:t>When software engineers met researchs cientists: a case study</w:t>
+      </w:r>
+      <w:r>
+        <w:rPr>
+          <w:rFonts w:ascii="Arial" w:hAnsi="Arial" w:cs="Arial"/>
+          <w:lang w:val="en-US"/>
+        </w:rPr>
+        <w:t>.</w:t>
+      </w:r>
+      <w:r>
+        <w:rPr>
+          <w:rFonts w:ascii="Arial" w:hAnsi="Arial" w:cs="Arial"/>
+          <w:lang w:val="en-US"/>
+        </w:rPr>
+        <w:t xml:space="preserve"> </w:t>
+      </w:r>
+      <w:r>
+        <w:rPr>
+          <w:rFonts w:ascii="Arial" w:hAnsi="Arial" w:cs="Arial"/>
+          <w:lang w:val="en-US"/>
+        </w:rPr>
+        <w:t>Empir.</w:t>
+      </w:r>
+      <w:r>
+        <w:rPr>
+          <w:rFonts w:ascii="Arial" w:hAnsi="Arial" w:cs="Arial"/>
+          <w:lang w:val="en-US"/>
+        </w:rPr>
+        <w:t xml:space="preserve"> </w:t>
+      </w:r>
+      <w:r>
+        <w:rPr>
+          <w:rFonts w:ascii="Arial" w:hAnsi="Arial" w:cs="Arial"/>
+          <w:lang w:val="en-US"/>
+        </w:rPr>
+        <w:t>Softw.</w:t>
+      </w:r>
+      <w:r>
+        <w:rPr>
+          <w:rFonts w:ascii="Arial" w:hAnsi="Arial" w:cs="Arial"/>
+          <w:lang w:val="en-US"/>
+        </w:rPr>
+        <w:t xml:space="preserve"> Eng.10,517–536, 2005</w:t>
+      </w:r>
+    </w:p>
+    <w:p>
+      <w:pPr>
+        <w:rPr>
+          <w:rFonts w:ascii="Arial" w:hAnsi="Arial" w:cs="Arial"/>
+          <w:lang w:val="en-US"/>
+        </w:rPr>
+      </w:pPr>
+      <w:r>
+        <w:rPr>
+          <w:rFonts w:ascii="Arial" w:hAnsi="Arial" w:cs="Arial"/>
+          <w:lang w:val="en-US"/>
+        </w:rPr>
+        <w:t>RUBIN</w:t>
+      </w:r>
+      <w:r>
+        <w:rPr>
+          <w:rFonts w:ascii="Arial" w:hAnsi="Arial" w:cs="Arial"/>
+          <w:lang w:val="en-US"/>
+        </w:rPr>
+        <w:t xml:space="preserve">, K.S. </w:t>
+      </w:r>
+      <w:r>
+        <w:rPr>
+          <w:rFonts w:ascii="Arial" w:hAnsi="Arial" w:cs="Arial"/>
+          <w:b/>
+          <w:lang w:val="en-US"/>
+        </w:rPr>
+        <w:t>Essential Scrum: A Practical Guide to the Most Popular Agile Process.</w:t>
+      </w:r>
+      <w:r>
+        <w:rPr>
+          <w:rFonts w:ascii="Arial" w:hAnsi="Arial" w:cs="Arial"/>
+          <w:lang w:val="en-US"/>
+        </w:rPr>
+        <w:t xml:space="preserve"> 1st Edn., AddisonWesley Professional, Michigan, ISBN-10: 0137043295</w:t>
+      </w:r>
+      <w:r>
+        <w:rPr>
+          <w:rFonts w:ascii="Arial" w:hAnsi="Arial" w:cs="Arial"/>
+          <w:lang w:val="en-US"/>
+        </w:rPr>
+        <w:t>, 2012</w:t>
+      </w:r>
     </w:p>
     <w:p>
       <w:pPr>
         <w:pStyle w:val="Ttulo2"/>
         <w:rPr>
           <w:szCs w:val="22"/>
-        </w:rPr>
-      </w:pPr>
-      <w:bookmarkStart w:id="66" w:name="_Toc430068653"/>
-      <w:r>
+          <w:lang w:val="en-US"/>
+        </w:rPr>
+      </w:pPr>
+    </w:p>
+    <w:p>
+      <w:pPr>
+        <w:pStyle w:val="Ttulo2"/>
         <w:rPr>
           <w:szCs w:val="22"/>
         </w:rPr>
+      </w:pPr>
+      <w:bookmarkStart w:id="66" w:name="_Toc432253034"/>
+      <w:r>
+        <w:rPr>
+          <w:szCs w:val="22"/>
+        </w:rPr>
         <w:t>Referências Normativas</w:t>
       </w:r>
       <w:bookmarkEnd w:id="66"/>
@@ -9695,7 +10540,7 @@
           <w:szCs w:val="22"/>
         </w:rPr>
       </w:pPr>
-      <w:bookmarkStart w:id="67" w:name="_Toc430068654"/>
+      <w:bookmarkStart w:id="67" w:name="_Toc432253035"/>
       <w:r>
         <w:rPr>
           <w:szCs w:val="22"/>
@@ -9945,7 +10790,7 @@
           <w:rPr>
             <w:noProof/>
           </w:rPr>
-          <w:t>7</w:t>
+          <w:t>9</w:t>
         </w:r>
         <w:r>
           <w:fldChar w:fldCharType="end"/>
@@ -10544,6 +11389,119 @@
     </w:lvl>
   </w:abstractNum>
   <w:abstractNum w:abstractNumId="5" w15:restartNumberingAfterBreak="0">
+    <w:nsid w:val="40442FEE"/>
+    <w:multiLevelType w:val="hybridMultilevel"/>
+    <w:tmpl w:val="D2EC2D0E"/>
+    <w:lvl w:ilvl="0" w:tplc="04160001">
+      <w:start w:val="1"/>
+      <w:numFmt w:val="bullet"/>
+      <w:lvlText w:val=""/>
+      <w:lvlJc w:val="left"/>
+      <w:pPr>
+        <w:ind w:left="720" w:hanging="360"/>
+      </w:pPr>
+      <w:rPr>
+        <w:rFonts w:ascii="Symbol" w:hAnsi="Symbol" w:hint="default"/>
+      </w:rPr>
+    </w:lvl>
+    <w:lvl w:ilvl="1" w:tplc="04160003" w:tentative="1">
+      <w:start w:val="1"/>
+      <w:numFmt w:val="bullet"/>
+      <w:lvlText w:val="o"/>
+      <w:lvlJc w:val="left"/>
+      <w:pPr>
+        <w:ind w:left="1440" w:hanging="360"/>
+      </w:pPr>
+      <w:rPr>
+        <w:rFonts w:ascii="Courier New" w:hAnsi="Courier New" w:cs="Courier New" w:hint="default"/>
+      </w:rPr>
+    </w:lvl>
+    <w:lvl w:ilvl="2" w:tplc="04160005" w:tentative="1">
+      <w:start w:val="1"/>
+      <w:numFmt w:val="bullet"/>
+      <w:lvlText w:val=""/>
+      <w:lvlJc w:val="left"/>
+      <w:pPr>
+        <w:ind w:left="2160" w:hanging="360"/>
+      </w:pPr>
+      <w:rPr>
+        <w:rFonts w:ascii="Wingdings" w:hAnsi="Wingdings" w:hint="default"/>
+      </w:rPr>
+    </w:lvl>
+    <w:lvl w:ilvl="3" w:tplc="04160001" w:tentative="1">
+      <w:start w:val="1"/>
+      <w:numFmt w:val="bullet"/>
+      <w:lvlText w:val=""/>
+      <w:lvlJc w:val="left"/>
+      <w:pPr>
+        <w:ind w:left="2880" w:hanging="360"/>
+      </w:pPr>
+      <w:rPr>
+        <w:rFonts w:ascii="Symbol" w:hAnsi="Symbol" w:hint="default"/>
+      </w:rPr>
+    </w:lvl>
+    <w:lvl w:ilvl="4" w:tplc="04160003" w:tentative="1">
+      <w:start w:val="1"/>
+      <w:numFmt w:val="bullet"/>
+      <w:lvlText w:val="o"/>
+      <w:lvlJc w:val="left"/>
+      <w:pPr>
+        <w:ind w:left="3600" w:hanging="360"/>
+      </w:pPr>
+      <w:rPr>
+        <w:rFonts w:ascii="Courier New" w:hAnsi="Courier New" w:cs="Courier New" w:hint="default"/>
+      </w:rPr>
+    </w:lvl>
+    <w:lvl w:ilvl="5" w:tplc="04160005" w:tentative="1">
+      <w:start w:val="1"/>
+      <w:numFmt w:val="bullet"/>
+      <w:lvlText w:val=""/>
+      <w:lvlJc w:val="left"/>
+      <w:pPr>
+        <w:ind w:left="4320" w:hanging="360"/>
+      </w:pPr>
+      <w:rPr>
+        <w:rFonts w:ascii="Wingdings" w:hAnsi="Wingdings" w:hint="default"/>
+      </w:rPr>
+    </w:lvl>
+    <w:lvl w:ilvl="6" w:tplc="04160001" w:tentative="1">
+      <w:start w:val="1"/>
+      <w:numFmt w:val="bullet"/>
+      <w:lvlText w:val=""/>
+      <w:lvlJc w:val="left"/>
+      <w:pPr>
+        <w:ind w:left="5040" w:hanging="360"/>
+      </w:pPr>
+      <w:rPr>
+        <w:rFonts w:ascii="Symbol" w:hAnsi="Symbol" w:hint="default"/>
+      </w:rPr>
+    </w:lvl>
+    <w:lvl w:ilvl="7" w:tplc="04160003" w:tentative="1">
+      <w:start w:val="1"/>
+      <w:numFmt w:val="bullet"/>
+      <w:lvlText w:val="o"/>
+      <w:lvlJc w:val="left"/>
+      <w:pPr>
+        <w:ind w:left="5760" w:hanging="360"/>
+      </w:pPr>
+      <w:rPr>
+        <w:rFonts w:ascii="Courier New" w:hAnsi="Courier New" w:cs="Courier New" w:hint="default"/>
+      </w:rPr>
+    </w:lvl>
+    <w:lvl w:ilvl="8" w:tplc="04160005" w:tentative="1">
+      <w:start w:val="1"/>
+      <w:numFmt w:val="bullet"/>
+      <w:lvlText w:val=""/>
+      <w:lvlJc w:val="left"/>
+      <w:pPr>
+        <w:ind w:left="6480" w:hanging="360"/>
+      </w:pPr>
+      <w:rPr>
+        <w:rFonts w:ascii="Wingdings" w:hAnsi="Wingdings" w:hint="default"/>
+      </w:rPr>
+    </w:lvl>
+  </w:abstractNum>
+  <w:abstractNum w:abstractNumId="6" w15:restartNumberingAfterBreak="0">
     <w:nsid w:val="496A262C"/>
     <w:multiLevelType w:val="multilevel"/>
     <w:tmpl w:val="03CE703C"/>
@@ -10671,7 +11629,7 @@
       </w:rPr>
     </w:lvl>
   </w:abstractNum>
-  <w:abstractNum w:abstractNumId="6" w15:restartNumberingAfterBreak="0">
+  <w:abstractNum w:abstractNumId="7" w15:restartNumberingAfterBreak="0">
     <w:nsid w:val="59A55CEC"/>
     <w:multiLevelType w:val="multilevel"/>
     <w:tmpl w:val="7DB4C66C"/>
@@ -10795,6 +11753,178 @@
       <w:rPr>
         <w:rFonts w:hint="default"/>
       </w:rPr>
+    </w:lvl>
+  </w:abstractNum>
+  <w:abstractNum w:abstractNumId="8" w15:restartNumberingAfterBreak="0">
+    <w:nsid w:val="5FB57F08"/>
+    <w:multiLevelType w:val="hybridMultilevel"/>
+    <w:tmpl w:val="E3002A3C"/>
+    <w:lvl w:ilvl="0" w:tplc="0416000F">
+      <w:start w:val="1"/>
+      <w:numFmt w:val="decimal"/>
+      <w:lvlText w:val="%1."/>
+      <w:lvlJc w:val="left"/>
+      <w:pPr>
+        <w:ind w:left="1287" w:hanging="360"/>
+      </w:pPr>
+    </w:lvl>
+    <w:lvl w:ilvl="1" w:tplc="04160019" w:tentative="1">
+      <w:start w:val="1"/>
+      <w:numFmt w:val="lowerLetter"/>
+      <w:lvlText w:val="%2."/>
+      <w:lvlJc w:val="left"/>
+      <w:pPr>
+        <w:ind w:left="2007" w:hanging="360"/>
+      </w:pPr>
+    </w:lvl>
+    <w:lvl w:ilvl="2" w:tplc="0416001B" w:tentative="1">
+      <w:start w:val="1"/>
+      <w:numFmt w:val="lowerRoman"/>
+      <w:lvlText w:val="%3."/>
+      <w:lvlJc w:val="right"/>
+      <w:pPr>
+        <w:ind w:left="2727" w:hanging="180"/>
+      </w:pPr>
+    </w:lvl>
+    <w:lvl w:ilvl="3" w:tplc="0416000F" w:tentative="1">
+      <w:start w:val="1"/>
+      <w:numFmt w:val="decimal"/>
+      <w:lvlText w:val="%4."/>
+      <w:lvlJc w:val="left"/>
+      <w:pPr>
+        <w:ind w:left="3447" w:hanging="360"/>
+      </w:pPr>
+    </w:lvl>
+    <w:lvl w:ilvl="4" w:tplc="04160019" w:tentative="1">
+      <w:start w:val="1"/>
+      <w:numFmt w:val="lowerLetter"/>
+      <w:lvlText w:val="%5."/>
+      <w:lvlJc w:val="left"/>
+      <w:pPr>
+        <w:ind w:left="4167" w:hanging="360"/>
+      </w:pPr>
+    </w:lvl>
+    <w:lvl w:ilvl="5" w:tplc="0416001B" w:tentative="1">
+      <w:start w:val="1"/>
+      <w:numFmt w:val="lowerRoman"/>
+      <w:lvlText w:val="%6."/>
+      <w:lvlJc w:val="right"/>
+      <w:pPr>
+        <w:ind w:left="4887" w:hanging="180"/>
+      </w:pPr>
+    </w:lvl>
+    <w:lvl w:ilvl="6" w:tplc="0416000F" w:tentative="1">
+      <w:start w:val="1"/>
+      <w:numFmt w:val="decimal"/>
+      <w:lvlText w:val="%7."/>
+      <w:lvlJc w:val="left"/>
+      <w:pPr>
+        <w:ind w:left="5607" w:hanging="360"/>
+      </w:pPr>
+    </w:lvl>
+    <w:lvl w:ilvl="7" w:tplc="04160019" w:tentative="1">
+      <w:start w:val="1"/>
+      <w:numFmt w:val="lowerLetter"/>
+      <w:lvlText w:val="%8."/>
+      <w:lvlJc w:val="left"/>
+      <w:pPr>
+        <w:ind w:left="6327" w:hanging="360"/>
+      </w:pPr>
+    </w:lvl>
+    <w:lvl w:ilvl="8" w:tplc="0416001B" w:tentative="1">
+      <w:start w:val="1"/>
+      <w:numFmt w:val="lowerRoman"/>
+      <w:lvlText w:val="%9."/>
+      <w:lvlJc w:val="right"/>
+      <w:pPr>
+        <w:ind w:left="7047" w:hanging="180"/>
+      </w:pPr>
+    </w:lvl>
+  </w:abstractNum>
+  <w:abstractNum w:abstractNumId="9" w15:restartNumberingAfterBreak="0">
+    <w:nsid w:val="7DD1083B"/>
+    <w:multiLevelType w:val="hybridMultilevel"/>
+    <w:tmpl w:val="7694A07E"/>
+    <w:lvl w:ilvl="0" w:tplc="04160019">
+      <w:start w:val="1"/>
+      <w:numFmt w:val="lowerLetter"/>
+      <w:lvlText w:val="%1."/>
+      <w:lvlJc w:val="left"/>
+      <w:pPr>
+        <w:ind w:left="1287" w:hanging="360"/>
+      </w:pPr>
+    </w:lvl>
+    <w:lvl w:ilvl="1" w:tplc="04160019">
+      <w:start w:val="1"/>
+      <w:numFmt w:val="lowerLetter"/>
+      <w:lvlText w:val="%2."/>
+      <w:lvlJc w:val="left"/>
+      <w:pPr>
+        <w:ind w:left="2007" w:hanging="360"/>
+      </w:pPr>
+    </w:lvl>
+    <w:lvl w:ilvl="2" w:tplc="0416001B" w:tentative="1">
+      <w:start w:val="1"/>
+      <w:numFmt w:val="lowerRoman"/>
+      <w:lvlText w:val="%3."/>
+      <w:lvlJc w:val="right"/>
+      <w:pPr>
+        <w:ind w:left="2727" w:hanging="180"/>
+      </w:pPr>
+    </w:lvl>
+    <w:lvl w:ilvl="3" w:tplc="0416000F" w:tentative="1">
+      <w:start w:val="1"/>
+      <w:numFmt w:val="decimal"/>
+      <w:lvlText w:val="%4."/>
+      <w:lvlJc w:val="left"/>
+      <w:pPr>
+        <w:ind w:left="3447" w:hanging="360"/>
+      </w:pPr>
+    </w:lvl>
+    <w:lvl w:ilvl="4" w:tplc="04160019" w:tentative="1">
+      <w:start w:val="1"/>
+      <w:numFmt w:val="lowerLetter"/>
+      <w:lvlText w:val="%5."/>
+      <w:lvlJc w:val="left"/>
+      <w:pPr>
+        <w:ind w:left="4167" w:hanging="360"/>
+      </w:pPr>
+    </w:lvl>
+    <w:lvl w:ilvl="5" w:tplc="0416001B" w:tentative="1">
+      <w:start w:val="1"/>
+      <w:numFmt w:val="lowerRoman"/>
+      <w:lvlText w:val="%6."/>
+      <w:lvlJc w:val="right"/>
+      <w:pPr>
+        <w:ind w:left="4887" w:hanging="180"/>
+      </w:pPr>
+    </w:lvl>
+    <w:lvl w:ilvl="6" w:tplc="0416000F" w:tentative="1">
+      <w:start w:val="1"/>
+      <w:numFmt w:val="decimal"/>
+      <w:lvlText w:val="%7."/>
+      <w:lvlJc w:val="left"/>
+      <w:pPr>
+        <w:ind w:left="5607" w:hanging="360"/>
+      </w:pPr>
+    </w:lvl>
+    <w:lvl w:ilvl="7" w:tplc="04160019" w:tentative="1">
+      <w:start w:val="1"/>
+      <w:numFmt w:val="lowerLetter"/>
+      <w:lvlText w:val="%8."/>
+      <w:lvlJc w:val="left"/>
+      <w:pPr>
+        <w:ind w:left="6327" w:hanging="360"/>
+      </w:pPr>
+    </w:lvl>
+    <w:lvl w:ilvl="8" w:tplc="0416001B" w:tentative="1">
+      <w:start w:val="1"/>
+      <w:numFmt w:val="lowerRoman"/>
+      <w:lvlText w:val="%9."/>
+      <w:lvlJc w:val="right"/>
+      <w:pPr>
+        <w:ind w:left="7047" w:hanging="180"/>
+      </w:pPr>
     </w:lvl>
   </w:abstractNum>
   <w:num w:numId="1">
@@ -10822,60 +11952,69 @@
     <w:abstractNumId w:val="4"/>
   </w:num>
   <w:num w:numId="9">
+    <w:abstractNumId w:val="7"/>
+  </w:num>
+  <w:num w:numId="10">
     <w:abstractNumId w:val="6"/>
   </w:num>
-  <w:num w:numId="10">
-    <w:abstractNumId w:val="5"/>
-  </w:num>
   <w:num w:numId="11">
-    <w:abstractNumId w:val="5"/>
+    <w:abstractNumId w:val="6"/>
   </w:num>
   <w:num w:numId="12">
-    <w:abstractNumId w:val="5"/>
+    <w:abstractNumId w:val="6"/>
   </w:num>
   <w:num w:numId="13">
-    <w:abstractNumId w:val="5"/>
+    <w:abstractNumId w:val="6"/>
   </w:num>
   <w:num w:numId="14">
-    <w:abstractNumId w:val="5"/>
+    <w:abstractNumId w:val="6"/>
   </w:num>
   <w:num w:numId="15">
-    <w:abstractNumId w:val="5"/>
+    <w:abstractNumId w:val="6"/>
   </w:num>
   <w:num w:numId="16">
-    <w:abstractNumId w:val="5"/>
+    <w:abstractNumId w:val="6"/>
   </w:num>
   <w:num w:numId="17">
-    <w:abstractNumId w:val="5"/>
+    <w:abstractNumId w:val="6"/>
   </w:num>
   <w:num w:numId="18">
-    <w:abstractNumId w:val="5"/>
+    <w:abstractNumId w:val="6"/>
   </w:num>
   <w:num w:numId="19">
-    <w:abstractNumId w:val="5"/>
+    <w:abstractNumId w:val="6"/>
   </w:num>
   <w:num w:numId="20">
-    <w:abstractNumId w:val="5"/>
+    <w:abstractNumId w:val="6"/>
   </w:num>
   <w:num w:numId="21">
-    <w:abstractNumId w:val="5"/>
+    <w:abstractNumId w:val="6"/>
   </w:num>
   <w:num w:numId="22">
     <w:abstractNumId w:val="1"/>
   </w:num>
   <w:num w:numId="23">
-    <w:abstractNumId w:val="5"/>
+    <w:abstractNumId w:val="6"/>
   </w:num>
   <w:num w:numId="24">
-    <w:abstractNumId w:val="5"/>
+    <w:abstractNumId w:val="6"/>
   </w:num>
   <w:num w:numId="25">
-    <w:abstractNumId w:val="5"/>
+    <w:abstractNumId w:val="6"/>
   </w:num>
   <w:num w:numId="26">
-    <w:abstractNumId w:val="5"/>
+    <w:abstractNumId w:val="6"/>
   </w:num>
   <w:num w:numId="27">
+    <w:abstractNumId w:val="6"/>
+  </w:num>
+  <w:num w:numId="28">
+    <w:abstractNumId w:val="9"/>
+  </w:num>
+  <w:num w:numId="29">
+    <w:abstractNumId w:val="8"/>
+  </w:num>
+  <w:num w:numId="30">
     <w:abstractNumId w:val="5"/>
   </w:num>
 </w:numbering>
@@ -11346,6 +12485,28 @@
       <w:color w:val="1F4D78" w:themeColor="accent1" w:themeShade="7F"/>
       <w:sz w:val="24"/>
       <w:szCs w:val="24"/>
+    </w:rPr>
+  </w:style>
+  <w:style w:type="paragraph" w:styleId="Ttulo4">
+    <w:name w:val="heading 4"/>
+    <w:basedOn w:val="Normal"/>
+    <w:next w:val="Normal"/>
+    <w:link w:val="Ttulo4Char"/>
+    <w:uiPriority w:val="9"/>
+    <w:unhideWhenUsed/>
+    <w:qFormat/>
+    <w:rsid w:val="00842A8C"/>
+    <w:pPr>
+      <w:keepNext/>
+      <w:keepLines/>
+      <w:spacing w:before="40" w:after="0"/>
+      <w:outlineLvl w:val="3"/>
+    </w:pPr>
+    <w:rPr>
+      <w:rFonts w:asciiTheme="majorHAnsi" w:eastAsiaTheme="majorEastAsia" w:hAnsiTheme="majorHAnsi" w:cstheme="majorBidi"/>
+      <w:i/>
+      <w:iCs/>
+      <w:color w:val="2E74B5" w:themeColor="accent1" w:themeShade="BF"/>
     </w:rPr>
   </w:style>
   <w:style w:type="character" w:default="1" w:styleId="Fontepargpadro">
@@ -11841,6 +13002,117 @@
       <w:spacing w:after="0" w:line="240" w:lineRule="auto"/>
     </w:pPr>
   </w:style>
+  <w:style w:type="character" w:customStyle="1" w:styleId="apple-converted-space">
+    <w:name w:val="apple-converted-space"/>
+    <w:basedOn w:val="Fontepargpadro"/>
+    <w:rsid w:val="008A54C0"/>
+  </w:style>
+  <w:style w:type="character" w:styleId="nfase">
+    <w:name w:val="Emphasis"/>
+    <w:basedOn w:val="Fontepargpadro"/>
+    <w:uiPriority w:val="20"/>
+    <w:qFormat/>
+    <w:rsid w:val="008A54C0"/>
+    <w:rPr>
+      <w:i/>
+      <w:iCs/>
+    </w:rPr>
+  </w:style>
+  <w:style w:type="paragraph" w:styleId="Pr-formataoHTML">
+    <w:name w:val="HTML Preformatted"/>
+    <w:basedOn w:val="Normal"/>
+    <w:link w:val="Pr-formataoHTMLChar"/>
+    <w:uiPriority w:val="99"/>
+    <w:semiHidden/>
+    <w:unhideWhenUsed/>
+    <w:rsid w:val="0022115A"/>
+    <w:pPr>
+      <w:tabs>
+        <w:tab w:val="left" w:pos="916"/>
+        <w:tab w:val="left" w:pos="1832"/>
+        <w:tab w:val="left" w:pos="2748"/>
+        <w:tab w:val="left" w:pos="3664"/>
+        <w:tab w:val="left" w:pos="4580"/>
+        <w:tab w:val="left" w:pos="5496"/>
+        <w:tab w:val="left" w:pos="6412"/>
+        <w:tab w:val="left" w:pos="7328"/>
+        <w:tab w:val="left" w:pos="8244"/>
+        <w:tab w:val="left" w:pos="9160"/>
+        <w:tab w:val="left" w:pos="10076"/>
+        <w:tab w:val="left" w:pos="10992"/>
+        <w:tab w:val="left" w:pos="11908"/>
+        <w:tab w:val="left" w:pos="12824"/>
+        <w:tab w:val="left" w:pos="13740"/>
+        <w:tab w:val="left" w:pos="14656"/>
+      </w:tabs>
+      <w:spacing w:after="0" w:line="240" w:lineRule="auto"/>
+    </w:pPr>
+    <w:rPr>
+      <w:rFonts w:ascii="Courier New" w:eastAsia="Times New Roman" w:hAnsi="Courier New" w:cs="Courier New"/>
+      <w:sz w:val="20"/>
+      <w:szCs w:val="20"/>
+      <w:lang w:eastAsia="ja-JP"/>
+    </w:rPr>
+  </w:style>
+  <w:style w:type="character" w:customStyle="1" w:styleId="Pr-formataoHTMLChar">
+    <w:name w:val="Pré-formatação HTML Char"/>
+    <w:basedOn w:val="Fontepargpadro"/>
+    <w:link w:val="Pr-formataoHTML"/>
+    <w:uiPriority w:val="99"/>
+    <w:semiHidden/>
+    <w:rsid w:val="0022115A"/>
+    <w:rPr>
+      <w:rFonts w:ascii="Courier New" w:eastAsia="Times New Roman" w:hAnsi="Courier New" w:cs="Courier New"/>
+      <w:sz w:val="20"/>
+      <w:szCs w:val="20"/>
+      <w:lang w:eastAsia="ja-JP"/>
+    </w:rPr>
+  </w:style>
+  <w:style w:type="character" w:customStyle="1" w:styleId="Ttulo4Char">
+    <w:name w:val="Título 4 Char"/>
+    <w:basedOn w:val="Fontepargpadro"/>
+    <w:link w:val="Ttulo4"/>
+    <w:uiPriority w:val="9"/>
+    <w:rsid w:val="00842A8C"/>
+    <w:rPr>
+      <w:rFonts w:asciiTheme="majorHAnsi" w:eastAsiaTheme="majorEastAsia" w:hAnsiTheme="majorHAnsi" w:cstheme="majorBidi"/>
+      <w:i/>
+      <w:iCs/>
+      <w:color w:val="2E74B5" w:themeColor="accent1" w:themeShade="BF"/>
+    </w:rPr>
+  </w:style>
+  <w:style w:type="paragraph" w:customStyle="1" w:styleId="Texto">
+    <w:name w:val="Texto"/>
+    <w:basedOn w:val="Normal"/>
+    <w:link w:val="TextoChar"/>
+    <w:qFormat/>
+    <w:rsid w:val="00E937B1"/>
+    <w:pPr>
+      <w:tabs>
+        <w:tab w:val="left" w:pos="708"/>
+        <w:tab w:val="left" w:pos="1320"/>
+      </w:tabs>
+      <w:spacing w:before="120" w:after="120" w:line="360" w:lineRule="auto"/>
+      <w:ind w:firstLine="567"/>
+      <w:jc w:val="both"/>
+    </w:pPr>
+    <w:rPr>
+      <w:rFonts w:ascii="Arial" w:eastAsia="Times New Roman" w:hAnsi="Arial" w:cs="Arial"/>
+      <w:bCs/>
+      <w:lang w:eastAsia="pt-BR"/>
+    </w:rPr>
+  </w:style>
+  <w:style w:type="character" w:customStyle="1" w:styleId="TextoChar">
+    <w:name w:val="Texto Char"/>
+    <w:basedOn w:val="Fontepargpadro"/>
+    <w:link w:val="Texto"/>
+    <w:rsid w:val="00E937B1"/>
+    <w:rPr>
+      <w:rFonts w:ascii="Arial" w:eastAsia="Times New Roman" w:hAnsi="Arial" w:cs="Arial"/>
+      <w:bCs/>
+      <w:lang w:eastAsia="pt-BR"/>
+    </w:rPr>
+  </w:style>
 </w:styles>
 </file>
 
@@ -12147,7 +13419,7 @@
 </file>
 
 <file path=customXml/itemProps1.xml><?xml version="1.0" encoding="utf-8"?>
-<ds:datastoreItem xmlns:ds="http://schemas.openxmlformats.org/officeDocument/2006/customXml" ds:itemID="{EBCDCA0B-7FF0-4A58-ACC1-3FAE7338E455}">
+<ds:datastoreItem xmlns:ds="http://schemas.openxmlformats.org/officeDocument/2006/customXml" ds:itemID="{B5D2C6EE-F2C6-405D-BA90-5BA69BC76AB2}">
   <ds:schemaRefs>
     <ds:schemaRef ds:uri="http://schemas.openxmlformats.org/officeDocument/2006/bibliography"/>
   </ds:schemaRefs>

</xml_diff>